<commit_message>
feat: add the context to section 4
</commit_message>
<xml_diff>
--- a/hw2/Multi-Threaded Word Count Program.docx
+++ b/hw2/Multi-Threaded Word Count Program.docx
@@ -1712,130 +1712,53 @@
           <w:rFonts w:ascii="Calibri" w:hAnsi="Calibri" w:cs="Calibri"/>
           <w:lang w:eastAsia="ko-KR"/>
         </w:rPr>
-        <w:t>According to the concept of multi-threaded programming</w:t>
-      </w:r>
-      <w:r>
-        <w:rPr>
-          <w:rFonts w:ascii="Calibri" w:hAnsi="Calibri" w:cs="Calibri"/>
-          <w:lang w:eastAsia="ko-KR"/>
-        </w:rPr>
-        <w:t xml:space="preserve">, data dependency can occur. </w:t>
-      </w:r>
-      <w:r>
-        <w:rPr>
-          <w:rFonts w:ascii="Calibri" w:hAnsi="Calibri" w:cs="Calibri"/>
-          <w:lang w:eastAsia="ko-KR"/>
-        </w:rPr>
-        <w:t xml:space="preserve">By the data dependency, we would arrive to the incorrect state when the outcome of the execution depends on the particular order on which the access takes place. This situation is called race condition. </w:t>
-      </w:r>
-      <w:r>
-        <w:rPr>
-          <w:rFonts w:ascii="Calibri" w:hAnsi="Calibri" w:cs="Calibri"/>
-          <w:lang w:eastAsia="ko-KR"/>
-        </w:rPr>
-        <w:t xml:space="preserve">To </w:t>
-      </w:r>
-      <w:r>
-        <w:rPr>
-          <w:rFonts w:ascii="Calibri" w:hAnsi="Calibri" w:cs="Calibri"/>
-          <w:lang w:eastAsia="ko-KR"/>
-        </w:rPr>
-        <w:t>avoid the following situation, we need to ensure that only one process at a time can be manipulate the variable count.</w:t>
-      </w:r>
-    </w:p>
-    <w:p>
-      <w:pPr>
-        <w:rPr>
-          <w:rFonts w:ascii="Calibri" w:hAnsi="Calibri" w:cs="Calibri"/>
-          <w:lang w:eastAsia="ko-KR"/>
-        </w:rPr>
-      </w:pPr>
-    </w:p>
-    <w:p>
-      <w:pPr>
-        <w:rPr>
-          <w:rFonts w:ascii="Calibri" w:hAnsi="Calibri" w:cs="Calibri"/>
-          <w:lang w:eastAsia="ko-KR"/>
-        </w:rPr>
-      </w:pPr>
-      <w:r>
-        <w:rPr>
-          <w:rFonts w:ascii="Calibri" w:hAnsi="Calibri" w:cs="Calibri" w:hint="eastAsia"/>
-          <w:lang w:eastAsia="ko-KR"/>
-        </w:rPr>
-        <w:t>S</w:t>
-      </w:r>
-      <w:r>
-        <w:rPr>
-          <w:rFonts w:ascii="Calibri" w:hAnsi="Calibri" w:cs="Calibri"/>
-          <w:lang w:eastAsia="ko-KR"/>
-        </w:rPr>
-        <w:t xml:space="preserve">uch situations occur frequently in the operating systems as different parts of the system manipulates the resources as multiple threads. </w:t>
-      </w:r>
-      <w:r>
-        <w:rPr>
-          <w:rFonts w:ascii="Calibri" w:hAnsi="Calibri" w:cs="Calibri"/>
-          <w:lang w:eastAsia="ko-KR"/>
-        </w:rPr>
-        <w:t xml:space="preserve">As mentioned before, resolving the data dependency of multi-thread programming is important challenge. </w:t>
-      </w:r>
-      <w:r>
-        <w:rPr>
-          <w:rFonts w:ascii="Calibri" w:hAnsi="Calibri" w:cs="Calibri"/>
-          <w:lang w:eastAsia="ko-KR"/>
-        </w:rPr>
-        <w:t>Resolving the following situations is called synchronization and coordination among cooperating the threads.</w:t>
-      </w:r>
-    </w:p>
-    <w:p>
-      <w:pPr>
-        <w:rPr>
-          <w:rFonts w:ascii="Calibri" w:hAnsi="Calibri" w:cs="Calibri"/>
-          <w:lang w:eastAsia="ko-KR"/>
-        </w:rPr>
-      </w:pPr>
-    </w:p>
-    <w:p>
-      <w:pPr>
-        <w:rPr>
-          <w:rFonts w:ascii="Calibri" w:hAnsi="Calibri" w:cs="Calibri"/>
-          <w:lang w:eastAsia="ko-KR"/>
-        </w:rPr>
-      </w:pPr>
-      <w:r>
-        <w:rPr>
-          <w:rFonts w:ascii="Calibri" w:hAnsi="Calibri" w:cs="Calibri" w:hint="eastAsia"/>
-          <w:lang w:eastAsia="ko-KR"/>
-        </w:rPr>
-        <w:t>E</w:t>
-      </w:r>
-      <w:r>
-        <w:rPr>
-          <w:rFonts w:ascii="Calibri" w:hAnsi="Calibri" w:cs="Calibri"/>
-          <w:lang w:eastAsia="ko-KR"/>
-        </w:rPr>
-        <w:t xml:space="preserve">ach processes and threads have a segment of code which access or update the data that are shared with at least other processes or threads. These segmentations of code are called critical section. </w:t>
-      </w:r>
-      <w:r>
-        <w:rPr>
-          <w:rFonts w:ascii="Calibri" w:hAnsi="Calibri" w:cs="Calibri"/>
-          <w:lang w:eastAsia="ko-KR"/>
-        </w:rPr>
-        <w:t xml:space="preserve">One of the main </w:t>
-      </w:r>
-      <w:r>
-        <w:rPr>
-          <w:rFonts w:ascii="Calibri" w:hAnsi="Calibri" w:cs="Calibri"/>
-          <w:lang w:eastAsia="ko-KR"/>
-        </w:rPr>
-        <w:t>situations</w:t>
-      </w:r>
-      <w:r>
-        <w:rPr>
-          <w:rFonts w:ascii="Calibri" w:hAnsi="Calibri" w:cs="Calibri"/>
-          <w:lang w:eastAsia="ko-KR"/>
-        </w:rPr>
-        <w:t xml:space="preserve"> in synchronization is protecting the access to the following critical section while one other process or thread is executing the codes that refers the critical section, and this is called critical-section problem.</w:t>
+        <w:t>According to the concept of multi-threaded programming, data dependency can occur. By the data dependency, we would arrive at the incorrect state when the outcome of the execution depends on the particular order in which the access takes place. This situation is called a race condition. To avoid the following situation, we need to ensure that only one process at a time can manipulate the variable count.</w:t>
+      </w:r>
+    </w:p>
+    <w:p>
+      <w:pPr>
+        <w:rPr>
+          <w:rFonts w:ascii="Calibri" w:hAnsi="Calibri" w:cs="Calibri"/>
+          <w:lang w:eastAsia="ko-KR"/>
+        </w:rPr>
+      </w:pPr>
+    </w:p>
+    <w:p>
+      <w:pPr>
+        <w:rPr>
+          <w:rFonts w:ascii="Calibri" w:hAnsi="Calibri" w:cs="Calibri"/>
+          <w:lang w:eastAsia="ko-KR"/>
+        </w:rPr>
+      </w:pPr>
+      <w:r>
+        <w:rPr>
+          <w:rFonts w:ascii="Calibri" w:hAnsi="Calibri" w:cs="Calibri"/>
+          <w:lang w:eastAsia="ko-KR"/>
+        </w:rPr>
+        <w:t>Such situations occur frequently in the operating systems as different parts of the system manipulate the resources as multiple threads. As mentioned before, resolving the data dependency of multi-thread programming is an important challenge. Resolving the following situations is called synchronization and coordination among cooperating threads.</w:t>
+      </w:r>
+    </w:p>
+    <w:p>
+      <w:pPr>
+        <w:rPr>
+          <w:rFonts w:ascii="Calibri" w:hAnsi="Calibri" w:cs="Calibri"/>
+          <w:lang w:eastAsia="ko-KR"/>
+        </w:rPr>
+      </w:pPr>
+    </w:p>
+    <w:p>
+      <w:pPr>
+        <w:rPr>
+          <w:rFonts w:ascii="Calibri" w:hAnsi="Calibri" w:cs="Calibri"/>
+          <w:lang w:eastAsia="ko-KR"/>
+        </w:rPr>
+      </w:pPr>
+      <w:r>
+        <w:rPr>
+          <w:rFonts w:ascii="Calibri" w:hAnsi="Calibri" w:cs="Calibri"/>
+          <w:lang w:eastAsia="ko-KR"/>
+        </w:rPr>
+        <w:t>Each process and threads have a segment of code that accesses or updates the data that is shared with at least other processes or threads. These segmentations of code are called critical sections. One of the main situations in synchronization is protecting the access to the following critical section while one other process or thread is executing the codes that refer to the critical section, and this is called the critical-section problem.</w:t>
       </w:r>
     </w:p>
     <w:p>
@@ -1858,9 +1781,9 @@
           <w:noProof/>
         </w:rPr>
         <w:drawing>
-          <wp:inline distT="0" distB="0" distL="0" distR="0" wp14:anchorId="7AE35789" wp14:editId="4ADB0105">
-            <wp:extent cx="1767075" cy="1638300"/>
-            <wp:effectExtent l="0" t="0" r="5080" b="0"/>
+          <wp:inline distT="0" distB="0" distL="0" distR="0" wp14:anchorId="7AE35789" wp14:editId="542FFF02">
+            <wp:extent cx="2065012" cy="1914525"/>
+            <wp:effectExtent l="0" t="0" r="0" b="0"/>
             <wp:docPr id="3" name="그림 3"/>
             <wp:cNvGraphicFramePr>
               <a:graphicFrameLocks xmlns:a="http://schemas.openxmlformats.org/drawingml/2006/main" noChangeAspect="1"/>
@@ -1881,7 +1804,7 @@
                   <pic:spPr>
                     <a:xfrm>
                       <a:off x="0" y="0"/>
-                      <a:ext cx="1774795" cy="1645458"/>
+                      <a:ext cx="2090222" cy="1937898"/>
                     </a:xfrm>
                     <a:prstGeom prst="rect">
                       <a:avLst/>
@@ -2011,311 +1934,130 @@
       </w:pPr>
       <w:r>
         <w:rPr>
-          <w:rFonts w:ascii="Calibri" w:hAnsi="Calibri" w:cs="Calibri" w:hint="eastAsia"/>
-          <w:lang w:eastAsia="ko-KR"/>
-        </w:rPr>
-        <w:t>T</w:t>
-      </w:r>
-      <w:r>
-        <w:rPr>
-          <w:rFonts w:ascii="Calibri" w:hAnsi="Calibri" w:cs="Calibri"/>
-          <w:lang w:eastAsia="ko-KR"/>
-        </w:rPr>
-        <w:t xml:space="preserve">he critical-section problem is to design a protocol that the thread can use to synchronize their activity </w:t>
-      </w:r>
-      <w:r>
-        <w:rPr>
-          <w:rFonts w:ascii="Calibri" w:hAnsi="Calibri" w:cs="Calibri"/>
-          <w:lang w:eastAsia="ko-KR"/>
-        </w:rPr>
-        <w:t xml:space="preserve">to cooperatively share the data. </w:t>
-      </w:r>
-      <w:r>
-        <w:rPr>
-          <w:rFonts w:ascii="Calibri" w:hAnsi="Calibri" w:cs="Calibri"/>
-          <w:lang w:eastAsia="ko-KR"/>
-        </w:rPr>
-        <w:t xml:space="preserve">Figure 3 shows the general structure of the code in process that is used to resolve the critical-section problem. </w:t>
-      </w:r>
-      <w:r>
-        <w:rPr>
-          <w:rFonts w:ascii="Calibri" w:hAnsi="Calibri" w:cs="Calibri"/>
-          <w:lang w:eastAsia="ko-KR"/>
-        </w:rPr>
-        <w:t xml:space="preserve">Each thread must request the permission to enter its critical section. </w:t>
-      </w:r>
-      <w:r>
-        <w:rPr>
-          <w:rFonts w:ascii="Calibri" w:hAnsi="Calibri" w:cs="Calibri"/>
-          <w:lang w:eastAsia="ko-KR"/>
-        </w:rPr>
-        <w:t xml:space="preserve">The section of code that requests this permission is called </w:t>
-      </w:r>
-      <w:r>
-        <w:rPr>
-          <w:rFonts w:ascii="Calibri" w:hAnsi="Calibri" w:cs="Calibri" w:hint="eastAsia"/>
-          <w:lang w:eastAsia="ko-KR"/>
-        </w:rPr>
-        <w:t>e</w:t>
-      </w:r>
-      <w:r>
-        <w:rPr>
-          <w:rFonts w:ascii="Calibri" w:hAnsi="Calibri" w:cs="Calibri"/>
-          <w:lang w:eastAsia="ko-KR"/>
-        </w:rPr>
-        <w:t xml:space="preserve">ntry section. </w:t>
-      </w:r>
-      <w:r>
-        <w:rPr>
-          <w:rFonts w:ascii="Calibri" w:hAnsi="Calibri" w:cs="Calibri"/>
-          <w:lang w:eastAsia="ko-KR"/>
-        </w:rPr>
-        <w:t>The critical section may be followed b</w:t>
-      </w:r>
-      <w:r>
-        <w:rPr>
-          <w:rFonts w:ascii="Calibri" w:hAnsi="Calibri" w:cs="Calibri"/>
-          <w:lang w:eastAsia="ko-KR"/>
-        </w:rPr>
-        <w:t>e</w:t>
-      </w:r>
-      <w:r>
-        <w:rPr>
-          <w:rFonts w:ascii="Calibri" w:hAnsi="Calibri" w:cs="Calibri"/>
-          <w:lang w:eastAsia="ko-KR"/>
-        </w:rPr>
-        <w:t xml:space="preserve"> an exit se</w:t>
-      </w:r>
-      <w:r>
-        <w:rPr>
-          <w:rFonts w:ascii="Calibri" w:hAnsi="Calibri" w:cs="Calibri"/>
-          <w:lang w:eastAsia="ko-KR"/>
-        </w:rPr>
-        <w:t>c</w:t>
-      </w:r>
-      <w:r>
-        <w:rPr>
-          <w:rFonts w:ascii="Calibri" w:hAnsi="Calibri" w:cs="Calibri"/>
-          <w:lang w:eastAsia="ko-KR"/>
-        </w:rPr>
-        <w:t xml:space="preserve">tion. </w:t>
-      </w:r>
-      <w:r>
-        <w:rPr>
-          <w:rFonts w:ascii="Calibri" w:hAnsi="Calibri" w:cs="Calibri"/>
-          <w:lang w:eastAsia="ko-KR"/>
-        </w:rPr>
-        <w:t>The remaining code is the remainder sectio</w:t>
-      </w:r>
-      <w:r>
-        <w:rPr>
-          <w:rFonts w:ascii="Calibri" w:hAnsi="Calibri" w:cs="Calibri"/>
-          <w:lang w:eastAsia="ko-KR"/>
-        </w:rPr>
-        <w:t>n.</w:t>
-      </w:r>
-      <w:r>
-        <w:rPr>
-          <w:rFonts w:ascii="Calibri" w:hAnsi="Calibri" w:cs="Calibri" w:hint="eastAsia"/>
-          <w:lang w:eastAsia="ko-KR"/>
-        </w:rPr>
-        <w:t xml:space="preserve"> </w:t>
-      </w:r>
-      <w:r>
-        <w:rPr>
-          <w:rFonts w:ascii="Calibri" w:hAnsi="Calibri" w:cs="Calibri" w:hint="eastAsia"/>
-          <w:lang w:eastAsia="ko-KR"/>
-        </w:rPr>
-        <w:t>A</w:t>
-      </w:r>
-      <w:r>
-        <w:rPr>
-          <w:rFonts w:ascii="Calibri" w:hAnsi="Calibri" w:cs="Calibri"/>
-          <w:lang w:eastAsia="ko-KR"/>
-        </w:rPr>
-        <w:t xml:space="preserve"> solution to resolve the critical-section problem must contain the following three requirements:</w:t>
-      </w:r>
-    </w:p>
-    <w:p>
-      <w:pPr>
-        <w:rPr>
-          <w:rFonts w:ascii="Calibri" w:hAnsi="Calibri" w:cs="Calibri"/>
-          <w:lang w:eastAsia="ko-KR"/>
-        </w:rPr>
-      </w:pPr>
-    </w:p>
-    <w:p>
-      <w:pPr>
-        <w:pStyle w:val="a3"/>
+          <w:rFonts w:ascii="Calibri" w:hAnsi="Calibri" w:cs="Calibri"/>
+          <w:lang w:eastAsia="ko-KR"/>
+        </w:rPr>
+        <w:t>The critical-section problem is to design a protocol that the thread can use to synchronize their activity to cooperatively share the data. Figure 3 shows the general structure of the code in a process that is used to resolve the critical-section problem. Each thread must request permission to enter its critical section. The section of code that requests this permission is called the entry section. The critical section may be followed by an exit section. The remaining code is the remainder section. A solution to resolve the critical-section problem must contain the following three requirements:</w:t>
+      </w:r>
+    </w:p>
+    <w:p>
+      <w:pPr>
+        <w:rPr>
+          <w:rFonts w:ascii="Calibri" w:hAnsi="Calibri" w:cs="Calibri"/>
+          <w:lang w:eastAsia="ko-KR"/>
+        </w:rPr>
+      </w:pPr>
+    </w:p>
+    <w:p>
+      <w:pPr>
         <w:numPr>
           <w:ilvl w:val="0"/>
-          <w:numId w:val="29"/>
+          <w:numId w:val="30"/>
         </w:numPr>
-        <w:rPr>
-          <w:rFonts w:ascii="Calibri" w:hAnsi="Calibri" w:cs="Calibri"/>
-          <w:lang w:eastAsia="ko-KR"/>
-        </w:rPr>
-      </w:pPr>
-      <w:r>
-        <w:rPr>
-          <w:rFonts w:ascii="Calibri" w:hAnsi="Calibri" w:cs="Calibri" w:hint="eastAsia"/>
-          <w:lang w:eastAsia="ko-KR"/>
-        </w:rPr>
-        <w:t>M</w:t>
-      </w:r>
-      <w:r>
-        <w:rPr>
-          <w:rFonts w:ascii="Calibri" w:hAnsi="Calibri" w:cs="Calibri"/>
-          <w:lang w:eastAsia="ko-KR"/>
-        </w:rPr>
-        <w:t>utual Exclusion:</w:t>
-      </w:r>
-      <w:r>
-        <w:rPr>
-          <w:rFonts w:ascii="Calibri" w:hAnsi="Calibri" w:cs="Calibri"/>
-          <w:lang w:eastAsia="ko-KR"/>
-        </w:rPr>
-        <w:t xml:space="preserve"> If one thread is executing its critical section, no other threads can execute their critical sections. </w:t>
-      </w:r>
-    </w:p>
-    <w:p>
-      <w:pPr>
-        <w:rPr>
-          <w:rFonts w:ascii="Calibri" w:hAnsi="Calibri" w:cs="Calibri" w:hint="eastAsia"/>
-          <w:lang w:eastAsia="ko-KR"/>
-        </w:rPr>
-      </w:pPr>
-    </w:p>
-    <w:p>
-      <w:pPr>
-        <w:pStyle w:val="a3"/>
+        <w:tabs>
+          <w:tab w:val="num" w:pos="720"/>
+        </w:tabs>
+        <w:rPr>
+          <w:rFonts w:ascii="Calibri" w:hAnsi="Calibri" w:cs="Calibri"/>
+          <w:lang w:eastAsia="ko-KR"/>
+        </w:rPr>
+      </w:pPr>
+      <w:r>
+        <w:rPr>
+          <w:rFonts w:ascii="Calibri" w:hAnsi="Calibri" w:cs="Calibri"/>
+          <w:lang w:eastAsia="ko-KR"/>
+        </w:rPr>
+        <w:t>Mutual Exclusion: If one thread is executing its critical section, no other threads can execute their critical sections. </w:t>
+      </w:r>
+    </w:p>
+    <w:p>
+      <w:pPr>
+        <w:rPr>
+          <w:rFonts w:ascii="Calibri" w:hAnsi="Calibri" w:cs="Calibri"/>
+          <w:lang w:eastAsia="ko-KR"/>
+        </w:rPr>
+      </w:pPr>
+    </w:p>
+    <w:p>
+      <w:pPr>
         <w:numPr>
           <w:ilvl w:val="0"/>
-          <w:numId w:val="29"/>
+          <w:numId w:val="31"/>
         </w:numPr>
-        <w:rPr>
-          <w:rFonts w:ascii="Calibri" w:hAnsi="Calibri" w:cs="Calibri"/>
-          <w:lang w:eastAsia="ko-KR"/>
-        </w:rPr>
-      </w:pPr>
-      <w:r>
-        <w:rPr>
-          <w:rFonts w:ascii="Calibri" w:hAnsi="Calibri" w:cs="Calibri" w:hint="eastAsia"/>
-          <w:lang w:eastAsia="ko-KR"/>
-        </w:rPr>
-        <w:t>P</w:t>
-      </w:r>
-      <w:r>
-        <w:rPr>
-          <w:rFonts w:ascii="Calibri" w:hAnsi="Calibri" w:cs="Calibri"/>
-          <w:lang w:eastAsia="ko-KR"/>
-        </w:rPr>
-        <w:t>rogress:</w:t>
-      </w:r>
-      <w:r>
-        <w:t xml:space="preserve"> </w:t>
-      </w:r>
-      <w:r>
-        <w:rPr>
-          <w:rFonts w:ascii="Calibri" w:hAnsi="Calibri" w:cs="Calibri"/>
-          <w:lang w:eastAsia="ko-KR"/>
-        </w:rPr>
-        <w:t>If no process is executing in its critical section and some processes wish to enter their critical sections, then only those processes that are not executing in their remainder sections can participate in deciding which will enter its critical section next, and this selection cannot be postponed indefinitely</w:t>
-      </w:r>
-    </w:p>
-    <w:p>
-      <w:pPr>
-        <w:rPr>
-          <w:rFonts w:ascii="Calibri" w:hAnsi="Calibri" w:cs="Calibri" w:hint="eastAsia"/>
-          <w:lang w:eastAsia="ko-KR"/>
-        </w:rPr>
-      </w:pPr>
-    </w:p>
-    <w:p>
-      <w:pPr>
-        <w:pStyle w:val="a3"/>
+        <w:tabs>
+          <w:tab w:val="num" w:pos="720"/>
+        </w:tabs>
+        <w:rPr>
+          <w:rFonts w:ascii="Calibri" w:hAnsi="Calibri" w:cs="Calibri"/>
+          <w:lang w:eastAsia="ko-KR"/>
+        </w:rPr>
+      </w:pPr>
+      <w:r>
+        <w:rPr>
+          <w:rFonts w:ascii="Calibri" w:hAnsi="Calibri" w:cs="Calibri"/>
+          <w:lang w:eastAsia="ko-KR"/>
+        </w:rPr>
+        <w:t>Progress: If no process is executing in its critical section and some processes wish to enter their critical sections, then only those processes that are not executing in their remainder sections can participate in deciding which will enter its critical section next, and this selection cannot be postponed indefinitely</w:t>
+      </w:r>
+    </w:p>
+    <w:p>
+      <w:pPr>
         <w:numPr>
           <w:ilvl w:val="0"/>
-          <w:numId w:val="29"/>
+          <w:numId w:val="31"/>
         </w:numPr>
-        <w:rPr>
-          <w:rFonts w:ascii="Calibri" w:hAnsi="Calibri" w:cs="Calibri"/>
-          <w:lang w:eastAsia="ko-KR"/>
-        </w:rPr>
-      </w:pPr>
-      <w:r>
+        <w:tabs>
+          <w:tab w:val="num" w:pos="720"/>
+        </w:tabs>
+        <w:rPr>
+          <w:rFonts w:ascii="Calibri" w:hAnsi="Calibri" w:cs="Calibri"/>
+          <w:lang w:eastAsia="ko-KR"/>
+        </w:rPr>
+      </w:pPr>
+      <w:r>
+        <w:rPr>
+          <w:rFonts w:ascii="Calibri" w:hAnsi="Calibri" w:cs="Calibri"/>
+          <w:lang w:eastAsia="ko-KR"/>
+        </w:rPr>
+        <w:lastRenderedPageBreak/>
+        <w:t>Bounded Wait: There exists a bound, or limit, on the number of times that other processes are allowed to enter their critical sections after a process has made a request to enter its critical section and before that request is granted</w:t>
+      </w:r>
+    </w:p>
+    <w:p>
+      <w:pPr>
+        <w:rPr>
+          <w:rFonts w:ascii="Calibri" w:hAnsi="Calibri" w:cs="Calibri"/>
+          <w:lang w:eastAsia="ko-KR"/>
+        </w:rPr>
+      </w:pPr>
+      <w:r>
+        <w:rPr>
+          <w:rFonts w:ascii="Calibri" w:hAnsi="Calibri" w:cs="Calibri"/>
+          <w:lang w:eastAsia="ko-KR"/>
+        </w:rPr>
+        <w:t> </w:t>
+      </w:r>
+    </w:p>
+    <w:p>
+      <w:pPr>
         <w:rPr>
           <w:rFonts w:ascii="Calibri" w:hAnsi="Calibri" w:cs="Calibri" w:hint="eastAsia"/>
           <w:lang w:eastAsia="ko-KR"/>
         </w:rPr>
-        <w:lastRenderedPageBreak/>
-        <w:t>B</w:t>
-      </w:r>
-      <w:r>
-        <w:rPr>
-          <w:rFonts w:ascii="Calibri" w:hAnsi="Calibri" w:cs="Calibri"/>
-          <w:lang w:eastAsia="ko-KR"/>
-        </w:rPr>
-        <w:t xml:space="preserve">ounded Wait: </w:t>
-      </w:r>
-      <w:r>
-        <w:rPr>
-          <w:rFonts w:ascii="Calibri" w:hAnsi="Calibri" w:cs="Calibri"/>
-          <w:lang w:eastAsia="ko-KR"/>
-        </w:rPr>
-        <w:t>There exists a bound, or limit, on the number of times that other processes are allowed to enter their critical sections after a process has made a request to enter its critical section and before that request is granted</w:t>
-      </w:r>
-    </w:p>
-    <w:p>
-      <w:pPr>
-        <w:pStyle w:val="a3"/>
-        <w:rPr>
-          <w:rFonts w:ascii="Calibri" w:hAnsi="Calibri" w:cs="Calibri" w:hint="eastAsia"/>
-          <w:lang w:eastAsia="ko-KR"/>
-        </w:rPr>
-      </w:pPr>
-    </w:p>
-    <w:p>
-      <w:pPr>
-        <w:rPr>
-          <w:rFonts w:ascii="Calibri" w:hAnsi="Calibri" w:cs="Calibri" w:hint="eastAsia"/>
-          <w:lang w:eastAsia="ko-KR"/>
-        </w:rPr>
-      </w:pPr>
-      <w:r>
-        <w:rPr>
-          <w:rFonts w:ascii="Calibri" w:hAnsi="Calibri" w:cs="Calibri"/>
-          <w:lang w:eastAsia="ko-KR"/>
-        </w:rPr>
-        <w:t xml:space="preserve">There are several solutions for the following situation and satisfies the requirements above. </w:t>
-      </w:r>
-      <w:r>
-        <w:rPr>
-          <w:rFonts w:ascii="Calibri" w:hAnsi="Calibri" w:cs="Calibri" w:hint="eastAsia"/>
-          <w:lang w:eastAsia="ko-KR"/>
-        </w:rPr>
-        <w:t>I</w:t>
-      </w:r>
-      <w:r>
-        <w:rPr>
-          <w:rFonts w:ascii="Calibri" w:hAnsi="Calibri" w:cs="Calibri"/>
-          <w:lang w:eastAsia="ko-KR"/>
-        </w:rPr>
-        <w:t>n this paper, we will present two main solution for resolving the critical-section problem, which are mutex and semaphore.</w:t>
-      </w:r>
-      <w:r>
-        <w:rPr>
-          <w:rFonts w:ascii="Calibri" w:hAnsi="Calibri" w:cs="Calibri"/>
-          <w:lang w:eastAsia="ko-KR"/>
-        </w:rPr>
-        <w:t xml:space="preserve"> </w:t>
-      </w:r>
-      <w:r>
-        <w:rPr>
-          <w:rFonts w:ascii="Calibri" w:hAnsi="Calibri" w:cs="Calibri"/>
-          <w:lang w:eastAsia="ko-KR"/>
-        </w:rPr>
-        <w:t>The details of the mutex and semaphore will be presented in the later sections.</w:t>
+      </w:pPr>
+      <w:r>
+        <w:rPr>
+          <w:rFonts w:ascii="Calibri" w:hAnsi="Calibri" w:cs="Calibri"/>
+          <w:lang w:eastAsia="ko-KR"/>
+        </w:rPr>
+        <w:t>There are several solutions for the following situation that satisfies the requirements above. In this paper, we will present two main solutions for resolving the critical-section problem, which is mutex and semaphore. The details of the mutex and semaphore will be presented in the later sections</w:t>
+      </w:r>
+      <w:r>
+        <w:rPr>
+          <w:rFonts w:ascii="Calibri" w:hAnsi="Calibri" w:cs="Calibri"/>
+          <w:lang w:eastAsia="ko-KR"/>
+        </w:rPr>
+        <w:t>.</w:t>
       </w:r>
     </w:p>
     <w:p>
@@ -2375,47 +2117,7 @@
           <w:szCs w:val="24"/>
           <w:lang w:eastAsia="ko-KR"/>
         </w:rPr>
-        <w:t>Before implementing the Simple Shell (</w:t>
-      </w:r>
-      <w:proofErr w:type="spellStart"/>
-      <w:r>
-        <w:rPr>
-          <w:rFonts w:ascii="Calibri" w:hAnsi="Calibri" w:cs="Calibri"/>
-          <w:sz w:val="24"/>
-          <w:szCs w:val="24"/>
-          <w:lang w:eastAsia="ko-KR"/>
-        </w:rPr>
-        <w:t>SiSH</w:t>
-      </w:r>
-      <w:proofErr w:type="spellEnd"/>
-      <w:r>
-        <w:rPr>
-          <w:rFonts w:ascii="Calibri" w:hAnsi="Calibri" w:cs="Calibri"/>
-          <w:sz w:val="24"/>
-          <w:szCs w:val="24"/>
-          <w:lang w:eastAsia="ko-KR"/>
-        </w:rPr>
-        <w:t>), we will state the additional program definition that will be used in the real implementation.</w:t>
-      </w:r>
-    </w:p>
-    <w:p>
-      <w:pPr>
-        <w:pStyle w:val="2"/>
-        <w:ind w:left="217" w:hanging="217"/>
-        <w:rPr>
-          <w:rFonts w:ascii="Calibri" w:hAnsi="Calibri" w:cs="Calibri"/>
-          <w:sz w:val="24"/>
-          <w:szCs w:val="24"/>
-        </w:rPr>
-      </w:pPr>
-      <w:r>
-        <w:rPr>
-          <w:rFonts w:ascii="Calibri" w:hAnsi="Calibri" w:cs="Calibri"/>
-          <w:sz w:val="24"/>
-          <w:szCs w:val="24"/>
-          <w:lang w:eastAsia="ko-KR"/>
-        </w:rPr>
-        <w:t>Semaphore</w:t>
+        <w:t>Operating system designers built higher-level software tools to solve the critical section problem. The simplest tool is the mutex lock. Mutex lock is used to protect the critical sections and prevent race conditions. This means that the thread must acquire the lock before entering a critical section, and releases the lock when it exits the critical section.</w:t>
       </w:r>
     </w:p>
     <w:p>
@@ -2428,254 +2130,12 @@
           <w:lang w:eastAsia="ko-KR"/>
         </w:rPr>
       </w:pPr>
-      <w:r>
-        <w:rPr>
-          <w:rFonts w:ascii="Calibri" w:hAnsi="Calibri" w:cs="Calibri"/>
-          <w:sz w:val="24"/>
-          <w:szCs w:val="24"/>
-          <w:lang w:eastAsia="ko-KR"/>
-        </w:rPr>
-        <w:t>Before implementing the Simple Shell (</w:t>
-      </w:r>
-      <w:proofErr w:type="spellStart"/>
-      <w:r>
-        <w:rPr>
-          <w:rFonts w:ascii="Calibri" w:hAnsi="Calibri" w:cs="Calibri"/>
-          <w:sz w:val="24"/>
-          <w:szCs w:val="24"/>
-          <w:lang w:eastAsia="ko-KR"/>
-        </w:rPr>
-        <w:t>SiSH</w:t>
-      </w:r>
-      <w:proofErr w:type="spellEnd"/>
-      <w:r>
-        <w:rPr>
-          <w:rFonts w:ascii="Calibri" w:hAnsi="Calibri" w:cs="Calibri"/>
-          <w:sz w:val="24"/>
-          <w:szCs w:val="24"/>
-          <w:lang w:eastAsia="ko-KR"/>
-        </w:rPr>
-        <w:t>), we will state the additional program definition that will be used in the real implementation.</w:t>
-      </w:r>
-    </w:p>
-    <w:p>
-      <w:pPr>
-        <w:pStyle w:val="2"/>
-        <w:ind w:left="217" w:hanging="217"/>
-        <w:rPr>
-          <w:rFonts w:ascii="Calibri" w:hAnsi="Calibri" w:cs="Calibri"/>
-          <w:sz w:val="24"/>
-          <w:szCs w:val="24"/>
-        </w:rPr>
-      </w:pPr>
-      <w:r>
-        <w:rPr>
-          <w:rFonts w:ascii="Calibri" w:hAnsi="Calibri" w:cs="Calibri" w:hint="eastAsia"/>
-          <w:sz w:val="24"/>
-          <w:szCs w:val="24"/>
-          <w:lang w:eastAsia="ko-KR"/>
-        </w:rPr>
-        <w:t>P</w:t>
-      </w:r>
-      <w:r>
-        <w:rPr>
-          <w:rFonts w:ascii="Calibri" w:hAnsi="Calibri" w:cs="Calibri"/>
-          <w:sz w:val="24"/>
-          <w:szCs w:val="24"/>
-          <w:lang w:eastAsia="ko-KR"/>
-        </w:rPr>
-        <w:t>roducer and Consumer</w:t>
-      </w:r>
-      <w:r>
-        <w:rPr>
-          <w:rFonts w:ascii="Calibri" w:hAnsi="Calibri" w:cs="Calibri"/>
-          <w:sz w:val="24"/>
-          <w:szCs w:val="24"/>
-          <w:lang w:eastAsia="ko-KR"/>
-        </w:rPr>
-        <w:t xml:space="preserve"> Problem</w:t>
-      </w:r>
-    </w:p>
-    <w:p>
-      <w:pPr>
-        <w:pStyle w:val="a4"/>
-        <w:rPr>
-          <w:rFonts w:ascii="Calibri" w:hAnsi="Calibri" w:cs="Calibri"/>
-          <w:sz w:val="24"/>
-          <w:szCs w:val="24"/>
-          <w:lang w:eastAsia="ko-KR"/>
-        </w:rPr>
-      </w:pPr>
-      <w:r>
-        <w:rPr>
-          <w:rFonts w:ascii="Calibri" w:hAnsi="Calibri" w:cs="Calibri"/>
-          <w:sz w:val="24"/>
-          <w:szCs w:val="24"/>
-          <w:lang w:eastAsia="ko-KR"/>
-        </w:rPr>
-        <w:t>Before implementing the Simple Shell (</w:t>
-      </w:r>
-      <w:proofErr w:type="spellStart"/>
-      <w:r>
-        <w:rPr>
-          <w:rFonts w:ascii="Calibri" w:hAnsi="Calibri" w:cs="Calibri"/>
-          <w:sz w:val="24"/>
-          <w:szCs w:val="24"/>
-          <w:lang w:eastAsia="ko-KR"/>
-        </w:rPr>
-        <w:t>SiSH</w:t>
-      </w:r>
-      <w:proofErr w:type="spellEnd"/>
-      <w:r>
-        <w:rPr>
-          <w:rFonts w:ascii="Calibri" w:hAnsi="Calibri" w:cs="Calibri"/>
-          <w:sz w:val="24"/>
-          <w:szCs w:val="24"/>
-          <w:lang w:eastAsia="ko-KR"/>
-        </w:rPr>
-        <w:t>), we will state the additional program definition that will be used in the real implementation.</w:t>
-      </w:r>
-    </w:p>
-    <w:bookmarkEnd w:id="2"/>
-    <w:p>
-      <w:pPr>
-        <w:pStyle w:val="2"/>
-        <w:ind w:left="217" w:hanging="217"/>
-        <w:rPr>
-          <w:rFonts w:ascii="Calibri" w:hAnsi="Calibri" w:cs="Calibri"/>
-          <w:sz w:val="24"/>
-          <w:szCs w:val="24"/>
-        </w:rPr>
-      </w:pPr>
-      <w:r>
-        <w:rPr>
-          <w:rFonts w:ascii="Calibri" w:hAnsi="Calibri" w:cs="Calibri" w:hint="eastAsia"/>
-          <w:sz w:val="24"/>
-          <w:szCs w:val="24"/>
-          <w:lang w:eastAsia="ko-KR"/>
-        </w:rPr>
-        <w:t>Program</w:t>
-      </w:r>
-      <w:r>
-        <w:rPr>
-          <w:rFonts w:ascii="Calibri" w:hAnsi="Calibri" w:cs="Calibri"/>
-          <w:sz w:val="24"/>
-          <w:szCs w:val="24"/>
-          <w:lang w:eastAsia="ko-KR"/>
-        </w:rPr>
-        <w:t xml:space="preserve"> </w:t>
-      </w:r>
-      <w:r>
-        <w:rPr>
-          <w:rFonts w:ascii="Calibri" w:hAnsi="Calibri" w:cs="Calibri" w:hint="eastAsia"/>
-          <w:sz w:val="24"/>
-          <w:szCs w:val="24"/>
-          <w:lang w:eastAsia="ko-KR"/>
-        </w:rPr>
-        <w:t>Definition</w:t>
-      </w:r>
-    </w:p>
-    <w:p>
-      <w:pPr>
-        <w:pStyle w:val="a4"/>
-        <w:rPr>
-          <w:rFonts w:ascii="Calibri" w:hAnsi="Calibri" w:cs="Calibri"/>
-          <w:sz w:val="24"/>
-          <w:szCs w:val="24"/>
-          <w:lang w:eastAsia="ko-KR"/>
-        </w:rPr>
-      </w:pPr>
-      <w:r>
-        <w:rPr>
-          <w:rFonts w:ascii="Calibri" w:hAnsi="Calibri" w:cs="Calibri"/>
-          <w:sz w:val="24"/>
-          <w:szCs w:val="24"/>
-          <w:lang w:eastAsia="ko-KR"/>
-        </w:rPr>
-        <w:t xml:space="preserve">Before implementing the </w:t>
-      </w:r>
-      <w:r>
-        <w:rPr>
-          <w:rFonts w:ascii="Calibri" w:hAnsi="Calibri" w:cs="Calibri"/>
-          <w:sz w:val="24"/>
-          <w:szCs w:val="24"/>
-          <w:lang w:eastAsia="ko-KR"/>
-        </w:rPr>
-        <w:t>multi-threaded word count program</w:t>
-      </w:r>
-      <w:bookmarkStart w:id="3" w:name="_GoBack"/>
-      <w:bookmarkEnd w:id="3"/>
-      <w:r>
-        <w:rPr>
-          <w:rFonts w:ascii="Calibri" w:hAnsi="Calibri" w:cs="Calibri"/>
-          <w:sz w:val="24"/>
-          <w:szCs w:val="24"/>
-          <w:lang w:eastAsia="ko-KR"/>
-        </w:rPr>
-        <w:t xml:space="preserve">, </w:t>
-      </w:r>
-      <w:r>
-        <w:rPr>
-          <w:rFonts w:ascii="Calibri" w:hAnsi="Calibri" w:cs="Calibri"/>
-          <w:sz w:val="24"/>
-          <w:szCs w:val="24"/>
-          <w:lang w:eastAsia="ko-KR"/>
-        </w:rPr>
-        <w:t>we will state the additional program definition that will be used in the real implementation.</w:t>
-      </w:r>
-    </w:p>
-    <w:p>
-      <w:pPr>
-        <w:pStyle w:val="a4"/>
-        <w:rPr>
-          <w:rFonts w:ascii="Calibri" w:hAnsi="Calibri" w:cs="Calibri"/>
-          <w:sz w:val="24"/>
-          <w:szCs w:val="24"/>
-          <w:lang w:eastAsia="ko-KR"/>
-        </w:rPr>
-      </w:pPr>
-    </w:p>
-    <w:p>
-      <w:pPr>
-        <w:pStyle w:val="a4"/>
-        <w:numPr>
-          <w:ilvl w:val="0"/>
-          <w:numId w:val="14"/>
-        </w:numPr>
-        <w:rPr>
-          <w:rFonts w:ascii="Calibri" w:hAnsi="Calibri" w:cs="Calibri"/>
-          <w:sz w:val="24"/>
-          <w:szCs w:val="24"/>
-          <w:lang w:eastAsia="ko-KR"/>
-        </w:rPr>
-      </w:pPr>
-      <w:r>
-        <w:rPr>
-          <w:rFonts w:ascii="Calibri" w:hAnsi="Calibri" w:cs="Calibri" w:hint="eastAsia"/>
-          <w:sz w:val="24"/>
-          <w:szCs w:val="24"/>
-          <w:lang w:eastAsia="ko-KR"/>
-        </w:rPr>
-        <w:t>G</w:t>
-      </w:r>
-      <w:r>
-        <w:rPr>
-          <w:rFonts w:ascii="Calibri" w:hAnsi="Calibri" w:cs="Calibri"/>
-          <w:sz w:val="24"/>
-          <w:szCs w:val="24"/>
-          <w:lang w:eastAsia="ko-KR"/>
-        </w:rPr>
-        <w:t>lobal Variables</w:t>
-      </w:r>
-    </w:p>
-    <w:p>
-      <w:pPr>
-        <w:pStyle w:val="a4"/>
-        <w:rPr>
-          <w:rFonts w:ascii="Calibri" w:hAnsi="Calibri" w:cs="Calibri"/>
-          <w:sz w:val="24"/>
-          <w:szCs w:val="24"/>
-          <w:lang w:eastAsia="ko-KR"/>
+    </w:p>
+    <w:p>
+      <w:pPr>
+        <w:keepNext/>
+        <w:rPr>
+          <w:rFonts w:ascii="Calibri" w:hAnsi="Calibri" w:cs="Calibri"/>
         </w:rPr>
       </w:pPr>
       <w:r>
@@ -2683,10 +2143,10 @@
           <w:noProof/>
         </w:rPr>
         <w:drawing>
-          <wp:inline distT="0" distB="0" distL="0" distR="0" wp14:anchorId="48A7CB7C" wp14:editId="568AABDF">
-            <wp:extent cx="5711825" cy="819150"/>
-            <wp:effectExtent l="0" t="0" r="3175" b="0"/>
-            <wp:docPr id="15" name="그림 15"/>
+          <wp:inline distT="0" distB="0" distL="0" distR="0" wp14:anchorId="1339684F" wp14:editId="1C635626">
+            <wp:extent cx="2038350" cy="1762125"/>
+            <wp:effectExtent l="0" t="0" r="0" b="9525"/>
+            <wp:docPr id="7" name="그림 7"/>
             <wp:cNvGraphicFramePr>
               <a:graphicFrameLocks xmlns:a="http://schemas.openxmlformats.org/drawingml/2006/main" noChangeAspect="1"/>
             </wp:cNvGraphicFramePr>
@@ -2694,36 +2154,23 @@
               <a:graphicData uri="http://schemas.openxmlformats.org/drawingml/2006/picture">
                 <pic:pic xmlns:pic="http://schemas.openxmlformats.org/drawingml/2006/picture">
                   <pic:nvPicPr>
-                    <pic:cNvPr id="0" name="Picture 7"/>
-                    <pic:cNvPicPr>
-                      <a:picLocks noChangeAspect="1" noChangeArrowheads="1"/>
-                    </pic:cNvPicPr>
+                    <pic:cNvPr id="1" name=""/>
+                    <pic:cNvPicPr/>
                   </pic:nvPicPr>
                   <pic:blipFill>
-                    <a:blip r:embed="rId11">
-                      <a:extLst>
-                        <a:ext uri="{28A0092B-C50C-407E-A947-70E740481C1C}">
-                          <a14:useLocalDpi xmlns:a14="http://schemas.microsoft.com/office/drawing/2010/main" val="0"/>
-                        </a:ext>
-                      </a:extLst>
-                    </a:blip>
-                    <a:srcRect/>
+                    <a:blip r:embed="rId11"/>
                     <a:stretch>
                       <a:fillRect/>
                     </a:stretch>
                   </pic:blipFill>
-                  <pic:spPr bwMode="auto">
+                  <pic:spPr>
                     <a:xfrm>
                       <a:off x="0" y="0"/>
-                      <a:ext cx="5711825" cy="819150"/>
+                      <a:ext cx="2038350" cy="1762125"/>
                     </a:xfrm>
                     <a:prstGeom prst="rect">
                       <a:avLst/>
                     </a:prstGeom>
-                    <a:noFill/>
-                    <a:ln>
-                      <a:noFill/>
-                    </a:ln>
                   </pic:spPr>
                 </pic:pic>
               </a:graphicData>
@@ -2731,6 +2178,537 @@
           </wp:inline>
         </w:drawing>
       </w:r>
+      <w:r>
+        <w:rPr>
+          <w:rFonts w:ascii="Calibri" w:hAnsi="Calibri" w:cs="Calibri"/>
+        </w:rPr>
+        <w:t xml:space="preserve"> </w:t>
+      </w:r>
+    </w:p>
+    <w:p>
+      <w:pPr>
+        <w:pStyle w:val="aa"/>
+        <w:rPr>
+          <w:rFonts w:ascii="Calibri" w:hAnsi="Calibri" w:cs="Calibri"/>
+          <w:sz w:val="24"/>
+          <w:szCs w:val="24"/>
+        </w:rPr>
+      </w:pPr>
+      <w:r>
+        <w:rPr>
+          <w:rFonts w:ascii="Calibri" w:hAnsi="Calibri" w:cs="Calibri"/>
+          <w:sz w:val="24"/>
+          <w:szCs w:val="24"/>
+        </w:rPr>
+        <w:t xml:space="preserve">Figure </w:t>
+      </w:r>
+      <w:r>
+        <w:rPr>
+          <w:rFonts w:ascii="Calibri" w:hAnsi="Calibri" w:cs="Calibri"/>
+          <w:sz w:val="24"/>
+          <w:szCs w:val="24"/>
+        </w:rPr>
+        <w:t>4</w:t>
+      </w:r>
+      <w:r>
+        <w:rPr>
+          <w:rFonts w:ascii="Calibri" w:hAnsi="Calibri" w:cs="Calibri"/>
+          <w:sz w:val="24"/>
+          <w:szCs w:val="24"/>
+        </w:rPr>
+        <w:t xml:space="preserve"> </w:t>
+      </w:r>
+      <w:r>
+        <w:rPr>
+          <w:rFonts w:ascii="Calibri" w:hAnsi="Calibri" w:cs="Calibri"/>
+          <w:sz w:val="24"/>
+          <w:szCs w:val="24"/>
+        </w:rPr>
+        <w:t>–</w:t>
+      </w:r>
+      <w:r>
+        <w:rPr>
+          <w:rFonts w:ascii="Calibri" w:hAnsi="Calibri" w:cs="Calibri"/>
+          <w:sz w:val="24"/>
+          <w:szCs w:val="24"/>
+        </w:rPr>
+        <w:t xml:space="preserve"> Sol</w:t>
+      </w:r>
+      <w:r>
+        <w:rPr>
+          <w:rFonts w:ascii="Calibri" w:hAnsi="Calibri" w:cs="Calibri"/>
+          <w:sz w:val="24"/>
+          <w:szCs w:val="24"/>
+        </w:rPr>
+        <w:t>ving Critical</w:t>
+      </w:r>
+      <w:r>
+        <w:rPr>
+          <w:rFonts w:ascii="Calibri" w:hAnsi="Calibri" w:cs="Calibri"/>
+          <w:sz w:val="24"/>
+          <w:szCs w:val="24"/>
+        </w:rPr>
+        <w:t xml:space="preserve">-Section Problem </w:t>
+      </w:r>
+      <w:r>
+        <w:rPr>
+          <w:rFonts w:ascii="Calibri" w:hAnsi="Calibri" w:cs="Calibri"/>
+          <w:sz w:val="24"/>
+          <w:szCs w:val="24"/>
+        </w:rPr>
+        <w:t xml:space="preserve">by </w:t>
+      </w:r>
+      <w:r>
+        <w:rPr>
+          <w:rFonts w:ascii="Calibri" w:hAnsi="Calibri" w:cs="Calibri"/>
+          <w:sz w:val="24"/>
+          <w:szCs w:val="24"/>
+        </w:rPr>
+        <w:t xml:space="preserve">using Mutex Lock </w:t>
+      </w:r>
+      <w:r>
+        <w:rPr>
+          <w:rFonts w:ascii="Calibri" w:hAnsi="Calibri" w:cs="Calibri"/>
+          <w:sz w:val="24"/>
+          <w:szCs w:val="24"/>
+        </w:rPr>
+        <w:t>(</w:t>
+      </w:r>
+      <w:proofErr w:type="spellStart"/>
+      <w:r>
+        <w:rPr>
+          <w:rFonts w:ascii="Calibri" w:hAnsi="Calibri" w:cs="Calibri"/>
+          <w:i/>
+          <w:sz w:val="24"/>
+          <w:szCs w:val="24"/>
+        </w:rPr>
+        <w:t>Silberschatz</w:t>
+      </w:r>
+      <w:proofErr w:type="spellEnd"/>
+      <w:r>
+        <w:rPr>
+          <w:rFonts w:ascii="Calibri" w:hAnsi="Calibri" w:cs="Calibri"/>
+          <w:i/>
+          <w:sz w:val="24"/>
+          <w:szCs w:val="24"/>
+        </w:rPr>
+        <w:t xml:space="preserve"> et al., 2014</w:t>
+      </w:r>
+      <w:r>
+        <w:rPr>
+          <w:rFonts w:ascii="Calibri" w:hAnsi="Calibri" w:cs="Calibri"/>
+          <w:sz w:val="24"/>
+          <w:szCs w:val="24"/>
+        </w:rPr>
+        <w:t>)</w:t>
+      </w:r>
+    </w:p>
+    <w:p>
+      <w:pPr>
+        <w:pStyle w:val="a4"/>
+        <w:rPr>
+          <w:rFonts w:ascii="Calibri" w:hAnsi="Calibri" w:cs="Calibri"/>
+          <w:sz w:val="24"/>
+          <w:szCs w:val="24"/>
+          <w:lang w:eastAsia="ko-KR"/>
+        </w:rPr>
+      </w:pPr>
+    </w:p>
+    <w:p>
+      <w:pPr>
+        <w:pStyle w:val="a4"/>
+        <w:rPr>
+          <w:rFonts w:ascii="Calibri" w:hAnsi="Calibri" w:cs="Calibri"/>
+          <w:sz w:val="24"/>
+          <w:szCs w:val="24"/>
+          <w:lang w:eastAsia="ko-KR"/>
+        </w:rPr>
+      </w:pPr>
+      <w:r>
+        <w:rPr>
+          <w:rFonts w:ascii="Calibri" w:hAnsi="Calibri" w:cs="Calibri"/>
+          <w:sz w:val="24"/>
+          <w:szCs w:val="24"/>
+          <w:lang w:eastAsia="ko-KR"/>
+        </w:rPr>
+        <w:t>Figure 4 shows the solution code that uses mutex lock to resolve the critical section problem. The acquire function acquires the lock, and the release function releases the lock. A mutex has a Boolean variable whose value indicates whether the lock is available or not. If the lock is available, the acquire function succeeds, and the lock is then considered to be unavailable. A thread that attempts to acquire an unavailable lock is blocked until the lock is released.</w:t>
+      </w:r>
+    </w:p>
+    <w:p>
+      <w:pPr>
+        <w:pStyle w:val="a4"/>
+        <w:rPr>
+          <w:rFonts w:ascii="Calibri" w:hAnsi="Calibri" w:cs="Calibri"/>
+          <w:sz w:val="24"/>
+          <w:szCs w:val="24"/>
+          <w:lang w:eastAsia="ko-KR"/>
+        </w:rPr>
+      </w:pPr>
+      <w:r>
+        <w:rPr>
+          <w:rFonts w:ascii="Calibri" w:hAnsi="Calibri" w:cs="Calibri"/>
+          <w:sz w:val="24"/>
+          <w:szCs w:val="24"/>
+          <w:lang w:eastAsia="ko-KR"/>
+        </w:rPr>
+        <w:t xml:space="preserve"> </w:t>
+      </w:r>
+    </w:p>
+    <w:p>
+      <w:pPr>
+        <w:pStyle w:val="a4"/>
+        <w:rPr>
+          <w:rFonts w:ascii="Calibri" w:hAnsi="Calibri" w:cs="Calibri" w:hint="eastAsia"/>
+          <w:sz w:val="24"/>
+          <w:szCs w:val="24"/>
+          <w:lang w:eastAsia="ko-KR"/>
+        </w:rPr>
+      </w:pPr>
+      <w:r>
+        <w:rPr>
+          <w:rFonts w:ascii="Calibri" w:hAnsi="Calibri" w:cs="Calibri"/>
+          <w:sz w:val="24"/>
+          <w:szCs w:val="24"/>
+          <w:lang w:eastAsia="ko-KR"/>
+        </w:rPr>
+        <w:t>The main disadvantage of the implementation of the mutex lock is that it acquires busy waiting. While a process or thread is in its critical section, any other process that tries to enter its critical section must loop continuously in the call of acquiring function. This continual looping becomes a problem in the multi-programming system because it wastes the CPU cycle that some other processes and threads might be able to use productively. In the aspect of continuously looping for the busy wait, the mutex lock is also called a spin-lock because the thread spins while waiting for the lock to become available.</w:t>
+      </w:r>
+    </w:p>
+    <w:p>
+      <w:pPr>
+        <w:pStyle w:val="2"/>
+        <w:ind w:left="217" w:hanging="217"/>
+        <w:rPr>
+          <w:rFonts w:ascii="Calibri" w:hAnsi="Calibri" w:cs="Calibri"/>
+          <w:sz w:val="24"/>
+          <w:szCs w:val="24"/>
+        </w:rPr>
+      </w:pPr>
+      <w:r>
+        <w:rPr>
+          <w:rFonts w:ascii="Calibri" w:hAnsi="Calibri" w:cs="Calibri"/>
+          <w:sz w:val="24"/>
+          <w:szCs w:val="24"/>
+          <w:lang w:eastAsia="ko-KR"/>
+        </w:rPr>
+        <w:lastRenderedPageBreak/>
+        <w:t>Semaphore</w:t>
+      </w:r>
+    </w:p>
+    <w:p>
+      <w:pPr>
+        <w:pStyle w:val="a4"/>
+        <w:rPr>
+          <w:rFonts w:ascii="Calibri" w:hAnsi="Calibri" w:cs="Calibri"/>
+          <w:sz w:val="24"/>
+          <w:szCs w:val="24"/>
+          <w:lang w:eastAsia="ko-KR"/>
+        </w:rPr>
+      </w:pPr>
+      <w:r>
+        <w:rPr>
+          <w:rFonts w:ascii="Calibri" w:hAnsi="Calibri" w:cs="Calibri"/>
+          <w:sz w:val="24"/>
+          <w:szCs w:val="24"/>
+          <w:lang w:eastAsia="ko-KR"/>
+        </w:rPr>
+        <w:t>A semaphore is an integer variable that is accessed only through two standard atomic operations, which are waiting and signal functions. When one thread modifies the semaphore value, no other thread can simultaneously modify that same semaphore value. Also, in the case of the wait function, the testing for value whether the semaphore is less than zero or not must be executed without interruption.</w:t>
+      </w:r>
+    </w:p>
+    <w:p>
+      <w:pPr>
+        <w:pStyle w:val="a4"/>
+        <w:rPr>
+          <w:rFonts w:ascii="Calibri" w:hAnsi="Calibri" w:cs="Calibri"/>
+          <w:sz w:val="24"/>
+          <w:szCs w:val="24"/>
+          <w:lang w:eastAsia="ko-KR"/>
+        </w:rPr>
+      </w:pPr>
+      <w:r>
+        <w:rPr>
+          <w:rFonts w:ascii="Calibri" w:hAnsi="Calibri" w:cs="Calibri"/>
+          <w:sz w:val="24"/>
+          <w:szCs w:val="24"/>
+          <w:lang w:eastAsia="ko-KR"/>
+        </w:rPr>
+        <w:t xml:space="preserve"> </w:t>
+      </w:r>
+    </w:p>
+    <w:p>
+      <w:pPr>
+        <w:pStyle w:val="a4"/>
+        <w:rPr>
+          <w:rFonts w:ascii="Calibri" w:hAnsi="Calibri" w:cs="Calibri"/>
+          <w:sz w:val="24"/>
+          <w:szCs w:val="24"/>
+          <w:lang w:eastAsia="ko-KR"/>
+        </w:rPr>
+      </w:pPr>
+      <w:r>
+        <w:rPr>
+          <w:rFonts w:ascii="Calibri" w:hAnsi="Calibri" w:cs="Calibri"/>
+          <w:sz w:val="24"/>
+          <w:szCs w:val="24"/>
+          <w:lang w:eastAsia="ko-KR"/>
+        </w:rPr>
+        <w:t>Operating systems often distinguish the semaphores between</w:t>
+      </w:r>
+      <w:bookmarkStart w:id="3" w:name="_GoBack"/>
+      <w:bookmarkEnd w:id="3"/>
+      <w:r>
+        <w:rPr>
+          <w:rFonts w:ascii="Calibri" w:hAnsi="Calibri" w:cs="Calibri"/>
+          <w:sz w:val="24"/>
+          <w:szCs w:val="24"/>
+          <w:lang w:eastAsia="ko-KR"/>
+        </w:rPr>
+        <w:t xml:space="preserve"> counting and binary semaphores. The value of a counting semaphore can range over an unlimited value. However, the value of a binary semaphore can range only between zero and one. Therefore, the binary semaphores act similarly to mutex locks.</w:t>
+      </w:r>
+    </w:p>
+    <w:p>
+      <w:pPr>
+        <w:pStyle w:val="a4"/>
+        <w:rPr>
+          <w:rFonts w:ascii="Calibri" w:hAnsi="Calibri" w:cs="Calibri"/>
+          <w:sz w:val="24"/>
+          <w:szCs w:val="24"/>
+          <w:lang w:eastAsia="ko-KR"/>
+        </w:rPr>
+      </w:pPr>
+      <w:r>
+        <w:rPr>
+          <w:rFonts w:ascii="Calibri" w:hAnsi="Calibri" w:cs="Calibri"/>
+          <w:sz w:val="24"/>
+          <w:szCs w:val="24"/>
+          <w:lang w:eastAsia="ko-KR"/>
+        </w:rPr>
+        <w:t xml:space="preserve"> </w:t>
+      </w:r>
+    </w:p>
+    <w:p>
+      <w:pPr>
+        <w:pStyle w:val="a4"/>
+        <w:rPr>
+          <w:rFonts w:ascii="Calibri" w:hAnsi="Calibri" w:cs="Calibri"/>
+          <w:sz w:val="24"/>
+          <w:szCs w:val="24"/>
+          <w:lang w:eastAsia="ko-KR"/>
+        </w:rPr>
+      </w:pPr>
+      <w:r>
+        <w:rPr>
+          <w:rFonts w:ascii="Calibri" w:hAnsi="Calibri" w:cs="Calibri"/>
+          <w:sz w:val="24"/>
+          <w:szCs w:val="24"/>
+          <w:lang w:eastAsia="ko-KR"/>
+        </w:rPr>
+        <w:t>Counting semaphores can be used to control the access to given resources that are consisted of a finite number of instances. This semaphore is initialized to the number of available resources. Each thread that needs to use a resource performs the wait function on the semaphore. When a thread releases a resource, it performs a signal function. If the count of the semaphore goes to zero, all resources are being used. After that, threads that wish to use a resource will block until the count of the semaphore becomes greater than zero.</w:t>
+      </w:r>
+    </w:p>
+    <w:p>
+      <w:pPr>
+        <w:pStyle w:val="a4"/>
+        <w:rPr>
+          <w:rFonts w:ascii="Calibri" w:hAnsi="Calibri" w:cs="Calibri"/>
+          <w:sz w:val="24"/>
+          <w:szCs w:val="24"/>
+          <w:lang w:eastAsia="ko-KR"/>
+        </w:rPr>
+      </w:pPr>
+      <w:r>
+        <w:rPr>
+          <w:rFonts w:ascii="Calibri" w:hAnsi="Calibri" w:cs="Calibri"/>
+          <w:sz w:val="24"/>
+          <w:szCs w:val="24"/>
+          <w:lang w:eastAsia="ko-KR"/>
+        </w:rPr>
+        <w:t xml:space="preserve"> </w:t>
+      </w:r>
+    </w:p>
+    <w:p>
+      <w:pPr>
+        <w:pStyle w:val="a4"/>
+        <w:rPr>
+          <w:rFonts w:ascii="Calibri" w:hAnsi="Calibri" w:cs="Calibri" w:hint="eastAsia"/>
+          <w:sz w:val="24"/>
+          <w:szCs w:val="24"/>
+          <w:lang w:eastAsia="ko-KR"/>
+        </w:rPr>
+      </w:pPr>
+      <w:r>
+        <w:rPr>
+          <w:rFonts w:ascii="Calibri" w:hAnsi="Calibri" w:cs="Calibri"/>
+          <w:sz w:val="24"/>
+          <w:szCs w:val="24"/>
+          <w:lang w:eastAsia="ko-KR"/>
+        </w:rPr>
+        <w:t>By using the semaphore, we can resolve the various synchronization problems. One of the well-known problems in synchronization is the producer and consumer problem. The details and implemented solutions for the following problem will be discussed in the later sections.</w:t>
+      </w:r>
+    </w:p>
+    <w:p>
+      <w:pPr>
+        <w:pStyle w:val="2"/>
+        <w:ind w:left="217" w:hanging="217"/>
+        <w:rPr>
+          <w:rFonts w:ascii="Calibri" w:hAnsi="Calibri" w:cs="Calibri"/>
+          <w:sz w:val="24"/>
+          <w:szCs w:val="24"/>
+        </w:rPr>
+      </w:pPr>
+      <w:r>
+        <w:rPr>
+          <w:rFonts w:ascii="Calibri" w:hAnsi="Calibri" w:cs="Calibri" w:hint="eastAsia"/>
+          <w:sz w:val="24"/>
+          <w:szCs w:val="24"/>
+          <w:lang w:eastAsia="ko-KR"/>
+        </w:rPr>
+        <w:t>P</w:t>
+      </w:r>
+      <w:r>
+        <w:rPr>
+          <w:rFonts w:ascii="Calibri" w:hAnsi="Calibri" w:cs="Calibri"/>
+          <w:sz w:val="24"/>
+          <w:szCs w:val="24"/>
+          <w:lang w:eastAsia="ko-KR"/>
+        </w:rPr>
+        <w:t>roducer and Consumer</w:t>
+      </w:r>
+      <w:r>
+        <w:rPr>
+          <w:rFonts w:ascii="Calibri" w:hAnsi="Calibri" w:cs="Calibri"/>
+          <w:sz w:val="24"/>
+          <w:szCs w:val="24"/>
+          <w:lang w:eastAsia="ko-KR"/>
+        </w:rPr>
+        <w:t xml:space="preserve"> Problem</w:t>
+      </w:r>
+    </w:p>
+    <w:p>
+      <w:pPr>
+        <w:pStyle w:val="a4"/>
+        <w:rPr>
+          <w:rFonts w:ascii="Calibri" w:hAnsi="Calibri" w:cs="Calibri"/>
+          <w:sz w:val="24"/>
+          <w:szCs w:val="24"/>
+          <w:lang w:eastAsia="ko-KR"/>
+        </w:rPr>
+      </w:pPr>
+      <w:r>
+        <w:rPr>
+          <w:rFonts w:ascii="Calibri" w:hAnsi="Calibri" w:cs="Calibri"/>
+          <w:sz w:val="24"/>
+          <w:szCs w:val="24"/>
+          <w:lang w:eastAsia="ko-KR"/>
+        </w:rPr>
+        <w:t>Before implementing the Simple Shell (</w:t>
+      </w:r>
+      <w:proofErr w:type="spellStart"/>
+      <w:r>
+        <w:rPr>
+          <w:rFonts w:ascii="Calibri" w:hAnsi="Calibri" w:cs="Calibri"/>
+          <w:sz w:val="24"/>
+          <w:szCs w:val="24"/>
+          <w:lang w:eastAsia="ko-KR"/>
+        </w:rPr>
+        <w:t>SiSH</w:t>
+      </w:r>
+      <w:proofErr w:type="spellEnd"/>
+      <w:r>
+        <w:rPr>
+          <w:rFonts w:ascii="Calibri" w:hAnsi="Calibri" w:cs="Calibri"/>
+          <w:sz w:val="24"/>
+          <w:szCs w:val="24"/>
+          <w:lang w:eastAsia="ko-KR"/>
+        </w:rPr>
+        <w:t>), we will state the additional program definition that will be used in the real implementation.</w:t>
+      </w:r>
+    </w:p>
+    <w:bookmarkEnd w:id="2"/>
+    <w:p>
+      <w:pPr>
+        <w:pStyle w:val="2"/>
+        <w:ind w:left="217" w:hanging="217"/>
+        <w:rPr>
+          <w:rFonts w:ascii="Calibri" w:hAnsi="Calibri" w:cs="Calibri"/>
+          <w:sz w:val="24"/>
+          <w:szCs w:val="24"/>
+        </w:rPr>
+      </w:pPr>
+      <w:r>
+        <w:rPr>
+          <w:rFonts w:ascii="Calibri" w:hAnsi="Calibri" w:cs="Calibri" w:hint="eastAsia"/>
+          <w:sz w:val="24"/>
+          <w:szCs w:val="24"/>
+          <w:lang w:eastAsia="ko-KR"/>
+        </w:rPr>
+        <w:t>Program</w:t>
+      </w:r>
+      <w:r>
+        <w:rPr>
+          <w:rFonts w:ascii="Calibri" w:hAnsi="Calibri" w:cs="Calibri"/>
+          <w:sz w:val="24"/>
+          <w:szCs w:val="24"/>
+          <w:lang w:eastAsia="ko-KR"/>
+        </w:rPr>
+        <w:t xml:space="preserve"> </w:t>
+      </w:r>
+      <w:r>
+        <w:rPr>
+          <w:rFonts w:ascii="Calibri" w:hAnsi="Calibri" w:cs="Calibri" w:hint="eastAsia"/>
+          <w:sz w:val="24"/>
+          <w:szCs w:val="24"/>
+          <w:lang w:eastAsia="ko-KR"/>
+        </w:rPr>
+        <w:t>Definition</w:t>
+      </w:r>
+    </w:p>
+    <w:p>
+      <w:pPr>
+        <w:pStyle w:val="a4"/>
+        <w:rPr>
+          <w:rFonts w:ascii="Calibri" w:hAnsi="Calibri" w:cs="Calibri"/>
+          <w:sz w:val="24"/>
+          <w:szCs w:val="24"/>
+          <w:lang w:eastAsia="ko-KR"/>
+        </w:rPr>
+      </w:pPr>
+      <w:r>
+        <w:rPr>
+          <w:rFonts w:ascii="Calibri" w:hAnsi="Calibri" w:cs="Calibri"/>
+          <w:sz w:val="24"/>
+          <w:szCs w:val="24"/>
+          <w:lang w:eastAsia="ko-KR"/>
+        </w:rPr>
+        <w:t xml:space="preserve">Before implementing the </w:t>
+      </w:r>
+      <w:r>
+        <w:rPr>
+          <w:rFonts w:ascii="Calibri" w:hAnsi="Calibri" w:cs="Calibri"/>
+          <w:sz w:val="24"/>
+          <w:szCs w:val="24"/>
+          <w:lang w:eastAsia="ko-KR"/>
+        </w:rPr>
+        <w:t>multi-threaded word count program</w:t>
+      </w:r>
+      <w:r>
+        <w:rPr>
+          <w:rFonts w:ascii="Calibri" w:hAnsi="Calibri" w:cs="Calibri"/>
+          <w:sz w:val="24"/>
+          <w:szCs w:val="24"/>
+          <w:lang w:eastAsia="ko-KR"/>
+        </w:rPr>
+        <w:t xml:space="preserve">, </w:t>
+      </w:r>
+      <w:r>
+        <w:rPr>
+          <w:rFonts w:ascii="Calibri" w:hAnsi="Calibri" w:cs="Calibri"/>
+          <w:sz w:val="24"/>
+          <w:szCs w:val="24"/>
+          <w:lang w:eastAsia="ko-KR"/>
+        </w:rPr>
+        <w:t>we will state the additional program definition that will be used in the real implementation.</w:t>
+      </w:r>
     </w:p>
     <w:p>
       <w:pPr>
@@ -2764,16 +2742,16 @@
           <w:szCs w:val="24"/>
           <w:lang w:eastAsia="ko-KR"/>
         </w:rPr>
-        <w:t>M</w:t>
-      </w:r>
-      <w:r>
-        <w:rPr>
-          <w:rFonts w:ascii="Calibri" w:hAnsi="Calibri" w:cs="Calibri"/>
-          <w:sz w:val="24"/>
-          <w:szCs w:val="24"/>
-          <w:lang w:eastAsia="ko-KR"/>
-        </w:rPr>
-        <w:t>odules and Functions</w:t>
+        <w:t>G</w:t>
+      </w:r>
+      <w:r>
+        <w:rPr>
+          <w:rFonts w:ascii="Calibri" w:hAnsi="Calibri" w:cs="Calibri"/>
+          <w:sz w:val="24"/>
+          <w:szCs w:val="24"/>
+          <w:lang w:eastAsia="ko-KR"/>
+        </w:rPr>
+        <w:t>lobal Variables</w:t>
       </w:r>
     </w:p>
     <w:p>
@@ -2790,12 +2768,11 @@
         <w:rPr>
           <w:noProof/>
         </w:rPr>
-        <w:lastRenderedPageBreak/>
         <w:drawing>
-          <wp:inline distT="0" distB="0" distL="0" distR="0" wp14:anchorId="6694D602" wp14:editId="26E9E635">
-            <wp:extent cx="5713200" cy="2462400"/>
-            <wp:effectExtent l="0" t="0" r="1905" b="0"/>
-            <wp:docPr id="17" name="그림 17" descr="텍스트이(가) 표시된 사진&#10;&#10;자동 생성된 설명"/>
+          <wp:inline distT="0" distB="0" distL="0" distR="0" wp14:anchorId="6114AD1C" wp14:editId="6F921158">
+            <wp:extent cx="5712044" cy="885825"/>
+            <wp:effectExtent l="0" t="0" r="3175" b="0"/>
+            <wp:docPr id="4" name="그림 4"/>
             <wp:cNvGraphicFramePr>
               <a:graphicFrameLocks xmlns:a="http://schemas.openxmlformats.org/drawingml/2006/main" noChangeAspect="1"/>
             </wp:cNvGraphicFramePr>
@@ -2803,7 +2780,7 @@
               <a:graphicData uri="http://schemas.openxmlformats.org/drawingml/2006/picture">
                 <pic:pic xmlns:pic="http://schemas.openxmlformats.org/drawingml/2006/picture">
                   <pic:nvPicPr>
-                    <pic:cNvPr id="17" name="그림 17" descr="텍스트이(가) 표시된 사진&#10;&#10;자동 생성된 설명"/>
+                    <pic:cNvPr id="0" name="Picture 1"/>
                     <pic:cNvPicPr>
                       <a:picLocks noChangeAspect="1" noChangeArrowheads="1"/>
                     </pic:cNvPicPr>
@@ -2824,7 +2801,7 @@
                   <pic:spPr bwMode="auto">
                     <a:xfrm>
                       <a:off x="0" y="0"/>
-                      <a:ext cx="5713200" cy="2462400"/>
+                      <a:ext cx="5724916" cy="887821"/>
                     </a:xfrm>
                     <a:prstGeom prst="rect">
                       <a:avLst/>
@@ -2843,6 +2820,115 @@
     </w:p>
     <w:p>
       <w:pPr>
+        <w:pStyle w:val="a4"/>
+        <w:rPr>
+          <w:rFonts w:ascii="Calibri" w:hAnsi="Calibri" w:cs="Calibri"/>
+          <w:sz w:val="24"/>
+          <w:szCs w:val="24"/>
+          <w:lang w:eastAsia="ko-KR"/>
+        </w:rPr>
+      </w:pPr>
+    </w:p>
+    <w:p>
+      <w:pPr>
+        <w:pStyle w:val="a4"/>
+        <w:numPr>
+          <w:ilvl w:val="0"/>
+          <w:numId w:val="14"/>
+        </w:numPr>
+        <w:rPr>
+          <w:rFonts w:ascii="Calibri" w:hAnsi="Calibri" w:cs="Calibri"/>
+          <w:sz w:val="24"/>
+          <w:szCs w:val="24"/>
+          <w:lang w:eastAsia="ko-KR"/>
+        </w:rPr>
+      </w:pPr>
+      <w:r>
+        <w:rPr>
+          <w:rFonts w:ascii="Calibri" w:hAnsi="Calibri" w:cs="Calibri" w:hint="eastAsia"/>
+          <w:sz w:val="24"/>
+          <w:szCs w:val="24"/>
+          <w:lang w:eastAsia="ko-KR"/>
+        </w:rPr>
+        <w:t>M</w:t>
+      </w:r>
+      <w:r>
+        <w:rPr>
+          <w:rFonts w:ascii="Calibri" w:hAnsi="Calibri" w:cs="Calibri"/>
+          <w:sz w:val="24"/>
+          <w:szCs w:val="24"/>
+          <w:lang w:eastAsia="ko-KR"/>
+        </w:rPr>
+        <w:t>odules and Functions</w:t>
+      </w:r>
+    </w:p>
+    <w:p>
+      <w:pPr>
+        <w:pStyle w:val="a4"/>
+        <w:rPr>
+          <w:rFonts w:ascii="Calibri" w:hAnsi="Calibri" w:cs="Calibri"/>
+          <w:sz w:val="24"/>
+          <w:szCs w:val="24"/>
+          <w:lang w:eastAsia="ko-KR"/>
+        </w:rPr>
+      </w:pPr>
+      <w:r>
+        <w:rPr>
+          <w:noProof/>
+        </w:rPr>
+        <w:lastRenderedPageBreak/>
+        <w:drawing>
+          <wp:inline distT="0" distB="0" distL="0" distR="0" wp14:anchorId="45786F74" wp14:editId="1D759475">
+            <wp:extent cx="5715000" cy="838200"/>
+            <wp:effectExtent l="0" t="0" r="0" b="0"/>
+            <wp:docPr id="6" name="그림 6"/>
+            <wp:cNvGraphicFramePr>
+              <a:graphicFrameLocks xmlns:a="http://schemas.openxmlformats.org/drawingml/2006/main" noChangeAspect="1"/>
+            </wp:cNvGraphicFramePr>
+            <a:graphic xmlns:a="http://schemas.openxmlformats.org/drawingml/2006/main">
+              <a:graphicData uri="http://schemas.openxmlformats.org/drawingml/2006/picture">
+                <pic:pic xmlns:pic="http://schemas.openxmlformats.org/drawingml/2006/picture">
+                  <pic:nvPicPr>
+                    <pic:cNvPr id="0" name="Picture 8"/>
+                    <pic:cNvPicPr>
+                      <a:picLocks noChangeAspect="1" noChangeArrowheads="1"/>
+                    </pic:cNvPicPr>
+                  </pic:nvPicPr>
+                  <pic:blipFill>
+                    <a:blip r:embed="rId13">
+                      <a:extLst>
+                        <a:ext uri="{28A0092B-C50C-407E-A947-70E740481C1C}">
+                          <a14:useLocalDpi xmlns:a14="http://schemas.microsoft.com/office/drawing/2010/main" val="0"/>
+                        </a:ext>
+                      </a:extLst>
+                    </a:blip>
+                    <a:srcRect/>
+                    <a:stretch>
+                      <a:fillRect/>
+                    </a:stretch>
+                  </pic:blipFill>
+                  <pic:spPr bwMode="auto">
+                    <a:xfrm>
+                      <a:off x="0" y="0"/>
+                      <a:ext cx="5715000" cy="838200"/>
+                    </a:xfrm>
+                    <a:prstGeom prst="rect">
+                      <a:avLst/>
+                    </a:prstGeom>
+                    <a:noFill/>
+                    <a:ln>
+                      <a:noFill/>
+                    </a:ln>
+                  </pic:spPr>
+                </pic:pic>
+              </a:graphicData>
+            </a:graphic>
+          </wp:inline>
+        </w:drawing>
+      </w:r>
+    </w:p>
+    <w:p>
+      <w:pPr>
         <w:pStyle w:val="1"/>
         <w:ind w:left="661" w:hanging="661"/>
         <w:rPr>
@@ -3110,7 +3196,6 @@
           <w:szCs w:val="28"/>
           <w:lang w:eastAsia="ko-KR"/>
         </w:rPr>
-        <w:lastRenderedPageBreak/>
         <w:t>Build Environment</w:t>
       </w:r>
       <w:r>
@@ -3628,7 +3713,7 @@
         </w:rPr>
         <w:t xml:space="preserve">-DKU-cis-MSE. GitHub. Retrieved September 8, 2022, from </w:t>
       </w:r>
-      <w:hyperlink r:id="rId13" w:history="1">
+      <w:hyperlink r:id="rId14" w:history="1">
         <w:r>
           <w:rPr>
             <w:rStyle w:val="a7"/>
@@ -4438,6 +4523,155 @@
     </w:lvl>
   </w:abstractNum>
   <w:abstractNum w:abstractNumId="8" w15:restartNumberingAfterBreak="0">
+    <w:nsid w:val="19B57A15"/>
+    <w:multiLevelType w:val="multilevel"/>
+    <w:tmpl w:val="AD725C74"/>
+    <w:lvl w:ilvl="0">
+      <w:start w:val="1"/>
+      <w:numFmt w:val="bullet"/>
+      <w:lvlText w:val=""/>
+      <w:lvlJc w:val="left"/>
+      <w:pPr>
+        <w:tabs>
+          <w:tab w:val="num" w:pos="360"/>
+        </w:tabs>
+        <w:ind w:left="360" w:hanging="360"/>
+      </w:pPr>
+      <w:rPr>
+        <w:rFonts w:ascii="Symbol" w:hAnsi="Symbol" w:hint="default"/>
+        <w:sz w:val="20"/>
+      </w:rPr>
+    </w:lvl>
+    <w:lvl w:ilvl="1" w:tentative="1">
+      <w:start w:val="1"/>
+      <w:numFmt w:val="bullet"/>
+      <w:lvlText w:val="o"/>
+      <w:lvlJc w:val="left"/>
+      <w:pPr>
+        <w:tabs>
+          <w:tab w:val="num" w:pos="1080"/>
+        </w:tabs>
+        <w:ind w:left="1080" w:hanging="360"/>
+      </w:pPr>
+      <w:rPr>
+        <w:rFonts w:ascii="Courier New" w:hAnsi="Courier New" w:hint="default"/>
+        <w:sz w:val="20"/>
+      </w:rPr>
+    </w:lvl>
+    <w:lvl w:ilvl="2" w:tentative="1">
+      <w:start w:val="1"/>
+      <w:numFmt w:val="bullet"/>
+      <w:lvlText w:val=""/>
+      <w:lvlJc w:val="left"/>
+      <w:pPr>
+        <w:tabs>
+          <w:tab w:val="num" w:pos="1800"/>
+        </w:tabs>
+        <w:ind w:left="1800" w:hanging="360"/>
+      </w:pPr>
+      <w:rPr>
+        <w:rFonts w:ascii="Wingdings" w:hAnsi="Wingdings" w:hint="default"/>
+        <w:sz w:val="20"/>
+      </w:rPr>
+    </w:lvl>
+    <w:lvl w:ilvl="3" w:tentative="1">
+      <w:start w:val="1"/>
+      <w:numFmt w:val="bullet"/>
+      <w:lvlText w:val=""/>
+      <w:lvlJc w:val="left"/>
+      <w:pPr>
+        <w:tabs>
+          <w:tab w:val="num" w:pos="2520"/>
+        </w:tabs>
+        <w:ind w:left="2520" w:hanging="360"/>
+      </w:pPr>
+      <w:rPr>
+        <w:rFonts w:ascii="Wingdings" w:hAnsi="Wingdings" w:hint="default"/>
+        <w:sz w:val="20"/>
+      </w:rPr>
+    </w:lvl>
+    <w:lvl w:ilvl="4" w:tentative="1">
+      <w:start w:val="1"/>
+      <w:numFmt w:val="bullet"/>
+      <w:lvlText w:val=""/>
+      <w:lvlJc w:val="left"/>
+      <w:pPr>
+        <w:tabs>
+          <w:tab w:val="num" w:pos="3240"/>
+        </w:tabs>
+        <w:ind w:left="3240" w:hanging="360"/>
+      </w:pPr>
+      <w:rPr>
+        <w:rFonts w:ascii="Wingdings" w:hAnsi="Wingdings" w:hint="default"/>
+        <w:sz w:val="20"/>
+      </w:rPr>
+    </w:lvl>
+    <w:lvl w:ilvl="5" w:tentative="1">
+      <w:start w:val="1"/>
+      <w:numFmt w:val="bullet"/>
+      <w:lvlText w:val=""/>
+      <w:lvlJc w:val="left"/>
+      <w:pPr>
+        <w:tabs>
+          <w:tab w:val="num" w:pos="3960"/>
+        </w:tabs>
+        <w:ind w:left="3960" w:hanging="360"/>
+      </w:pPr>
+      <w:rPr>
+        <w:rFonts w:ascii="Wingdings" w:hAnsi="Wingdings" w:hint="default"/>
+        <w:sz w:val="20"/>
+      </w:rPr>
+    </w:lvl>
+    <w:lvl w:ilvl="6" w:tentative="1">
+      <w:start w:val="1"/>
+      <w:numFmt w:val="bullet"/>
+      <w:lvlText w:val=""/>
+      <w:lvlJc w:val="left"/>
+      <w:pPr>
+        <w:tabs>
+          <w:tab w:val="num" w:pos="4680"/>
+        </w:tabs>
+        <w:ind w:left="4680" w:hanging="360"/>
+      </w:pPr>
+      <w:rPr>
+        <w:rFonts w:ascii="Wingdings" w:hAnsi="Wingdings" w:hint="default"/>
+        <w:sz w:val="20"/>
+      </w:rPr>
+    </w:lvl>
+    <w:lvl w:ilvl="7" w:tentative="1">
+      <w:start w:val="1"/>
+      <w:numFmt w:val="bullet"/>
+      <w:lvlText w:val=""/>
+      <w:lvlJc w:val="left"/>
+      <w:pPr>
+        <w:tabs>
+          <w:tab w:val="num" w:pos="5400"/>
+        </w:tabs>
+        <w:ind w:left="5400" w:hanging="360"/>
+      </w:pPr>
+      <w:rPr>
+        <w:rFonts w:ascii="Wingdings" w:hAnsi="Wingdings" w:hint="default"/>
+        <w:sz w:val="20"/>
+      </w:rPr>
+    </w:lvl>
+    <w:lvl w:ilvl="8" w:tentative="1">
+      <w:start w:val="1"/>
+      <w:numFmt w:val="bullet"/>
+      <w:lvlText w:val=""/>
+      <w:lvlJc w:val="left"/>
+      <w:pPr>
+        <w:tabs>
+          <w:tab w:val="num" w:pos="6120"/>
+        </w:tabs>
+        <w:ind w:left="6120" w:hanging="360"/>
+      </w:pPr>
+      <w:rPr>
+        <w:rFonts w:ascii="Wingdings" w:hAnsi="Wingdings" w:hint="default"/>
+        <w:sz w:val="20"/>
+      </w:rPr>
+    </w:lvl>
+  </w:abstractNum>
+  <w:abstractNum w:abstractNumId="9" w15:restartNumberingAfterBreak="0">
     <w:nsid w:val="1AC82E7C"/>
     <w:multiLevelType w:val="multilevel"/>
     <w:tmpl w:val="323A433A"/>
@@ -4586,7 +4820,7 @@
       </w:rPr>
     </w:lvl>
   </w:abstractNum>
-  <w:abstractNum w:abstractNumId="9" w15:restartNumberingAfterBreak="0">
+  <w:abstractNum w:abstractNumId="10" w15:restartNumberingAfterBreak="0">
     <w:nsid w:val="24307272"/>
     <w:multiLevelType w:val="multilevel"/>
     <w:tmpl w:val="C11846AC"/>
@@ -4735,7 +4969,7 @@
       </w:rPr>
     </w:lvl>
   </w:abstractNum>
-  <w:abstractNum w:abstractNumId="10" w15:restartNumberingAfterBreak="0">
+  <w:abstractNum w:abstractNumId="11" w15:restartNumberingAfterBreak="0">
     <w:nsid w:val="267E6646"/>
     <w:multiLevelType w:val="hybridMultilevel"/>
     <w:tmpl w:val="93AA4746"/>
@@ -4848,7 +5082,156 @@
       </w:rPr>
     </w:lvl>
   </w:abstractNum>
-  <w:abstractNum w:abstractNumId="11" w15:restartNumberingAfterBreak="0">
+  <w:abstractNum w:abstractNumId="12" w15:restartNumberingAfterBreak="0">
+    <w:nsid w:val="2E180AAB"/>
+    <w:multiLevelType w:val="multilevel"/>
+    <w:tmpl w:val="C6F2BE12"/>
+    <w:lvl w:ilvl="0">
+      <w:start w:val="1"/>
+      <w:numFmt w:val="bullet"/>
+      <w:lvlText w:val=""/>
+      <w:lvlJc w:val="left"/>
+      <w:pPr>
+        <w:tabs>
+          <w:tab w:val="num" w:pos="360"/>
+        </w:tabs>
+        <w:ind w:left="360" w:hanging="360"/>
+      </w:pPr>
+      <w:rPr>
+        <w:rFonts w:ascii="Symbol" w:hAnsi="Symbol" w:hint="default"/>
+        <w:sz w:val="20"/>
+      </w:rPr>
+    </w:lvl>
+    <w:lvl w:ilvl="1" w:tentative="1">
+      <w:start w:val="1"/>
+      <w:numFmt w:val="bullet"/>
+      <w:lvlText w:val="o"/>
+      <w:lvlJc w:val="left"/>
+      <w:pPr>
+        <w:tabs>
+          <w:tab w:val="num" w:pos="1080"/>
+        </w:tabs>
+        <w:ind w:left="1080" w:hanging="360"/>
+      </w:pPr>
+      <w:rPr>
+        <w:rFonts w:ascii="Courier New" w:hAnsi="Courier New" w:hint="default"/>
+        <w:sz w:val="20"/>
+      </w:rPr>
+    </w:lvl>
+    <w:lvl w:ilvl="2" w:tentative="1">
+      <w:start w:val="1"/>
+      <w:numFmt w:val="bullet"/>
+      <w:lvlText w:val=""/>
+      <w:lvlJc w:val="left"/>
+      <w:pPr>
+        <w:tabs>
+          <w:tab w:val="num" w:pos="1800"/>
+        </w:tabs>
+        <w:ind w:left="1800" w:hanging="360"/>
+      </w:pPr>
+      <w:rPr>
+        <w:rFonts w:ascii="Wingdings" w:hAnsi="Wingdings" w:hint="default"/>
+        <w:sz w:val="20"/>
+      </w:rPr>
+    </w:lvl>
+    <w:lvl w:ilvl="3" w:tentative="1">
+      <w:start w:val="1"/>
+      <w:numFmt w:val="bullet"/>
+      <w:lvlText w:val=""/>
+      <w:lvlJc w:val="left"/>
+      <w:pPr>
+        <w:tabs>
+          <w:tab w:val="num" w:pos="2520"/>
+        </w:tabs>
+        <w:ind w:left="2520" w:hanging="360"/>
+      </w:pPr>
+      <w:rPr>
+        <w:rFonts w:ascii="Wingdings" w:hAnsi="Wingdings" w:hint="default"/>
+        <w:sz w:val="20"/>
+      </w:rPr>
+    </w:lvl>
+    <w:lvl w:ilvl="4" w:tentative="1">
+      <w:start w:val="1"/>
+      <w:numFmt w:val="bullet"/>
+      <w:lvlText w:val=""/>
+      <w:lvlJc w:val="left"/>
+      <w:pPr>
+        <w:tabs>
+          <w:tab w:val="num" w:pos="3240"/>
+        </w:tabs>
+        <w:ind w:left="3240" w:hanging="360"/>
+      </w:pPr>
+      <w:rPr>
+        <w:rFonts w:ascii="Wingdings" w:hAnsi="Wingdings" w:hint="default"/>
+        <w:sz w:val="20"/>
+      </w:rPr>
+    </w:lvl>
+    <w:lvl w:ilvl="5" w:tentative="1">
+      <w:start w:val="1"/>
+      <w:numFmt w:val="bullet"/>
+      <w:lvlText w:val=""/>
+      <w:lvlJc w:val="left"/>
+      <w:pPr>
+        <w:tabs>
+          <w:tab w:val="num" w:pos="3960"/>
+        </w:tabs>
+        <w:ind w:left="3960" w:hanging="360"/>
+      </w:pPr>
+      <w:rPr>
+        <w:rFonts w:ascii="Wingdings" w:hAnsi="Wingdings" w:hint="default"/>
+        <w:sz w:val="20"/>
+      </w:rPr>
+    </w:lvl>
+    <w:lvl w:ilvl="6" w:tentative="1">
+      <w:start w:val="1"/>
+      <w:numFmt w:val="bullet"/>
+      <w:lvlText w:val=""/>
+      <w:lvlJc w:val="left"/>
+      <w:pPr>
+        <w:tabs>
+          <w:tab w:val="num" w:pos="4680"/>
+        </w:tabs>
+        <w:ind w:left="4680" w:hanging="360"/>
+      </w:pPr>
+      <w:rPr>
+        <w:rFonts w:ascii="Wingdings" w:hAnsi="Wingdings" w:hint="default"/>
+        <w:sz w:val="20"/>
+      </w:rPr>
+    </w:lvl>
+    <w:lvl w:ilvl="7" w:tentative="1">
+      <w:start w:val="1"/>
+      <w:numFmt w:val="bullet"/>
+      <w:lvlText w:val=""/>
+      <w:lvlJc w:val="left"/>
+      <w:pPr>
+        <w:tabs>
+          <w:tab w:val="num" w:pos="5400"/>
+        </w:tabs>
+        <w:ind w:left="5400" w:hanging="360"/>
+      </w:pPr>
+      <w:rPr>
+        <w:rFonts w:ascii="Wingdings" w:hAnsi="Wingdings" w:hint="default"/>
+        <w:sz w:val="20"/>
+      </w:rPr>
+    </w:lvl>
+    <w:lvl w:ilvl="8" w:tentative="1">
+      <w:start w:val="1"/>
+      <w:numFmt w:val="bullet"/>
+      <w:lvlText w:val=""/>
+      <w:lvlJc w:val="left"/>
+      <w:pPr>
+        <w:tabs>
+          <w:tab w:val="num" w:pos="6120"/>
+        </w:tabs>
+        <w:ind w:left="6120" w:hanging="360"/>
+      </w:pPr>
+      <w:rPr>
+        <w:rFonts w:ascii="Wingdings" w:hAnsi="Wingdings" w:hint="default"/>
+        <w:sz w:val="20"/>
+      </w:rPr>
+    </w:lvl>
+  </w:abstractNum>
+  <w:abstractNum w:abstractNumId="13" w15:restartNumberingAfterBreak="0">
     <w:nsid w:val="304B70A5"/>
     <w:multiLevelType w:val="multilevel"/>
     <w:tmpl w:val="56707370"/>
@@ -4997,7 +5380,7 @@
       </w:rPr>
     </w:lvl>
   </w:abstractNum>
-  <w:abstractNum w:abstractNumId="12" w15:restartNumberingAfterBreak="0">
+  <w:abstractNum w:abstractNumId="14" w15:restartNumberingAfterBreak="0">
     <w:nsid w:val="30B54A6B"/>
     <w:multiLevelType w:val="hybridMultilevel"/>
     <w:tmpl w:val="6748BDC8"/>
@@ -5110,7 +5493,7 @@
       </w:rPr>
     </w:lvl>
   </w:abstractNum>
-  <w:abstractNum w:abstractNumId="13" w15:restartNumberingAfterBreak="0">
+  <w:abstractNum w:abstractNumId="15" w15:restartNumberingAfterBreak="0">
     <w:nsid w:val="36855CF8"/>
     <w:multiLevelType w:val="hybridMultilevel"/>
     <w:tmpl w:val="2266114A"/>
@@ -5199,7 +5582,7 @@
       </w:pPr>
     </w:lvl>
   </w:abstractNum>
-  <w:abstractNum w:abstractNumId="14" w15:restartNumberingAfterBreak="0">
+  <w:abstractNum w:abstractNumId="16" w15:restartNumberingAfterBreak="0">
     <w:nsid w:val="3699475A"/>
     <w:multiLevelType w:val="multilevel"/>
     <w:tmpl w:val="FF0402EE"/>
@@ -5348,7 +5731,7 @@
       </w:rPr>
     </w:lvl>
   </w:abstractNum>
-  <w:abstractNum w:abstractNumId="15" w15:restartNumberingAfterBreak="0">
+  <w:abstractNum w:abstractNumId="17" w15:restartNumberingAfterBreak="0">
     <w:nsid w:val="37F274E6"/>
     <w:multiLevelType w:val="hybridMultilevel"/>
     <w:tmpl w:val="FF562F0C"/>
@@ -5437,7 +5820,7 @@
       </w:pPr>
     </w:lvl>
   </w:abstractNum>
-  <w:abstractNum w:abstractNumId="16" w15:restartNumberingAfterBreak="0">
+  <w:abstractNum w:abstractNumId="18" w15:restartNumberingAfterBreak="0">
     <w:nsid w:val="519348A3"/>
     <w:multiLevelType w:val="multilevel"/>
     <w:tmpl w:val="BD46B722"/>
@@ -5586,7 +5969,7 @@
       </w:rPr>
     </w:lvl>
   </w:abstractNum>
-  <w:abstractNum w:abstractNumId="17" w15:restartNumberingAfterBreak="0">
+  <w:abstractNum w:abstractNumId="19" w15:restartNumberingAfterBreak="0">
     <w:nsid w:val="530656A6"/>
     <w:multiLevelType w:val="hybridMultilevel"/>
     <w:tmpl w:val="C4129D82"/>
@@ -5675,7 +6058,7 @@
       </w:pPr>
     </w:lvl>
   </w:abstractNum>
-  <w:abstractNum w:abstractNumId="18" w15:restartNumberingAfterBreak="0">
+  <w:abstractNum w:abstractNumId="20" w15:restartNumberingAfterBreak="0">
     <w:nsid w:val="55D066CF"/>
     <w:multiLevelType w:val="hybridMultilevel"/>
     <w:tmpl w:val="DECCBF24"/>
@@ -5764,7 +6147,7 @@
       </w:pPr>
     </w:lvl>
   </w:abstractNum>
-  <w:abstractNum w:abstractNumId="19" w15:restartNumberingAfterBreak="0">
+  <w:abstractNum w:abstractNumId="21" w15:restartNumberingAfterBreak="0">
     <w:nsid w:val="56CB79DB"/>
     <w:multiLevelType w:val="hybridMultilevel"/>
     <w:tmpl w:val="02E41E3C"/>
@@ -5853,7 +6236,7 @@
       </w:pPr>
     </w:lvl>
   </w:abstractNum>
-  <w:abstractNum w:abstractNumId="20" w15:restartNumberingAfterBreak="0">
+  <w:abstractNum w:abstractNumId="22" w15:restartNumberingAfterBreak="0">
     <w:nsid w:val="63E04AED"/>
     <w:multiLevelType w:val="hybridMultilevel"/>
     <w:tmpl w:val="52981740"/>
@@ -5966,7 +6349,7 @@
       </w:rPr>
     </w:lvl>
   </w:abstractNum>
-  <w:abstractNum w:abstractNumId="21" w15:restartNumberingAfterBreak="0">
+  <w:abstractNum w:abstractNumId="23" w15:restartNumberingAfterBreak="0">
     <w:nsid w:val="6E3063C6"/>
     <w:multiLevelType w:val="hybridMultilevel"/>
     <w:tmpl w:val="4D901174"/>
@@ -6055,7 +6438,7 @@
       </w:pPr>
     </w:lvl>
   </w:abstractNum>
-  <w:abstractNum w:abstractNumId="22" w15:restartNumberingAfterBreak="0">
+  <w:abstractNum w:abstractNumId="24" w15:restartNumberingAfterBreak="0">
     <w:nsid w:val="72A1666E"/>
     <w:multiLevelType w:val="hybridMultilevel"/>
     <w:tmpl w:val="E73ECB36"/>
@@ -6144,7 +6527,7 @@
       </w:pPr>
     </w:lvl>
   </w:abstractNum>
-  <w:abstractNum w:abstractNumId="23" w15:restartNumberingAfterBreak="0">
+  <w:abstractNum w:abstractNumId="25" w15:restartNumberingAfterBreak="0">
     <w:nsid w:val="731E24BE"/>
     <w:multiLevelType w:val="multilevel"/>
     <w:tmpl w:val="68DC3590"/>
@@ -6293,7 +6676,7 @@
       </w:rPr>
     </w:lvl>
   </w:abstractNum>
-  <w:abstractNum w:abstractNumId="24" w15:restartNumberingAfterBreak="0">
+  <w:abstractNum w:abstractNumId="26" w15:restartNumberingAfterBreak="0">
     <w:nsid w:val="77BE0BF9"/>
     <w:multiLevelType w:val="multilevel"/>
     <w:tmpl w:val="DD86EC5C"/>
@@ -6442,7 +6825,7 @@
       </w:rPr>
     </w:lvl>
   </w:abstractNum>
-  <w:abstractNum w:abstractNumId="25" w15:restartNumberingAfterBreak="0">
+  <w:abstractNum w:abstractNumId="27" w15:restartNumberingAfterBreak="0">
     <w:nsid w:val="78A34B4A"/>
     <w:multiLevelType w:val="hybridMultilevel"/>
     <w:tmpl w:val="48E26702"/>
@@ -6555,7 +6938,7 @@
       </w:rPr>
     </w:lvl>
   </w:abstractNum>
-  <w:abstractNum w:abstractNumId="26" w15:restartNumberingAfterBreak="0">
+  <w:abstractNum w:abstractNumId="28" w15:restartNumberingAfterBreak="0">
     <w:nsid w:val="793963DA"/>
     <w:multiLevelType w:val="hybridMultilevel"/>
     <w:tmpl w:val="0CC07A66"/>
@@ -6668,7 +7051,7 @@
       </w:rPr>
     </w:lvl>
   </w:abstractNum>
-  <w:abstractNum w:abstractNumId="27" w15:restartNumberingAfterBreak="0">
+  <w:abstractNum w:abstractNumId="29" w15:restartNumberingAfterBreak="0">
     <w:nsid w:val="7A124A3B"/>
     <w:multiLevelType w:val="multilevel"/>
     <w:tmpl w:val="EC285174"/>
@@ -6817,7 +7200,7 @@
       </w:rPr>
     </w:lvl>
   </w:abstractNum>
-  <w:abstractNum w:abstractNumId="28" w15:restartNumberingAfterBreak="0">
+  <w:abstractNum w:abstractNumId="30" w15:restartNumberingAfterBreak="0">
     <w:nsid w:val="7D655EC3"/>
     <w:multiLevelType w:val="hybridMultilevel"/>
     <w:tmpl w:val="B5ECBC60"/>
@@ -6916,13 +7299,13 @@
     <w:abstractNumId w:val="0"/>
   </w:num>
   <w:num w:numId="4">
+    <w:abstractNumId w:val="23"/>
+  </w:num>
+  <w:num w:numId="5">
     <w:abstractNumId w:val="21"/>
   </w:num>
-  <w:num w:numId="5">
-    <w:abstractNumId w:val="19"/>
-  </w:num>
   <w:num w:numId="6">
-    <w:abstractNumId w:val="15"/>
+    <w:abstractNumId w:val="17"/>
   </w:num>
   <w:num w:numId="7">
     <w:abstractNumId w:val="3"/>
@@ -6931,55 +7314,55 @@
     <w:abstractNumId w:val="4"/>
   </w:num>
   <w:num w:numId="9">
-    <w:abstractNumId w:val="18"/>
+    <w:abstractNumId w:val="20"/>
   </w:num>
   <w:num w:numId="10">
-    <w:abstractNumId w:val="17"/>
+    <w:abstractNumId w:val="19"/>
   </w:num>
   <w:num w:numId="11">
-    <w:abstractNumId w:val="22"/>
+    <w:abstractNumId w:val="24"/>
   </w:num>
   <w:num w:numId="12">
     <w:abstractNumId w:val="5"/>
   </w:num>
   <w:num w:numId="13">
+    <w:abstractNumId w:val="11"/>
+  </w:num>
+  <w:num w:numId="14">
+    <w:abstractNumId w:val="28"/>
+  </w:num>
+  <w:num w:numId="15">
+    <w:abstractNumId w:val="15"/>
+  </w:num>
+  <w:num w:numId="16">
+    <w:abstractNumId w:val="30"/>
+  </w:num>
+  <w:num w:numId="17">
+    <w:abstractNumId w:val="22"/>
+  </w:num>
+  <w:num w:numId="18">
+    <w:abstractNumId w:val="29"/>
+  </w:num>
+  <w:num w:numId="19">
     <w:abstractNumId w:val="10"/>
   </w:num>
-  <w:num w:numId="14">
-    <w:abstractNumId w:val="26"/>
+  <w:num w:numId="20">
+    <w:abstractNumId w:val="18"/>
   </w:num>
-  <w:num w:numId="15">
+  <w:num w:numId="21">
+    <w:abstractNumId w:val="9"/>
+  </w:num>
+  <w:num w:numId="22">
+    <w:abstractNumId w:val="16"/>
+  </w:num>
+  <w:num w:numId="23">
+    <w:abstractNumId w:val="25"/>
+  </w:num>
+  <w:num w:numId="24">
     <w:abstractNumId w:val="13"/>
   </w:num>
-  <w:num w:numId="16">
-    <w:abstractNumId w:val="28"/>
-  </w:num>
-  <w:num w:numId="17">
-    <w:abstractNumId w:val="20"/>
-  </w:num>
-  <w:num w:numId="18">
-    <w:abstractNumId w:val="27"/>
-  </w:num>
-  <w:num w:numId="19">
-    <w:abstractNumId w:val="9"/>
-  </w:num>
-  <w:num w:numId="20">
-    <w:abstractNumId w:val="16"/>
-  </w:num>
-  <w:num w:numId="21">
-    <w:abstractNumId w:val="8"/>
-  </w:num>
-  <w:num w:numId="22">
-    <w:abstractNumId w:val="14"/>
-  </w:num>
-  <w:num w:numId="23">
-    <w:abstractNumId w:val="23"/>
-  </w:num>
-  <w:num w:numId="24">
-    <w:abstractNumId w:val="11"/>
-  </w:num>
   <w:num w:numId="25">
-    <w:abstractNumId w:val="24"/>
+    <w:abstractNumId w:val="26"/>
   </w:num>
   <w:num w:numId="26">
     <w:abstractNumId w:val="6"/>
@@ -6988,10 +7371,16 @@
     <w:abstractNumId w:val="7"/>
   </w:num>
   <w:num w:numId="28">
+    <w:abstractNumId w:val="14"/>
+  </w:num>
+  <w:num w:numId="29">
+    <w:abstractNumId w:val="27"/>
+  </w:num>
+  <w:num w:numId="30">
     <w:abstractNumId w:val="12"/>
   </w:num>
-  <w:num w:numId="29">
-    <w:abstractNumId w:val="25"/>
+  <w:num w:numId="31">
+    <w:abstractNumId w:val="8"/>
   </w:num>
 </w:numbering>
 </file>
@@ -8067,7 +8456,7 @@
 </file>
 
 <file path=customXml/itemProps1.xml><?xml version="1.0" encoding="utf-8"?>
-<ds:datastoreItem xmlns:ds="http://schemas.openxmlformats.org/officeDocument/2006/customXml" ds:itemID="{EF9F3627-CB7C-4F21-B144-2B5DFD8DAA2C}">
+<ds:datastoreItem xmlns:ds="http://schemas.openxmlformats.org/officeDocument/2006/customXml" ds:itemID="{BED3792C-2F2C-4C9B-A422-0CA9643CBD7D}">
   <ds:schemaRefs>
     <ds:schemaRef ds:uri="http://schemas.openxmlformats.org/officeDocument/2006/bibliography"/>
   </ds:schemaRefs>

</xml_diff>

<commit_message>
feat: completed the section 4 of the report
</commit_message>
<xml_diff>
--- a/hw2/Multi-Threaded Word Count Program.docx
+++ b/hw2/Multi-Threaded Word Count Program.docx
@@ -791,6 +791,7 @@
         <w:keepNext/>
         <w:rPr>
           <w:rFonts w:ascii="Calibri" w:hAnsi="Calibri" w:cs="Calibri"/>
+          <w:sz w:val="20"/>
         </w:rPr>
       </w:pPr>
       <w:r>
@@ -852,14 +853,12 @@
         <w:pStyle w:val="aa"/>
         <w:rPr>
           <w:rFonts w:ascii="Calibri" w:hAnsi="Calibri" w:cs="Calibri"/>
-          <w:sz w:val="24"/>
-          <w:szCs w:val="24"/>
-        </w:rPr>
-      </w:pPr>
-      <w:r>
-        <w:rPr>
-          <w:rFonts w:ascii="Calibri" w:hAnsi="Calibri" w:cs="Calibri"/>
-          <w:sz w:val="24"/>
+          <w:szCs w:val="24"/>
+        </w:rPr>
+      </w:pPr>
+      <w:r>
+        <w:rPr>
+          <w:rFonts w:ascii="Calibri" w:hAnsi="Calibri" w:cs="Calibri"/>
           <w:szCs w:val="24"/>
         </w:rPr>
         <w:t xml:space="preserve">Figure </w:t>
@@ -867,7 +866,6 @@
       <w:r>
         <w:rPr>
           <w:rFonts w:ascii="Calibri" w:hAnsi="Calibri" w:cs="Calibri"/>
-          <w:sz w:val="24"/>
           <w:szCs w:val="24"/>
         </w:rPr>
         <w:fldChar w:fldCharType="begin"/>
@@ -875,7 +873,6 @@
       <w:r>
         <w:rPr>
           <w:rFonts w:ascii="Calibri" w:hAnsi="Calibri" w:cs="Calibri"/>
-          <w:sz w:val="24"/>
           <w:szCs w:val="24"/>
         </w:rPr>
         <w:instrText xml:space="preserve"> SEQ Figure \* ARABIC </w:instrText>
@@ -883,7 +880,6 @@
       <w:r>
         <w:rPr>
           <w:rFonts w:ascii="Calibri" w:hAnsi="Calibri" w:cs="Calibri"/>
-          <w:sz w:val="24"/>
           <w:szCs w:val="24"/>
         </w:rPr>
         <w:fldChar w:fldCharType="separate"/>
@@ -892,7 +888,6 @@
         <w:rPr>
           <w:rFonts w:ascii="Calibri" w:hAnsi="Calibri" w:cs="Calibri"/>
           <w:noProof/>
-          <w:sz w:val="24"/>
           <w:szCs w:val="24"/>
         </w:rPr>
         <w:t>1</w:t>
@@ -900,7 +895,6 @@
       <w:r>
         <w:rPr>
           <w:rFonts w:ascii="Calibri" w:hAnsi="Calibri" w:cs="Calibri"/>
-          <w:sz w:val="24"/>
           <w:szCs w:val="24"/>
         </w:rPr>
         <w:fldChar w:fldCharType="end"/>
@@ -908,7 +902,6 @@
       <w:r>
         <w:rPr>
           <w:rFonts w:ascii="Calibri" w:hAnsi="Calibri" w:cs="Calibri"/>
-          <w:sz w:val="24"/>
           <w:szCs w:val="24"/>
         </w:rPr>
         <w:t xml:space="preserve"> - Requirement Specification</w:t>
@@ -1174,6 +1167,7 @@
         <w:keepNext/>
         <w:rPr>
           <w:rFonts w:ascii="Calibri" w:hAnsi="Calibri" w:cs="Calibri"/>
+          <w:sz w:val="20"/>
         </w:rPr>
       </w:pPr>
       <w:r>
@@ -1183,8 +1177,8 @@
           <w:lang w:eastAsia="ko-KR"/>
         </w:rPr>
         <w:drawing>
-          <wp:inline distT="0" distB="0" distL="0" distR="0" wp14:anchorId="707F77E7" wp14:editId="2DAEA487">
-            <wp:extent cx="4255268" cy="2409825"/>
+          <wp:inline distT="0" distB="0" distL="0" distR="0" wp14:anchorId="707F77E7" wp14:editId="695731EB">
+            <wp:extent cx="4352925" cy="2465130"/>
             <wp:effectExtent l="0" t="0" r="0" b="0"/>
             <wp:docPr id="1" name="그림 1"/>
             <wp:cNvGraphicFramePr>
@@ -1206,7 +1200,7 @@
                   <pic:spPr>
                     <a:xfrm>
                       <a:off x="0" y="0"/>
-                      <a:ext cx="4294323" cy="2431943"/>
+                      <a:ext cx="4400592" cy="2492125"/>
                     </a:xfrm>
                     <a:prstGeom prst="rect">
                       <a:avLst/>
@@ -1230,56 +1224,28 @@
         <w:pStyle w:val="aa"/>
         <w:rPr>
           <w:rFonts w:ascii="Calibri" w:hAnsi="Calibri" w:cs="Calibri"/>
-          <w:sz w:val="24"/>
-          <w:szCs w:val="24"/>
-        </w:rPr>
-      </w:pPr>
-      <w:r>
-        <w:rPr>
-          <w:rFonts w:ascii="Calibri" w:hAnsi="Calibri" w:cs="Calibri"/>
-          <w:sz w:val="24"/>
-          <w:szCs w:val="24"/>
-        </w:rPr>
-        <w:t xml:space="preserve">Figure </w:t>
-      </w:r>
-      <w:r>
-        <w:rPr>
-          <w:rFonts w:ascii="Calibri" w:hAnsi="Calibri" w:cs="Calibri"/>
-          <w:sz w:val="24"/>
-          <w:szCs w:val="24"/>
-        </w:rPr>
-        <w:t>2</w:t>
-      </w:r>
-      <w:r>
-        <w:rPr>
-          <w:rFonts w:ascii="Calibri" w:hAnsi="Calibri" w:cs="Calibri"/>
-          <w:sz w:val="24"/>
-          <w:szCs w:val="24"/>
-        </w:rPr>
-        <w:t xml:space="preserve"> - </w:t>
-      </w:r>
-      <w:r>
-        <w:rPr>
-          <w:rFonts w:ascii="Calibri" w:hAnsi="Calibri" w:cs="Calibri"/>
-          <w:sz w:val="24"/>
-          <w:szCs w:val="24"/>
-        </w:rPr>
-        <w:t xml:space="preserve">Single-Threaded and Multi-Threaded Processes </w:t>
-      </w:r>
-      <w:r>
-        <w:rPr>
-          <w:rFonts w:ascii="Calibri" w:hAnsi="Calibri" w:cs="Calibri"/>
-          <w:sz w:val="24"/>
-          <w:szCs w:val="24"/>
-        </w:rPr>
-        <w:t>(</w:t>
+          <w:szCs w:val="24"/>
+        </w:rPr>
+      </w:pPr>
+      <w:r>
+        <w:rPr>
+          <w:rFonts w:ascii="Calibri" w:hAnsi="Calibri" w:cs="Calibri"/>
+          <w:szCs w:val="24"/>
+        </w:rPr>
+        <w:t xml:space="preserve">Figure 2 - </w:t>
+      </w:r>
+      <w:r>
+        <w:rPr>
+          <w:rFonts w:ascii="Calibri" w:hAnsi="Calibri" w:cs="Calibri"/>
+          <w:szCs w:val="24"/>
+        </w:rPr>
+        <w:t>Single-Threaded and Multi-Threaded Processes (</w:t>
       </w:r>
       <w:proofErr w:type="spellStart"/>
       <w:r>
         <w:rPr>
           <w:rFonts w:ascii="Calibri" w:hAnsi="Calibri" w:cs="Calibri"/>
           <w:i/>
-          <w:sz w:val="24"/>
           <w:szCs w:val="24"/>
         </w:rPr>
         <w:t>Silberschatz</w:t>
@@ -1289,7 +1255,6 @@
         <w:rPr>
           <w:rFonts w:ascii="Calibri" w:hAnsi="Calibri" w:cs="Calibri"/>
           <w:i/>
-          <w:sz w:val="24"/>
           <w:szCs w:val="24"/>
         </w:rPr>
         <w:t xml:space="preserve"> et al., 2014</w:t>
@@ -1297,7 +1262,6 @@
       <w:r>
         <w:rPr>
           <w:rFonts w:ascii="Calibri" w:hAnsi="Calibri" w:cs="Calibri"/>
-          <w:sz w:val="24"/>
           <w:szCs w:val="24"/>
         </w:rPr>
         <w:t>)</w:t>
@@ -1361,7 +1325,7 @@
     <w:p>
       <w:pPr>
         <w:rPr>
-          <w:rFonts w:ascii="Calibri" w:hAnsi="Calibri" w:cs="Calibri" w:hint="eastAsia"/>
+          <w:rFonts w:ascii="Calibri" w:hAnsi="Calibri" w:cs="Calibri"/>
           <w:lang w:eastAsia="ko-KR"/>
         </w:rPr>
       </w:pPr>
@@ -1774,6 +1738,7 @@
         <w:keepNext/>
         <w:rPr>
           <w:rFonts w:ascii="Calibri" w:hAnsi="Calibri" w:cs="Calibri"/>
+          <w:sz w:val="20"/>
         </w:rPr>
       </w:pPr>
       <w:r>
@@ -1781,9 +1746,9 @@
           <w:noProof/>
         </w:rPr>
         <w:drawing>
-          <wp:inline distT="0" distB="0" distL="0" distR="0" wp14:anchorId="7AE35789" wp14:editId="542FFF02">
-            <wp:extent cx="2065012" cy="1914525"/>
-            <wp:effectExtent l="0" t="0" r="0" b="0"/>
+          <wp:inline distT="0" distB="0" distL="0" distR="0" wp14:anchorId="7AE35789" wp14:editId="52005D3D">
+            <wp:extent cx="2152650" cy="1995777"/>
+            <wp:effectExtent l="0" t="0" r="0" b="5080"/>
             <wp:docPr id="3" name="그림 3"/>
             <wp:cNvGraphicFramePr>
               <a:graphicFrameLocks xmlns:a="http://schemas.openxmlformats.org/drawingml/2006/main" noChangeAspect="1"/>
@@ -1804,7 +1769,7 @@
                   <pic:spPr>
                     <a:xfrm>
                       <a:off x="0" y="0"/>
-                      <a:ext cx="2090222" cy="1937898"/>
+                      <a:ext cx="2187812" cy="2028377"/>
                     </a:xfrm>
                     <a:prstGeom prst="rect">
                       <a:avLst/>
@@ -1828,72 +1793,21 @@
         <w:pStyle w:val="aa"/>
         <w:rPr>
           <w:rFonts w:ascii="Calibri" w:hAnsi="Calibri" w:cs="Calibri"/>
-          <w:sz w:val="24"/>
-          <w:szCs w:val="24"/>
-        </w:rPr>
-      </w:pPr>
-      <w:r>
-        <w:rPr>
-          <w:rFonts w:ascii="Calibri" w:hAnsi="Calibri" w:cs="Calibri"/>
-          <w:sz w:val="24"/>
-          <w:szCs w:val="24"/>
-        </w:rPr>
-        <w:t xml:space="preserve">Figure </w:t>
-      </w:r>
-      <w:r>
-        <w:rPr>
-          <w:rFonts w:ascii="Calibri" w:hAnsi="Calibri" w:cs="Calibri"/>
-          <w:sz w:val="24"/>
-          <w:szCs w:val="24"/>
-        </w:rPr>
-        <w:t>3</w:t>
-      </w:r>
-      <w:r>
-        <w:rPr>
-          <w:rFonts w:ascii="Calibri" w:hAnsi="Calibri" w:cs="Calibri"/>
-          <w:sz w:val="24"/>
-          <w:szCs w:val="24"/>
-        </w:rPr>
-        <w:t xml:space="preserve"> </w:t>
-      </w:r>
-      <w:r>
-        <w:rPr>
-          <w:rFonts w:ascii="Calibri" w:hAnsi="Calibri" w:cs="Calibri"/>
-          <w:sz w:val="24"/>
-          <w:szCs w:val="24"/>
-        </w:rPr>
-        <w:t>–</w:t>
-      </w:r>
-      <w:r>
-        <w:rPr>
-          <w:rFonts w:ascii="Calibri" w:hAnsi="Calibri" w:cs="Calibri"/>
-          <w:sz w:val="24"/>
-          <w:szCs w:val="24"/>
-        </w:rPr>
-        <w:t xml:space="preserve"> </w:t>
-      </w:r>
-      <w:r>
-        <w:rPr>
-          <w:rFonts w:ascii="Calibri" w:hAnsi="Calibri" w:cs="Calibri"/>
-          <w:sz w:val="24"/>
-          <w:szCs w:val="24"/>
-        </w:rPr>
-        <w:t xml:space="preserve">General Structure of Typical Process </w:t>
-      </w:r>
-      <w:r>
-        <w:rPr>
-          <w:rFonts w:ascii="Calibri" w:hAnsi="Calibri" w:cs="Calibri"/>
-          <w:sz w:val="24"/>
-          <w:szCs w:val="24"/>
-        </w:rPr>
-        <w:t>(</w:t>
+          <w:szCs w:val="24"/>
+        </w:rPr>
+      </w:pPr>
+      <w:r>
+        <w:rPr>
+          <w:rFonts w:ascii="Calibri" w:hAnsi="Calibri" w:cs="Calibri"/>
+          <w:szCs w:val="24"/>
+        </w:rPr>
+        <w:t>Figure 3 – General Structure of Typical Process (</w:t>
       </w:r>
       <w:proofErr w:type="spellStart"/>
       <w:r>
         <w:rPr>
           <w:rFonts w:ascii="Calibri" w:hAnsi="Calibri" w:cs="Calibri"/>
           <w:i/>
-          <w:sz w:val="24"/>
           <w:szCs w:val="24"/>
         </w:rPr>
         <w:t>Silberschatz</w:t>
@@ -1903,7 +1817,6 @@
         <w:rPr>
           <w:rFonts w:ascii="Calibri" w:hAnsi="Calibri" w:cs="Calibri"/>
           <w:i/>
-          <w:sz w:val="24"/>
           <w:szCs w:val="24"/>
         </w:rPr>
         <w:t xml:space="preserve"> et al., 2014</w:t>
@@ -1911,7 +1824,6 @@
       <w:r>
         <w:rPr>
           <w:rFonts w:ascii="Calibri" w:hAnsi="Calibri" w:cs="Calibri"/>
-          <w:sz w:val="24"/>
           <w:szCs w:val="24"/>
         </w:rPr>
         <w:t>)</w:t>
@@ -2041,7 +1953,7 @@
     <w:p>
       <w:pPr>
         <w:rPr>
-          <w:rFonts w:ascii="Calibri" w:hAnsi="Calibri" w:cs="Calibri" w:hint="eastAsia"/>
+          <w:rFonts w:ascii="Calibri" w:hAnsi="Calibri" w:cs="Calibri"/>
           <w:lang w:eastAsia="ko-KR"/>
         </w:rPr>
       </w:pPr>
@@ -2136,6 +2048,7 @@
         <w:keepNext/>
         <w:rPr>
           <w:rFonts w:ascii="Calibri" w:hAnsi="Calibri" w:cs="Calibri"/>
+          <w:sz w:val="20"/>
         </w:rPr>
       </w:pPr>
       <w:r>
@@ -2143,9 +2056,9 @@
           <w:noProof/>
         </w:rPr>
         <w:drawing>
-          <wp:inline distT="0" distB="0" distL="0" distR="0" wp14:anchorId="1339684F" wp14:editId="1C635626">
-            <wp:extent cx="2038350" cy="1762125"/>
-            <wp:effectExtent l="0" t="0" r="0" b="9525"/>
+          <wp:inline distT="0" distB="0" distL="0" distR="0" wp14:anchorId="1339684F" wp14:editId="44D741C8">
+            <wp:extent cx="2190750" cy="1893873"/>
+            <wp:effectExtent l="0" t="0" r="0" b="0"/>
             <wp:docPr id="7" name="그림 7"/>
             <wp:cNvGraphicFramePr>
               <a:graphicFrameLocks xmlns:a="http://schemas.openxmlformats.org/drawingml/2006/main" noChangeAspect="1"/>
@@ -2166,7 +2079,7 @@
                   <pic:spPr>
                     <a:xfrm>
                       <a:off x="0" y="0"/>
-                      <a:ext cx="2038350" cy="1762125"/>
+                      <a:ext cx="2199011" cy="1901014"/>
                     </a:xfrm>
                     <a:prstGeom prst="rect">
                       <a:avLst/>
@@ -2190,175 +2103,126 @@
         <w:pStyle w:val="aa"/>
         <w:rPr>
           <w:rFonts w:ascii="Calibri" w:hAnsi="Calibri" w:cs="Calibri"/>
-          <w:sz w:val="24"/>
-          <w:szCs w:val="24"/>
-        </w:rPr>
-      </w:pPr>
-      <w:r>
-        <w:rPr>
-          <w:rFonts w:ascii="Calibri" w:hAnsi="Calibri" w:cs="Calibri"/>
-          <w:sz w:val="24"/>
-          <w:szCs w:val="24"/>
-        </w:rPr>
-        <w:t xml:space="preserve">Figure </w:t>
-      </w:r>
-      <w:r>
-        <w:rPr>
-          <w:rFonts w:ascii="Calibri" w:hAnsi="Calibri" w:cs="Calibri"/>
-          <w:sz w:val="24"/>
-          <w:szCs w:val="24"/>
-        </w:rPr>
-        <w:t>4</w:t>
-      </w:r>
-      <w:r>
-        <w:rPr>
-          <w:rFonts w:ascii="Calibri" w:hAnsi="Calibri" w:cs="Calibri"/>
-          <w:sz w:val="24"/>
-          <w:szCs w:val="24"/>
+          <w:szCs w:val="24"/>
+        </w:rPr>
+      </w:pPr>
+      <w:r>
+        <w:rPr>
+          <w:rFonts w:ascii="Calibri" w:hAnsi="Calibri" w:cs="Calibri"/>
+          <w:szCs w:val="24"/>
+        </w:rPr>
+        <w:t>Figure 4 – Sol</w:t>
+      </w:r>
+      <w:r>
+        <w:rPr>
+          <w:rFonts w:ascii="Calibri" w:hAnsi="Calibri" w:cs="Calibri"/>
+          <w:szCs w:val="24"/>
+        </w:rPr>
+        <w:t>ving Critical</w:t>
+      </w:r>
+      <w:r>
+        <w:rPr>
+          <w:rFonts w:ascii="Calibri" w:hAnsi="Calibri" w:cs="Calibri"/>
+          <w:szCs w:val="24"/>
+        </w:rPr>
+        <w:t xml:space="preserve">-Section Problem </w:t>
+      </w:r>
+      <w:r>
+        <w:rPr>
+          <w:rFonts w:ascii="Calibri" w:hAnsi="Calibri" w:cs="Calibri"/>
+          <w:szCs w:val="24"/>
+        </w:rPr>
+        <w:t xml:space="preserve">by </w:t>
+      </w:r>
+      <w:r>
+        <w:rPr>
+          <w:rFonts w:ascii="Calibri" w:hAnsi="Calibri" w:cs="Calibri"/>
+          <w:szCs w:val="24"/>
+        </w:rPr>
+        <w:t>using Mutex Lock (</w:t>
+      </w:r>
+      <w:proofErr w:type="spellStart"/>
+      <w:r>
+        <w:rPr>
+          <w:rFonts w:ascii="Calibri" w:hAnsi="Calibri" w:cs="Calibri"/>
+          <w:i/>
+          <w:szCs w:val="24"/>
+        </w:rPr>
+        <w:t>Silberschatz</w:t>
+      </w:r>
+      <w:proofErr w:type="spellEnd"/>
+      <w:r>
+        <w:rPr>
+          <w:rFonts w:ascii="Calibri" w:hAnsi="Calibri" w:cs="Calibri"/>
+          <w:i/>
+          <w:szCs w:val="24"/>
+        </w:rPr>
+        <w:t xml:space="preserve"> et al., 2014</w:t>
+      </w:r>
+      <w:r>
+        <w:rPr>
+          <w:rFonts w:ascii="Calibri" w:hAnsi="Calibri" w:cs="Calibri"/>
+          <w:szCs w:val="24"/>
+        </w:rPr>
+        <w:t>)</w:t>
+      </w:r>
+    </w:p>
+    <w:p>
+      <w:pPr>
+        <w:pStyle w:val="a4"/>
+        <w:rPr>
+          <w:rFonts w:ascii="Calibri" w:hAnsi="Calibri" w:cs="Calibri"/>
+          <w:sz w:val="24"/>
+          <w:szCs w:val="24"/>
+          <w:lang w:eastAsia="ko-KR"/>
+        </w:rPr>
+      </w:pPr>
+    </w:p>
+    <w:p>
+      <w:pPr>
+        <w:pStyle w:val="a4"/>
+        <w:rPr>
+          <w:rFonts w:ascii="Calibri" w:hAnsi="Calibri" w:cs="Calibri"/>
+          <w:sz w:val="24"/>
+          <w:szCs w:val="24"/>
+          <w:lang w:eastAsia="ko-KR"/>
+        </w:rPr>
+      </w:pPr>
+      <w:r>
+        <w:rPr>
+          <w:rFonts w:ascii="Calibri" w:hAnsi="Calibri" w:cs="Calibri"/>
+          <w:sz w:val="24"/>
+          <w:szCs w:val="24"/>
+          <w:lang w:eastAsia="ko-KR"/>
+        </w:rPr>
+        <w:t>Figure 4 shows the solution code that uses mutex lock to resolve the critical section problem. The acquire function acquires the lock, and the release function releases the lock. A mutex has a Boolean variable whose value indicates whether the lock is available or not. If the lock is available, the acquire function succeeds, and the lock is then considered to be unavailable. A thread that attempts to acquire an unavailable lock is blocked until the lock is released.</w:t>
+      </w:r>
+    </w:p>
+    <w:p>
+      <w:pPr>
+        <w:pStyle w:val="a4"/>
+        <w:rPr>
+          <w:rFonts w:ascii="Calibri" w:hAnsi="Calibri" w:cs="Calibri"/>
+          <w:sz w:val="24"/>
+          <w:szCs w:val="24"/>
+          <w:lang w:eastAsia="ko-KR"/>
+        </w:rPr>
+      </w:pPr>
+      <w:r>
+        <w:rPr>
+          <w:rFonts w:ascii="Calibri" w:hAnsi="Calibri" w:cs="Calibri"/>
+          <w:sz w:val="24"/>
+          <w:szCs w:val="24"/>
+          <w:lang w:eastAsia="ko-KR"/>
         </w:rPr>
         <w:t xml:space="preserve"> </w:t>
       </w:r>
-      <w:r>
-        <w:rPr>
-          <w:rFonts w:ascii="Calibri" w:hAnsi="Calibri" w:cs="Calibri"/>
-          <w:sz w:val="24"/>
-          <w:szCs w:val="24"/>
-        </w:rPr>
-        <w:t>–</w:t>
-      </w:r>
-      <w:r>
-        <w:rPr>
-          <w:rFonts w:ascii="Calibri" w:hAnsi="Calibri" w:cs="Calibri"/>
-          <w:sz w:val="24"/>
-          <w:szCs w:val="24"/>
-        </w:rPr>
-        <w:t xml:space="preserve"> Sol</w:t>
-      </w:r>
-      <w:r>
-        <w:rPr>
-          <w:rFonts w:ascii="Calibri" w:hAnsi="Calibri" w:cs="Calibri"/>
-          <w:sz w:val="24"/>
-          <w:szCs w:val="24"/>
-        </w:rPr>
-        <w:t>ving Critical</w:t>
-      </w:r>
-      <w:r>
-        <w:rPr>
-          <w:rFonts w:ascii="Calibri" w:hAnsi="Calibri" w:cs="Calibri"/>
-          <w:sz w:val="24"/>
-          <w:szCs w:val="24"/>
-        </w:rPr>
-        <w:t xml:space="preserve">-Section Problem </w:t>
-      </w:r>
-      <w:r>
-        <w:rPr>
-          <w:rFonts w:ascii="Calibri" w:hAnsi="Calibri" w:cs="Calibri"/>
-          <w:sz w:val="24"/>
-          <w:szCs w:val="24"/>
-        </w:rPr>
-        <w:t xml:space="preserve">by </w:t>
-      </w:r>
-      <w:r>
-        <w:rPr>
-          <w:rFonts w:ascii="Calibri" w:hAnsi="Calibri" w:cs="Calibri"/>
-          <w:sz w:val="24"/>
-          <w:szCs w:val="24"/>
-        </w:rPr>
-        <w:t xml:space="preserve">using Mutex Lock </w:t>
-      </w:r>
-      <w:r>
-        <w:rPr>
-          <w:rFonts w:ascii="Calibri" w:hAnsi="Calibri" w:cs="Calibri"/>
-          <w:sz w:val="24"/>
-          <w:szCs w:val="24"/>
-        </w:rPr>
-        <w:t>(</w:t>
-      </w:r>
-      <w:proofErr w:type="spellStart"/>
-      <w:r>
-        <w:rPr>
-          <w:rFonts w:ascii="Calibri" w:hAnsi="Calibri" w:cs="Calibri"/>
-          <w:i/>
-          <w:sz w:val="24"/>
-          <w:szCs w:val="24"/>
-        </w:rPr>
-        <w:t>Silberschatz</w:t>
-      </w:r>
-      <w:proofErr w:type="spellEnd"/>
-      <w:r>
-        <w:rPr>
-          <w:rFonts w:ascii="Calibri" w:hAnsi="Calibri" w:cs="Calibri"/>
-          <w:i/>
-          <w:sz w:val="24"/>
-          <w:szCs w:val="24"/>
-        </w:rPr>
-        <w:t xml:space="preserve"> et al., 2014</w:t>
-      </w:r>
-      <w:r>
-        <w:rPr>
-          <w:rFonts w:ascii="Calibri" w:hAnsi="Calibri" w:cs="Calibri"/>
-          <w:sz w:val="24"/>
-          <w:szCs w:val="24"/>
-        </w:rPr>
-        <w:t>)</w:t>
-      </w:r>
     </w:p>
     <w:p>
       <w:pPr>
         <w:pStyle w:val="a4"/>
         <w:rPr>
           <w:rFonts w:ascii="Calibri" w:hAnsi="Calibri" w:cs="Calibri"/>
-          <w:sz w:val="24"/>
-          <w:szCs w:val="24"/>
-          <w:lang w:eastAsia="ko-KR"/>
-        </w:rPr>
-      </w:pPr>
-    </w:p>
-    <w:p>
-      <w:pPr>
-        <w:pStyle w:val="a4"/>
-        <w:rPr>
-          <w:rFonts w:ascii="Calibri" w:hAnsi="Calibri" w:cs="Calibri"/>
-          <w:sz w:val="24"/>
-          <w:szCs w:val="24"/>
-          <w:lang w:eastAsia="ko-KR"/>
-        </w:rPr>
-      </w:pPr>
-      <w:r>
-        <w:rPr>
-          <w:rFonts w:ascii="Calibri" w:hAnsi="Calibri" w:cs="Calibri"/>
-          <w:sz w:val="24"/>
-          <w:szCs w:val="24"/>
-          <w:lang w:eastAsia="ko-KR"/>
-        </w:rPr>
-        <w:t>Figure 4 shows the solution code that uses mutex lock to resolve the critical section problem. The acquire function acquires the lock, and the release function releases the lock. A mutex has a Boolean variable whose value indicates whether the lock is available or not. If the lock is available, the acquire function succeeds, and the lock is then considered to be unavailable. A thread that attempts to acquire an unavailable lock is blocked until the lock is released.</w:t>
-      </w:r>
-    </w:p>
-    <w:p>
-      <w:pPr>
-        <w:pStyle w:val="a4"/>
-        <w:rPr>
-          <w:rFonts w:ascii="Calibri" w:hAnsi="Calibri" w:cs="Calibri"/>
-          <w:sz w:val="24"/>
-          <w:szCs w:val="24"/>
-          <w:lang w:eastAsia="ko-KR"/>
-        </w:rPr>
-      </w:pPr>
-      <w:r>
-        <w:rPr>
-          <w:rFonts w:ascii="Calibri" w:hAnsi="Calibri" w:cs="Calibri"/>
-          <w:sz w:val="24"/>
-          <w:szCs w:val="24"/>
-          <w:lang w:eastAsia="ko-KR"/>
-        </w:rPr>
-        <w:t xml:space="preserve"> </w:t>
-      </w:r>
-    </w:p>
-    <w:p>
-      <w:pPr>
-        <w:pStyle w:val="a4"/>
-        <w:rPr>
-          <w:rFonts w:ascii="Calibri" w:hAnsi="Calibri" w:cs="Calibri" w:hint="eastAsia"/>
           <w:sz w:val="24"/>
           <w:szCs w:val="24"/>
           <w:lang w:eastAsia="ko-KR"/>
@@ -2452,18 +2316,7 @@
           <w:szCs w:val="24"/>
           <w:lang w:eastAsia="ko-KR"/>
         </w:rPr>
-        <w:t>Operating systems often distinguish the semaphores between</w:t>
-      </w:r>
-      <w:bookmarkStart w:id="3" w:name="_GoBack"/>
-      <w:bookmarkEnd w:id="3"/>
-      <w:r>
-        <w:rPr>
-          <w:rFonts w:ascii="Calibri" w:hAnsi="Calibri" w:cs="Calibri"/>
-          <w:sz w:val="24"/>
-          <w:szCs w:val="24"/>
-          <w:lang w:eastAsia="ko-KR"/>
-        </w:rPr>
-        <w:t xml:space="preserve"> counting and binary semaphores. The value of a counting semaphore can range over an unlimited value. However, the value of a binary semaphore can range only between zero and one. Therefore, the binary semaphores act similarly to mutex locks.</w:t>
+        <w:t>Operating systems often distinguish the semaphores between counting and binary semaphores. The value of a counting semaphore can range over an unlimited value. However, the value of a binary semaphore can range only between zero and one. Therefore, the binary semaphores act similarly to mutex locks.</w:t>
       </w:r>
     </w:p>
     <w:p>
@@ -2530,7 +2383,7 @@
       <w:pPr>
         <w:pStyle w:val="a4"/>
         <w:rPr>
-          <w:rFonts w:ascii="Calibri" w:hAnsi="Calibri" w:cs="Calibri" w:hint="eastAsia"/>
+          <w:rFonts w:ascii="Calibri" w:hAnsi="Calibri" w:cs="Calibri"/>
           <w:sz w:val="24"/>
           <w:szCs w:val="24"/>
           <w:lang w:eastAsia="ko-KR"/>
@@ -2572,56 +2425,2676 @@
           <w:szCs w:val="24"/>
           <w:lang w:eastAsia="ko-KR"/>
         </w:rPr>
-        <w:t>roducer and Consumer</w:t>
-      </w:r>
-      <w:r>
-        <w:rPr>
-          <w:rFonts w:ascii="Calibri" w:hAnsi="Calibri" w:cs="Calibri"/>
-          <w:sz w:val="24"/>
-          <w:szCs w:val="24"/>
-          <w:lang w:eastAsia="ko-KR"/>
-        </w:rPr>
-        <w:t xml:space="preserve"> Problem</w:t>
+        <w:t>roducer</w:t>
+      </w:r>
+      <w:r>
+        <w:rPr>
+          <w:rFonts w:ascii="Calibri" w:hAnsi="Calibri" w:cs="Calibri"/>
+          <w:sz w:val="24"/>
+          <w:szCs w:val="24"/>
+          <w:lang w:eastAsia="ko-KR"/>
+        </w:rPr>
+        <w:t xml:space="preserve"> and </w:t>
+      </w:r>
+      <w:r>
+        <w:rPr>
+          <w:rFonts w:ascii="Calibri" w:hAnsi="Calibri" w:cs="Calibri"/>
+          <w:sz w:val="24"/>
+          <w:szCs w:val="24"/>
+          <w:lang w:eastAsia="ko-KR"/>
+        </w:rPr>
+        <w:t>Consumer Problem</w:t>
+      </w:r>
+    </w:p>
+    <w:p>
+      <w:pPr>
+        <w:keepNext/>
+        <w:rPr>
+          <w:rFonts w:ascii="Calibri" w:hAnsi="Calibri" w:cs="Calibri"/>
+          <w:sz w:val="20"/>
+        </w:rPr>
+      </w:pPr>
+      <w:r>
+        <w:rPr>
+          <w:noProof/>
+        </w:rPr>
+        <w:drawing>
+          <wp:inline distT="0" distB="0" distL="0" distR="0" wp14:anchorId="5C87F083" wp14:editId="3FC030B3">
+            <wp:extent cx="5139673" cy="2386940"/>
+            <wp:effectExtent l="0" t="0" r="4445" b="0"/>
+            <wp:docPr id="9" name="그림 9" descr="https://miro.medium.com/max/700/1*YmxnoQS3iO4cqyLd-A0_Lg.png"/>
+            <wp:cNvGraphicFramePr>
+              <a:graphicFrameLocks xmlns:a="http://schemas.openxmlformats.org/drawingml/2006/main" noChangeAspect="1"/>
+            </wp:cNvGraphicFramePr>
+            <a:graphic xmlns:a="http://schemas.openxmlformats.org/drawingml/2006/main">
+              <a:graphicData uri="http://schemas.openxmlformats.org/drawingml/2006/picture">
+                <pic:pic xmlns:pic="http://schemas.openxmlformats.org/drawingml/2006/picture">
+                  <pic:nvPicPr>
+                    <pic:cNvPr id="0" name="Picture 1" descr="https://miro.medium.com/max/700/1*YmxnoQS3iO4cqyLd-A0_Lg.png"/>
+                    <pic:cNvPicPr>
+                      <a:picLocks noChangeAspect="1" noChangeArrowheads="1"/>
+                    </pic:cNvPicPr>
+                  </pic:nvPicPr>
+                  <pic:blipFill>
+                    <a:blip r:embed="rId12">
+                      <a:extLst>
+                        <a:ext uri="{28A0092B-C50C-407E-A947-70E740481C1C}">
+                          <a14:useLocalDpi xmlns:a14="http://schemas.microsoft.com/office/drawing/2010/main" val="0"/>
+                        </a:ext>
+                      </a:extLst>
+                    </a:blip>
+                    <a:srcRect/>
+                    <a:stretch>
+                      <a:fillRect/>
+                    </a:stretch>
+                  </pic:blipFill>
+                  <pic:spPr bwMode="auto">
+                    <a:xfrm>
+                      <a:off x="0" y="0"/>
+                      <a:ext cx="5366871" cy="2492454"/>
+                    </a:xfrm>
+                    <a:prstGeom prst="rect">
+                      <a:avLst/>
+                    </a:prstGeom>
+                    <a:noFill/>
+                    <a:ln>
+                      <a:noFill/>
+                    </a:ln>
+                  </pic:spPr>
+                </pic:pic>
+              </a:graphicData>
+            </a:graphic>
+          </wp:inline>
+        </w:drawing>
+      </w:r>
+      <w:r>
+        <w:rPr>
+          <w:rFonts w:ascii="Calibri" w:hAnsi="Calibri" w:cs="Calibri"/>
+          <w:sz w:val="20"/>
+        </w:rPr>
+        <w:t xml:space="preserve"> </w:t>
+      </w:r>
+    </w:p>
+    <w:p>
+      <w:pPr>
+        <w:pStyle w:val="aa"/>
+        <w:rPr>
+          <w:rFonts w:ascii="Calibri" w:hAnsi="Calibri" w:cs="Calibri"/>
+          <w:szCs w:val="24"/>
+        </w:rPr>
+      </w:pPr>
+      <w:r>
+        <w:rPr>
+          <w:rFonts w:ascii="Calibri" w:hAnsi="Calibri" w:cs="Calibri"/>
+          <w:szCs w:val="24"/>
+        </w:rPr>
+        <w:t xml:space="preserve">Figure 5 – </w:t>
+      </w:r>
+      <w:r>
+        <w:rPr>
+          <w:rFonts w:ascii="Calibri" w:hAnsi="Calibri" w:cs="Calibri"/>
+          <w:szCs w:val="24"/>
+        </w:rPr>
+        <w:t xml:space="preserve">Producer and Consumer </w:t>
+      </w:r>
+      <w:r>
+        <w:rPr>
+          <w:rFonts w:ascii="Calibri" w:hAnsi="Calibri" w:cs="Calibri"/>
+          <w:szCs w:val="24"/>
+        </w:rPr>
+        <w:t>(</w:t>
+      </w:r>
+      <w:r>
+        <w:rPr>
+          <w:rFonts w:ascii="Calibri" w:hAnsi="Calibri" w:cs="Calibri"/>
+          <w:i/>
+          <w:szCs w:val="24"/>
+        </w:rPr>
+        <w:t>Yan, 2020</w:t>
+      </w:r>
+      <w:r>
+        <w:rPr>
+          <w:rFonts w:ascii="Calibri" w:hAnsi="Calibri" w:cs="Calibri"/>
+          <w:szCs w:val="24"/>
+        </w:rPr>
+        <w:t>)</w:t>
       </w:r>
     </w:p>
     <w:p>
       <w:pPr>
         <w:pStyle w:val="a4"/>
         <w:rPr>
-          <w:rFonts w:ascii="Calibri" w:hAnsi="Calibri" w:cs="Calibri"/>
-          <w:sz w:val="24"/>
-          <w:szCs w:val="24"/>
-          <w:lang w:eastAsia="ko-KR"/>
-        </w:rPr>
-      </w:pPr>
-      <w:r>
-        <w:rPr>
-          <w:rFonts w:ascii="Calibri" w:hAnsi="Calibri" w:cs="Calibri"/>
-          <w:sz w:val="24"/>
-          <w:szCs w:val="24"/>
-          <w:lang w:eastAsia="ko-KR"/>
-        </w:rPr>
-        <w:t>Before implementing the Simple Shell (</w:t>
+          <w:rFonts w:ascii="Calibri" w:hAnsi="Calibri" w:cs="Calibri" w:hint="eastAsia"/>
+          <w:sz w:val="24"/>
+          <w:szCs w:val="24"/>
+          <w:lang w:eastAsia="ko-KR"/>
+        </w:rPr>
+      </w:pPr>
+    </w:p>
+    <w:p>
+      <w:pPr>
+        <w:pStyle w:val="a4"/>
+        <w:rPr>
+          <w:rFonts w:ascii="Calibri" w:hAnsi="Calibri" w:cs="Calibri" w:hint="eastAsia"/>
+          <w:sz w:val="24"/>
+          <w:szCs w:val="24"/>
+          <w:lang w:eastAsia="ko-KR"/>
+        </w:rPr>
+      </w:pPr>
+      <w:r>
+        <w:rPr>
+          <w:rFonts w:ascii="Calibri" w:hAnsi="Calibri" w:cs="Calibri"/>
+          <w:sz w:val="24"/>
+          <w:szCs w:val="24"/>
+          <w:lang w:eastAsia="ko-KR"/>
+        </w:rPr>
+        <w:t>The common concept of the cooperating processes or threads is the producer and consumer problem. A producer thread produces information that is consumed by a consumer thread. For example, a compiler may produce the assembly code that is consumed by an assembler.</w:t>
+      </w:r>
+    </w:p>
+    <w:p>
+      <w:pPr>
+        <w:pStyle w:val="a4"/>
+        <w:rPr>
+          <w:rFonts w:ascii="Calibri" w:hAnsi="Calibri" w:cs="Calibri"/>
+          <w:sz w:val="24"/>
+          <w:szCs w:val="24"/>
+          <w:lang w:eastAsia="ko-KR"/>
+        </w:rPr>
+      </w:pPr>
+      <w:r>
+        <w:rPr>
+          <w:rFonts w:ascii="Calibri" w:hAnsi="Calibri" w:cs="Calibri"/>
+          <w:sz w:val="24"/>
+          <w:szCs w:val="24"/>
+          <w:lang w:eastAsia="ko-KR"/>
+        </w:rPr>
+        <w:lastRenderedPageBreak/>
+        <w:t>One solution to the producer and consumer problem is using shared memory. To allow producer and consumer threads to run concurrently, the computer must have the available buffer of items that can be filled by the producer and emptied by the consumer. A producer can produce the item while the consumer is consuming another item. The producer and consumer threads must be synchronized so that the consumer does not try to consume an item that has not been produced.</w:t>
+      </w:r>
+    </w:p>
+    <w:p>
+      <w:pPr>
+        <w:pStyle w:val="a4"/>
+        <w:rPr>
+          <w:rFonts w:ascii="Calibri" w:hAnsi="Calibri" w:cs="Calibri"/>
+          <w:sz w:val="24"/>
+          <w:szCs w:val="24"/>
+          <w:lang w:eastAsia="ko-KR"/>
+        </w:rPr>
+      </w:pPr>
+    </w:p>
+    <w:p>
+      <w:pPr>
+        <w:pStyle w:val="a4"/>
+        <w:rPr>
+          <w:rFonts w:ascii="Calibri" w:hAnsi="Calibri" w:cs="Calibri"/>
+          <w:sz w:val="24"/>
+          <w:szCs w:val="24"/>
+          <w:lang w:eastAsia="ko-KR"/>
+        </w:rPr>
+      </w:pPr>
+      <w:r>
+        <w:rPr>
+          <w:rFonts w:ascii="Calibri" w:hAnsi="Calibri" w:cs="Calibri"/>
+          <w:sz w:val="24"/>
+          <w:szCs w:val="24"/>
+          <w:lang w:eastAsia="ko-KR"/>
+        </w:rPr>
+        <w:t>There can be two types of buffers, which are unbounded and bounded. The unbounded buffer places no practical limit on the size of the buffer. The consumer may have to wait for the new item, but the producer can always produce the new items. However, for the bounded buffer, because it assumes the fixed size buffer, the consumer must wait for the buffer is empty and the producer must wait if the buffer is full.</w:t>
+      </w:r>
+    </w:p>
+    <w:p>
+      <w:pPr>
+        <w:pStyle w:val="a4"/>
+        <w:rPr>
+          <w:rFonts w:ascii="Calibri" w:hAnsi="Calibri" w:cs="Calibri"/>
+          <w:sz w:val="24"/>
+          <w:szCs w:val="24"/>
+          <w:lang w:eastAsia="ko-KR"/>
+        </w:rPr>
+      </w:pPr>
+      <w:r>
+        <w:rPr>
+          <w:rFonts w:ascii="Calibri" w:hAnsi="Calibri" w:cs="Calibri"/>
+          <w:sz w:val="24"/>
+          <w:szCs w:val="24"/>
+          <w:lang w:eastAsia="ko-KR"/>
+        </w:rPr>
+        <w:t>One issue in the bounded buffer producer and consumer situation concerns the situation that both the producer and consumer threads attempt to access the shared buffer concurrently. To reach the concurrency of the producer and consumer threads, we can use semaphore and mutex.</w:t>
+      </w:r>
+    </w:p>
+    <w:p>
+      <w:pPr>
+        <w:pStyle w:val="a4"/>
+        <w:rPr>
+          <w:rFonts w:ascii="Calibri" w:hAnsi="Calibri" w:cs="Calibri"/>
+          <w:sz w:val="24"/>
+          <w:szCs w:val="24"/>
+          <w:lang w:eastAsia="ko-KR"/>
+        </w:rPr>
+      </w:pPr>
+    </w:p>
+    <w:p>
+      <w:pPr>
+        <w:keepNext/>
+        <w:rPr>
+          <w:rFonts w:ascii="Calibri" w:hAnsi="Calibri" w:cs="Calibri"/>
+          <w:sz w:val="20"/>
+        </w:rPr>
+      </w:pPr>
+      <w:r>
+        <w:rPr>
+          <w:noProof/>
+        </w:rPr>
+        <w:drawing>
+          <wp:inline distT="0" distB="0" distL="0" distR="0" wp14:anchorId="267FA321" wp14:editId="12210C25">
+            <wp:extent cx="3715200" cy="2250000"/>
+            <wp:effectExtent l="0" t="0" r="0" b="0"/>
+            <wp:docPr id="5" name="그림 5"/>
+            <wp:cNvGraphicFramePr>
+              <a:graphicFrameLocks xmlns:a="http://schemas.openxmlformats.org/drawingml/2006/main" noChangeAspect="1"/>
+            </wp:cNvGraphicFramePr>
+            <a:graphic xmlns:a="http://schemas.openxmlformats.org/drawingml/2006/main">
+              <a:graphicData uri="http://schemas.openxmlformats.org/drawingml/2006/picture">
+                <pic:pic xmlns:pic="http://schemas.openxmlformats.org/drawingml/2006/picture">
+                  <pic:nvPicPr>
+                    <pic:cNvPr id="1" name=""/>
+                    <pic:cNvPicPr/>
+                  </pic:nvPicPr>
+                  <pic:blipFill>
+                    <a:blip r:embed="rId13"/>
+                    <a:stretch>
+                      <a:fillRect/>
+                    </a:stretch>
+                  </pic:blipFill>
+                  <pic:spPr>
+                    <a:xfrm>
+                      <a:off x="0" y="0"/>
+                      <a:ext cx="3715200" cy="2250000"/>
+                    </a:xfrm>
+                    <a:prstGeom prst="rect">
+                      <a:avLst/>
+                    </a:prstGeom>
+                  </pic:spPr>
+                </pic:pic>
+              </a:graphicData>
+            </a:graphic>
+          </wp:inline>
+        </w:drawing>
+      </w:r>
+      <w:r>
+        <w:rPr>
+          <w:rFonts w:ascii="Calibri" w:hAnsi="Calibri" w:cs="Calibri"/>
+        </w:rPr>
+        <w:t xml:space="preserve"> </w:t>
+      </w:r>
+    </w:p>
+    <w:p>
+      <w:pPr>
+        <w:pStyle w:val="aa"/>
+        <w:rPr>
+          <w:rFonts w:ascii="Calibri" w:hAnsi="Calibri" w:cs="Calibri"/>
+          <w:szCs w:val="24"/>
+        </w:rPr>
+      </w:pPr>
+      <w:r>
+        <w:rPr>
+          <w:rFonts w:ascii="Calibri" w:hAnsi="Calibri" w:cs="Calibri"/>
+          <w:szCs w:val="24"/>
+        </w:rPr>
+        <w:t xml:space="preserve">Figure </w:t>
+      </w:r>
+      <w:r>
+        <w:rPr>
+          <w:rFonts w:ascii="Calibri" w:hAnsi="Calibri" w:cs="Calibri"/>
+          <w:szCs w:val="24"/>
+        </w:rPr>
+        <w:t>6</w:t>
+      </w:r>
+      <w:r>
+        <w:rPr>
+          <w:rFonts w:ascii="Calibri" w:hAnsi="Calibri" w:cs="Calibri"/>
+          <w:szCs w:val="24"/>
+        </w:rPr>
+        <w:t xml:space="preserve"> –</w:t>
+      </w:r>
+      <w:r>
+        <w:rPr>
+          <w:rFonts w:ascii="Calibri" w:hAnsi="Calibri" w:cs="Calibri"/>
+          <w:szCs w:val="24"/>
+        </w:rPr>
+        <w:t xml:space="preserve"> The structure of the producer process </w:t>
+      </w:r>
+      <w:r>
+        <w:rPr>
+          <w:rFonts w:ascii="Calibri" w:hAnsi="Calibri" w:cs="Calibri"/>
+          <w:szCs w:val="24"/>
+        </w:rPr>
+        <w:t>(</w:t>
       </w:r>
       <w:proofErr w:type="spellStart"/>
       <w:r>
         <w:rPr>
           <w:rFonts w:ascii="Calibri" w:hAnsi="Calibri" w:cs="Calibri"/>
-          <w:sz w:val="24"/>
-          <w:szCs w:val="24"/>
-          <w:lang w:eastAsia="ko-KR"/>
-        </w:rPr>
-        <w:t>SiSH</w:t>
+          <w:i/>
+          <w:szCs w:val="24"/>
+        </w:rPr>
+        <w:t>Silberschatz</w:t>
       </w:r>
       <w:proofErr w:type="spellEnd"/>
       <w:r>
         <w:rPr>
           <w:rFonts w:ascii="Calibri" w:hAnsi="Calibri" w:cs="Calibri"/>
-          <w:sz w:val="24"/>
-          <w:szCs w:val="24"/>
-          <w:lang w:eastAsia="ko-KR"/>
-        </w:rPr>
-        <w:t>), we will state the additional program definition that will be used in the real implementation.</w:t>
+          <w:i/>
+          <w:szCs w:val="24"/>
+        </w:rPr>
+        <w:t xml:space="preserve"> et al., 2014</w:t>
+      </w:r>
+      <w:r>
+        <w:rPr>
+          <w:rFonts w:ascii="Calibri" w:hAnsi="Calibri" w:cs="Calibri"/>
+          <w:szCs w:val="24"/>
+        </w:rPr>
+        <w:t>)</w:t>
+      </w:r>
+    </w:p>
+    <w:p>
+      <w:pPr>
+        <w:pStyle w:val="a4"/>
+        <w:rPr>
+          <w:rFonts w:ascii="Calibri" w:hAnsi="Calibri" w:cs="Calibri" w:hint="eastAsia"/>
+          <w:sz w:val="24"/>
+          <w:szCs w:val="24"/>
+          <w:lang w:eastAsia="ko-KR"/>
+        </w:rPr>
+      </w:pPr>
+    </w:p>
+    <w:p>
+      <w:pPr>
+        <w:keepNext/>
+        <w:rPr>
+          <w:rFonts w:ascii="Calibri" w:hAnsi="Calibri" w:cs="Calibri"/>
+          <w:sz w:val="20"/>
+        </w:rPr>
+      </w:pPr>
+      <w:r>
+        <w:rPr>
+          <w:noProof/>
+        </w:rPr>
+        <w:drawing>
+          <wp:inline distT="0" distB="0" distL="0" distR="0" wp14:anchorId="22E6DC64" wp14:editId="5D60AAED">
+            <wp:extent cx="4532400" cy="2250000"/>
+            <wp:effectExtent l="0" t="0" r="1905" b="0"/>
+            <wp:docPr id="8" name="그림 8"/>
+            <wp:cNvGraphicFramePr>
+              <a:graphicFrameLocks xmlns:a="http://schemas.openxmlformats.org/drawingml/2006/main" noChangeAspect="1"/>
+            </wp:cNvGraphicFramePr>
+            <a:graphic xmlns:a="http://schemas.openxmlformats.org/drawingml/2006/main">
+              <a:graphicData uri="http://schemas.openxmlformats.org/drawingml/2006/picture">
+                <pic:pic xmlns:pic="http://schemas.openxmlformats.org/drawingml/2006/picture">
+                  <pic:nvPicPr>
+                    <pic:cNvPr id="1" name=""/>
+                    <pic:cNvPicPr/>
+                  </pic:nvPicPr>
+                  <pic:blipFill>
+                    <a:blip r:embed="rId14"/>
+                    <a:stretch>
+                      <a:fillRect/>
+                    </a:stretch>
+                  </pic:blipFill>
+                  <pic:spPr>
+                    <a:xfrm>
+                      <a:off x="0" y="0"/>
+                      <a:ext cx="4532400" cy="2250000"/>
+                    </a:xfrm>
+                    <a:prstGeom prst="rect">
+                      <a:avLst/>
+                    </a:prstGeom>
+                  </pic:spPr>
+                </pic:pic>
+              </a:graphicData>
+            </a:graphic>
+          </wp:inline>
+        </w:drawing>
+      </w:r>
+      <w:r>
+        <w:rPr>
+          <w:rFonts w:ascii="Calibri" w:hAnsi="Calibri" w:cs="Calibri"/>
+        </w:rPr>
+        <w:t xml:space="preserve"> </w:t>
+      </w:r>
+    </w:p>
+    <w:p>
+      <w:pPr>
+        <w:pStyle w:val="aa"/>
+        <w:rPr>
+          <w:rFonts w:ascii="Calibri" w:hAnsi="Calibri" w:cs="Calibri"/>
+          <w:szCs w:val="24"/>
+        </w:rPr>
+      </w:pPr>
+      <w:r>
+        <w:rPr>
+          <w:rFonts w:ascii="Calibri" w:hAnsi="Calibri" w:cs="Calibri"/>
+          <w:szCs w:val="24"/>
+        </w:rPr>
+        <w:t xml:space="preserve">Figure </w:t>
+      </w:r>
+      <w:r>
+        <w:rPr>
+          <w:rFonts w:ascii="Calibri" w:hAnsi="Calibri" w:cs="Calibri"/>
+          <w:szCs w:val="24"/>
+        </w:rPr>
+        <w:t>7</w:t>
+      </w:r>
+      <w:r>
+        <w:rPr>
+          <w:rFonts w:ascii="Calibri" w:hAnsi="Calibri" w:cs="Calibri"/>
+          <w:szCs w:val="24"/>
+        </w:rPr>
+        <w:t xml:space="preserve"> – Solving Critical-Section Problem by using Mutex Lock (</w:t>
+      </w:r>
+      <w:proofErr w:type="spellStart"/>
+      <w:r>
+        <w:rPr>
+          <w:rFonts w:ascii="Calibri" w:hAnsi="Calibri" w:cs="Calibri"/>
+          <w:i/>
+          <w:szCs w:val="24"/>
+        </w:rPr>
+        <w:t>Silberschatz</w:t>
+      </w:r>
+      <w:proofErr w:type="spellEnd"/>
+      <w:r>
+        <w:rPr>
+          <w:rFonts w:ascii="Calibri" w:hAnsi="Calibri" w:cs="Calibri"/>
+          <w:i/>
+          <w:szCs w:val="24"/>
+        </w:rPr>
+        <w:t xml:space="preserve"> et al., 2014</w:t>
+      </w:r>
+      <w:r>
+        <w:rPr>
+          <w:rFonts w:ascii="Calibri" w:hAnsi="Calibri" w:cs="Calibri"/>
+          <w:szCs w:val="24"/>
+        </w:rPr>
+        <w:t>)</w:t>
+      </w:r>
+    </w:p>
+    <w:p>
+      <w:pPr>
+        <w:rPr>
+          <w:rFonts w:eastAsia="SimSun" w:hint="eastAsia"/>
+        </w:rPr>
+      </w:pPr>
+    </w:p>
+    <w:p>
+      <w:pPr>
+        <w:pStyle w:val="a4"/>
+        <w:rPr>
+          <w:rFonts w:ascii="Calibri" w:hAnsi="Calibri" w:cs="Calibri"/>
+          <w:sz w:val="24"/>
+          <w:szCs w:val="24"/>
+          <w:lang w:eastAsia="ko-KR"/>
+        </w:rPr>
+      </w:pPr>
+      <w:r>
+        <w:rPr>
+          <w:rFonts w:ascii="Calibri" w:hAnsi="Calibri" w:cs="Calibri"/>
+          <w:sz w:val="24"/>
+          <w:szCs w:val="24"/>
+          <w:lang w:eastAsia="ko-KR"/>
+        </w:rPr>
+        <w:lastRenderedPageBreak/>
+        <w:t xml:space="preserve">Figure </w:t>
+      </w:r>
+      <w:r>
+        <w:rPr>
+          <w:rFonts w:ascii="Calibri" w:hAnsi="Calibri" w:cs="Calibri"/>
+          <w:sz w:val="24"/>
+          <w:szCs w:val="24"/>
+          <w:lang w:eastAsia="ko-KR"/>
+        </w:rPr>
+        <w:t>6</w:t>
+      </w:r>
+      <w:r>
+        <w:rPr>
+          <w:rFonts w:ascii="Calibri" w:hAnsi="Calibri" w:cs="Calibri"/>
+          <w:sz w:val="24"/>
+          <w:szCs w:val="24"/>
+          <w:lang w:eastAsia="ko-KR"/>
+        </w:rPr>
+        <w:t xml:space="preserve"> and </w:t>
+      </w:r>
+      <w:r>
+        <w:rPr>
+          <w:rFonts w:ascii="Calibri" w:hAnsi="Calibri" w:cs="Calibri"/>
+          <w:sz w:val="24"/>
+          <w:szCs w:val="24"/>
+          <w:lang w:eastAsia="ko-KR"/>
+        </w:rPr>
+        <w:t>7</w:t>
+      </w:r>
+      <w:r>
+        <w:rPr>
+          <w:rFonts w:ascii="Calibri" w:hAnsi="Calibri" w:cs="Calibri"/>
+          <w:sz w:val="24"/>
+          <w:szCs w:val="24"/>
+          <w:lang w:eastAsia="ko-KR"/>
+        </w:rPr>
+        <w:t xml:space="preserve"> shows the code for the producer and consumer threads. Note the symmetry between the producer and the consumer. We can interpret the following code as the producer producing the full buffer for the consumer or as the consumer producing empty buffers for the producer.</w:t>
+      </w:r>
+    </w:p>
+    <w:p>
+      <w:pPr>
+        <w:pStyle w:val="a4"/>
+        <w:rPr>
+          <w:rFonts w:ascii="Calibri" w:hAnsi="Calibri" w:cs="Calibri"/>
+          <w:sz w:val="24"/>
+          <w:szCs w:val="24"/>
+          <w:lang w:eastAsia="ko-KR"/>
+        </w:rPr>
+      </w:pPr>
+      <w:r>
+        <w:rPr>
+          <w:rFonts w:ascii="Calibri" w:hAnsi="Calibri" w:cs="Calibri"/>
+          <w:sz w:val="24"/>
+          <w:szCs w:val="24"/>
+          <w:lang w:eastAsia="ko-KR"/>
+        </w:rPr>
+        <w:t xml:space="preserve"> </w:t>
+      </w:r>
+    </w:p>
+    <w:p>
+      <w:pPr>
+        <w:pStyle w:val="a4"/>
+        <w:rPr>
+          <w:rFonts w:ascii="Calibri" w:hAnsi="Calibri" w:cs="Calibri" w:hint="eastAsia"/>
+          <w:sz w:val="24"/>
+          <w:szCs w:val="24"/>
+          <w:lang w:eastAsia="ko-KR"/>
+        </w:rPr>
+      </w:pPr>
+      <w:r>
+        <w:rPr>
+          <w:rFonts w:ascii="Calibri" w:hAnsi="Calibri" w:cs="Calibri"/>
+          <w:sz w:val="24"/>
+          <w:szCs w:val="24"/>
+          <w:lang w:eastAsia="ko-KR"/>
+        </w:rPr>
+        <w:t xml:space="preserve">The following problems will be also presented in the implantation of a multi-threaded word count program. By applying the code presented in Figures </w:t>
+      </w:r>
+      <w:r>
+        <w:rPr>
+          <w:rFonts w:ascii="Calibri" w:hAnsi="Calibri" w:cs="Calibri"/>
+          <w:sz w:val="24"/>
+          <w:szCs w:val="24"/>
+          <w:lang w:eastAsia="ko-KR"/>
+        </w:rPr>
+        <w:t>6</w:t>
+      </w:r>
+      <w:r>
+        <w:rPr>
+          <w:rFonts w:ascii="Calibri" w:hAnsi="Calibri" w:cs="Calibri"/>
+          <w:sz w:val="24"/>
+          <w:szCs w:val="24"/>
+          <w:lang w:eastAsia="ko-KR"/>
+        </w:rPr>
+        <w:t xml:space="preserve"> and </w:t>
+      </w:r>
+      <w:r>
+        <w:rPr>
+          <w:rFonts w:ascii="Calibri" w:hAnsi="Calibri" w:cs="Calibri"/>
+          <w:sz w:val="24"/>
+          <w:szCs w:val="24"/>
+          <w:lang w:eastAsia="ko-KR"/>
+        </w:rPr>
+        <w:t>7</w:t>
+      </w:r>
+      <w:r>
+        <w:rPr>
+          <w:rFonts w:ascii="Calibri" w:hAnsi="Calibri" w:cs="Calibri"/>
+          <w:sz w:val="24"/>
+          <w:szCs w:val="24"/>
+          <w:lang w:eastAsia="ko-KR"/>
+        </w:rPr>
+        <w:t>, we will state the problem that occurs while implanting the following program and explain how we solved the problem by using mutex and semaphore.</w:t>
+      </w:r>
+    </w:p>
+    <w:p>
+      <w:pPr>
+        <w:pStyle w:val="2"/>
+        <w:ind w:left="217" w:hanging="217"/>
+        <w:rPr>
+          <w:rFonts w:ascii="Calibri" w:hAnsi="Calibri" w:cs="Calibri"/>
+          <w:sz w:val="24"/>
+          <w:szCs w:val="24"/>
+        </w:rPr>
+      </w:pPr>
+      <w:r>
+        <w:rPr>
+          <w:rFonts w:ascii="Calibri" w:hAnsi="Calibri" w:cs="Calibri" w:hint="eastAsia"/>
+          <w:sz w:val="24"/>
+          <w:szCs w:val="24"/>
+          <w:lang w:eastAsia="ko-KR"/>
+        </w:rPr>
+        <w:t>P</w:t>
+      </w:r>
+      <w:r>
+        <w:rPr>
+          <w:rFonts w:ascii="Calibri" w:hAnsi="Calibri" w:cs="Calibri"/>
+          <w:sz w:val="24"/>
+          <w:szCs w:val="24"/>
+          <w:lang w:eastAsia="ko-KR"/>
+        </w:rPr>
+        <w:t>OSIX Synchronization</w:t>
+      </w:r>
+      <w:r>
+        <w:rPr>
+          <w:rFonts w:ascii="Calibri" w:hAnsi="Calibri" w:cs="Calibri"/>
+          <w:sz w:val="24"/>
+          <w:szCs w:val="24"/>
+          <w:lang w:eastAsia="ko-KR"/>
+        </w:rPr>
+        <w:t xml:space="preserve"> - Mutex</w:t>
+      </w:r>
+    </w:p>
+    <w:p>
+      <w:pPr>
+        <w:pStyle w:val="a4"/>
+        <w:rPr>
+          <w:rFonts w:ascii="Calibri" w:hAnsi="Calibri" w:cs="Calibri"/>
+          <w:sz w:val="24"/>
+          <w:szCs w:val="24"/>
+          <w:lang w:eastAsia="ko-KR"/>
+        </w:rPr>
+      </w:pPr>
+      <w:r>
+        <w:rPr>
+          <w:rFonts w:ascii="Calibri" w:hAnsi="Calibri" w:cs="Calibri"/>
+          <w:sz w:val="24"/>
+          <w:szCs w:val="24"/>
+          <w:lang w:eastAsia="ko-KR"/>
+        </w:rPr>
+        <w:t>The POSIX API allows the programmers at the user level to proceed with sections that pertain to synchronization. The following API is not part of any particular operating system kernel, so it can be used widely along any operating system.</w:t>
+      </w:r>
+    </w:p>
+    <w:p>
+      <w:pPr>
+        <w:pStyle w:val="a4"/>
+        <w:rPr>
+          <w:rFonts w:ascii="Calibri" w:hAnsi="Calibri" w:cs="Calibri"/>
+          <w:sz w:val="24"/>
+          <w:szCs w:val="24"/>
+          <w:lang w:eastAsia="ko-KR"/>
+        </w:rPr>
+      </w:pPr>
+    </w:p>
+    <w:p>
+      <w:pPr>
+        <w:keepNext/>
+        <w:rPr>
+          <w:rFonts w:ascii="Calibri" w:hAnsi="Calibri" w:cs="Calibri"/>
+          <w:sz w:val="20"/>
+        </w:rPr>
+      </w:pPr>
+      <w:r>
+        <w:rPr>
+          <w:noProof/>
+        </w:rPr>
+        <w:drawing>
+          <wp:inline distT="0" distB="0" distL="0" distR="0" wp14:anchorId="78285E15" wp14:editId="3FAE50C7">
+            <wp:extent cx="3981450" cy="1219200"/>
+            <wp:effectExtent l="0" t="0" r="0" b="0"/>
+            <wp:docPr id="10" name="그림 10"/>
+            <wp:cNvGraphicFramePr>
+              <a:graphicFrameLocks xmlns:a="http://schemas.openxmlformats.org/drawingml/2006/main" noChangeAspect="1"/>
+            </wp:cNvGraphicFramePr>
+            <a:graphic xmlns:a="http://schemas.openxmlformats.org/drawingml/2006/main">
+              <a:graphicData uri="http://schemas.openxmlformats.org/drawingml/2006/picture">
+                <pic:pic xmlns:pic="http://schemas.openxmlformats.org/drawingml/2006/picture">
+                  <pic:nvPicPr>
+                    <pic:cNvPr id="1" name=""/>
+                    <pic:cNvPicPr/>
+                  </pic:nvPicPr>
+                  <pic:blipFill>
+                    <a:blip r:embed="rId15"/>
+                    <a:stretch>
+                      <a:fillRect/>
+                    </a:stretch>
+                  </pic:blipFill>
+                  <pic:spPr>
+                    <a:xfrm>
+                      <a:off x="0" y="0"/>
+                      <a:ext cx="3981450" cy="1219200"/>
+                    </a:xfrm>
+                    <a:prstGeom prst="rect">
+                      <a:avLst/>
+                    </a:prstGeom>
+                  </pic:spPr>
+                </pic:pic>
+              </a:graphicData>
+            </a:graphic>
+          </wp:inline>
+        </w:drawing>
+      </w:r>
+      <w:r>
+        <w:rPr>
+          <w:rFonts w:ascii="Calibri" w:hAnsi="Calibri" w:cs="Calibri"/>
+          <w:sz w:val="20"/>
+        </w:rPr>
+        <w:t xml:space="preserve"> </w:t>
+      </w:r>
+    </w:p>
+    <w:p>
+      <w:pPr>
+        <w:pStyle w:val="aa"/>
+        <w:rPr>
+          <w:rFonts w:ascii="Calibri" w:hAnsi="Calibri" w:cs="Calibri" w:hint="eastAsia"/>
+          <w:szCs w:val="24"/>
+        </w:rPr>
+      </w:pPr>
+      <w:r>
+        <w:rPr>
+          <w:rFonts w:ascii="Calibri" w:hAnsi="Calibri" w:cs="Calibri"/>
+          <w:szCs w:val="24"/>
+        </w:rPr>
+        <w:t xml:space="preserve">Figure </w:t>
+      </w:r>
+      <w:r>
+        <w:rPr>
+          <w:rFonts w:ascii="Calibri" w:hAnsi="Calibri" w:cs="Calibri"/>
+          <w:szCs w:val="24"/>
+        </w:rPr>
+        <w:t>7</w:t>
+      </w:r>
+      <w:r>
+        <w:rPr>
+          <w:rFonts w:ascii="Calibri" w:hAnsi="Calibri" w:cs="Calibri"/>
+          <w:szCs w:val="24"/>
+        </w:rPr>
+        <w:t xml:space="preserve"> – </w:t>
+      </w:r>
+      <w:proofErr w:type="spellStart"/>
+      <w:r>
+        <w:rPr>
+          <w:rFonts w:ascii="Calibri" w:hAnsi="Calibri" w:cs="Calibri"/>
+          <w:szCs w:val="24"/>
+        </w:rPr>
+        <w:t>pthread_mutex_init</w:t>
+      </w:r>
+      <w:proofErr w:type="spellEnd"/>
+      <w:r>
+        <w:rPr>
+          <w:rFonts w:ascii="Calibri" w:hAnsi="Calibri" w:cs="Calibri"/>
+          <w:szCs w:val="24"/>
+        </w:rPr>
+        <w:t xml:space="preserve"> function </w:t>
+      </w:r>
+      <w:r>
+        <w:rPr>
+          <w:rFonts w:ascii="Calibri" w:hAnsi="Calibri" w:cs="Calibri"/>
+          <w:szCs w:val="24"/>
+        </w:rPr>
+        <w:t>(</w:t>
+      </w:r>
+      <w:proofErr w:type="spellStart"/>
+      <w:r>
+        <w:rPr>
+          <w:rFonts w:ascii="Calibri" w:hAnsi="Calibri" w:cs="Calibri"/>
+          <w:i/>
+          <w:szCs w:val="24"/>
+        </w:rPr>
+        <w:t>Silberschatz</w:t>
+      </w:r>
+      <w:proofErr w:type="spellEnd"/>
+      <w:r>
+        <w:rPr>
+          <w:rFonts w:ascii="Calibri" w:hAnsi="Calibri" w:cs="Calibri"/>
+          <w:i/>
+          <w:szCs w:val="24"/>
+        </w:rPr>
+        <w:t xml:space="preserve"> et al., 2014</w:t>
+      </w:r>
+      <w:r>
+        <w:rPr>
+          <w:rFonts w:ascii="Calibri" w:hAnsi="Calibri" w:cs="Calibri"/>
+          <w:szCs w:val="24"/>
+        </w:rPr>
+        <w:t>)</w:t>
+      </w:r>
+    </w:p>
+    <w:p>
+      <w:pPr>
+        <w:pStyle w:val="a4"/>
+        <w:rPr>
+          <w:rFonts w:ascii="Calibri" w:hAnsi="Calibri" w:cs="Calibri"/>
+          <w:sz w:val="24"/>
+          <w:szCs w:val="24"/>
+          <w:lang w:eastAsia="ko-KR"/>
+        </w:rPr>
+      </w:pPr>
+    </w:p>
+    <w:p>
+      <w:pPr>
+        <w:pStyle w:val="a4"/>
+        <w:rPr>
+          <w:rFonts w:ascii="Calibri" w:hAnsi="Calibri" w:cs="Calibri"/>
+          <w:sz w:val="24"/>
+          <w:szCs w:val="24"/>
+          <w:lang w:eastAsia="ko-KR"/>
+        </w:rPr>
+      </w:pPr>
+      <w:r>
+        <w:rPr>
+          <w:rFonts w:ascii="Calibri" w:hAnsi="Calibri" w:cs="Calibri"/>
+          <w:sz w:val="24"/>
+          <w:szCs w:val="24"/>
+          <w:lang w:eastAsia="ko-KR"/>
+        </w:rPr>
+        <w:t xml:space="preserve">Mutex locks represent the fundamental synchronization technique used with the </w:t>
+      </w:r>
+      <w:proofErr w:type="spellStart"/>
+      <w:r>
+        <w:rPr>
+          <w:rFonts w:ascii="Calibri" w:hAnsi="Calibri" w:cs="Calibri"/>
+          <w:sz w:val="24"/>
+          <w:szCs w:val="24"/>
+          <w:lang w:eastAsia="ko-KR"/>
+        </w:rPr>
+        <w:t>Pthreads</w:t>
+      </w:r>
+      <w:proofErr w:type="spellEnd"/>
+      <w:r>
+        <w:rPr>
+          <w:rFonts w:ascii="Calibri" w:hAnsi="Calibri" w:cs="Calibri"/>
+          <w:sz w:val="24"/>
+          <w:szCs w:val="24"/>
+          <w:lang w:eastAsia="ko-KR"/>
+        </w:rPr>
+        <w:t xml:space="preserve">. </w:t>
+      </w:r>
+      <w:proofErr w:type="spellStart"/>
+      <w:r>
+        <w:rPr>
+          <w:rFonts w:ascii="Calibri" w:hAnsi="Calibri" w:cs="Calibri"/>
+          <w:sz w:val="24"/>
+          <w:szCs w:val="24"/>
+          <w:lang w:eastAsia="ko-KR"/>
+        </w:rPr>
+        <w:t>Pthreads</w:t>
+      </w:r>
+      <w:proofErr w:type="spellEnd"/>
+      <w:r>
+        <w:rPr>
+          <w:rFonts w:ascii="Calibri" w:hAnsi="Calibri" w:cs="Calibri"/>
+          <w:sz w:val="24"/>
+          <w:szCs w:val="24"/>
+          <w:lang w:eastAsia="ko-KR"/>
+        </w:rPr>
+        <w:t xml:space="preserve"> uses the </w:t>
+      </w:r>
+      <w:proofErr w:type="spellStart"/>
+      <w:r>
+        <w:rPr>
+          <w:rFonts w:ascii="Calibri" w:hAnsi="Calibri" w:cs="Calibri"/>
+          <w:sz w:val="24"/>
+          <w:szCs w:val="24"/>
+          <w:lang w:eastAsia="ko-KR"/>
+        </w:rPr>
+        <w:t>pthread_mutex_t</w:t>
+      </w:r>
+      <w:proofErr w:type="spellEnd"/>
+      <w:r>
+        <w:rPr>
+          <w:rFonts w:ascii="Calibri" w:hAnsi="Calibri" w:cs="Calibri"/>
+          <w:sz w:val="24"/>
+          <w:szCs w:val="24"/>
+          <w:lang w:eastAsia="ko-KR"/>
+        </w:rPr>
+        <w:t xml:space="preserve"> data type for mutex lock. A mutex is created with the </w:t>
+      </w:r>
+      <w:proofErr w:type="spellStart"/>
+      <w:r>
+        <w:rPr>
+          <w:rFonts w:ascii="Calibri" w:hAnsi="Calibri" w:cs="Calibri"/>
+          <w:sz w:val="24"/>
+          <w:szCs w:val="24"/>
+          <w:lang w:eastAsia="ko-KR"/>
+        </w:rPr>
+        <w:t>pthread_mutex_init</w:t>
+      </w:r>
+      <w:proofErr w:type="spellEnd"/>
+      <w:r>
+        <w:rPr>
+          <w:rFonts w:ascii="Calibri" w:hAnsi="Calibri" w:cs="Calibri"/>
+          <w:sz w:val="24"/>
+          <w:szCs w:val="24"/>
+          <w:lang w:eastAsia="ko-KR"/>
+        </w:rPr>
+        <w:t xml:space="preserve"> function. The first parameter is a pointer to the mutex. By passing NULL as a second parameter, we can initialize the mutex to its default attributes. Figure 7 shows the code for the following data type and function.</w:t>
+      </w:r>
+    </w:p>
+    <w:p>
+      <w:pPr>
+        <w:pStyle w:val="a4"/>
+        <w:rPr>
+          <w:rFonts w:ascii="Calibri" w:hAnsi="Calibri" w:cs="Calibri"/>
+          <w:sz w:val="24"/>
+          <w:szCs w:val="24"/>
+          <w:lang w:eastAsia="ko-KR"/>
+        </w:rPr>
+      </w:pPr>
+    </w:p>
+    <w:p>
+      <w:pPr>
+        <w:keepNext/>
+        <w:rPr>
+          <w:rFonts w:ascii="Calibri" w:hAnsi="Calibri" w:cs="Calibri"/>
+          <w:sz w:val="20"/>
+        </w:rPr>
+      </w:pPr>
+      <w:r>
+        <w:rPr>
+          <w:noProof/>
+        </w:rPr>
+        <w:drawing>
+          <wp:inline distT="0" distB="0" distL="0" distR="0" wp14:anchorId="4D12CC4E" wp14:editId="06846F38">
+            <wp:extent cx="2873829" cy="1423316"/>
+            <wp:effectExtent l="0" t="0" r="3175" b="5715"/>
+            <wp:docPr id="11" name="그림 11"/>
+            <wp:cNvGraphicFramePr>
+              <a:graphicFrameLocks xmlns:a="http://schemas.openxmlformats.org/drawingml/2006/main" noChangeAspect="1"/>
+            </wp:cNvGraphicFramePr>
+            <a:graphic xmlns:a="http://schemas.openxmlformats.org/drawingml/2006/main">
+              <a:graphicData uri="http://schemas.openxmlformats.org/drawingml/2006/picture">
+                <pic:pic xmlns:pic="http://schemas.openxmlformats.org/drawingml/2006/picture">
+                  <pic:nvPicPr>
+                    <pic:cNvPr id="1" name=""/>
+                    <pic:cNvPicPr/>
+                  </pic:nvPicPr>
+                  <pic:blipFill>
+                    <a:blip r:embed="rId16"/>
+                    <a:stretch>
+                      <a:fillRect/>
+                    </a:stretch>
+                  </pic:blipFill>
+                  <pic:spPr>
+                    <a:xfrm>
+                      <a:off x="0" y="0"/>
+                      <a:ext cx="2884589" cy="1428645"/>
+                    </a:xfrm>
+                    <a:prstGeom prst="rect">
+                      <a:avLst/>
+                    </a:prstGeom>
+                  </pic:spPr>
+                </pic:pic>
+              </a:graphicData>
+            </a:graphic>
+          </wp:inline>
+        </w:drawing>
+      </w:r>
+      <w:r>
+        <w:rPr>
+          <w:rFonts w:ascii="Calibri" w:hAnsi="Calibri" w:cs="Calibri"/>
+          <w:sz w:val="20"/>
+        </w:rPr>
+        <w:t xml:space="preserve"> </w:t>
+      </w:r>
+    </w:p>
+    <w:p>
+      <w:pPr>
+        <w:pStyle w:val="aa"/>
+        <w:rPr>
+          <w:rFonts w:ascii="Calibri" w:hAnsi="Calibri" w:cs="Calibri" w:hint="eastAsia"/>
+          <w:szCs w:val="24"/>
+        </w:rPr>
+      </w:pPr>
+      <w:r>
+        <w:rPr>
+          <w:rFonts w:ascii="Calibri" w:hAnsi="Calibri" w:cs="Calibri"/>
+          <w:szCs w:val="24"/>
+        </w:rPr>
+        <w:t xml:space="preserve">Figure </w:t>
+      </w:r>
+      <w:r>
+        <w:rPr>
+          <w:rFonts w:ascii="Calibri" w:hAnsi="Calibri" w:cs="Calibri"/>
+          <w:szCs w:val="24"/>
+        </w:rPr>
+        <w:t>8</w:t>
+      </w:r>
+      <w:r>
+        <w:rPr>
+          <w:rFonts w:ascii="Calibri" w:hAnsi="Calibri" w:cs="Calibri"/>
+          <w:szCs w:val="24"/>
+        </w:rPr>
+        <w:t xml:space="preserve"> – </w:t>
+      </w:r>
+      <w:proofErr w:type="spellStart"/>
+      <w:r>
+        <w:rPr>
+          <w:rFonts w:ascii="Calibri" w:hAnsi="Calibri" w:cs="Calibri"/>
+          <w:szCs w:val="24"/>
+        </w:rPr>
+        <w:t>pthread_mutex_</w:t>
+      </w:r>
+      <w:r>
+        <w:rPr>
+          <w:rFonts w:ascii="Calibri" w:hAnsi="Calibri" w:cs="Calibri"/>
+          <w:szCs w:val="24"/>
+        </w:rPr>
+        <w:t>lock</w:t>
+      </w:r>
+      <w:proofErr w:type="spellEnd"/>
+      <w:r>
+        <w:rPr>
+          <w:rFonts w:ascii="Calibri" w:hAnsi="Calibri" w:cs="Calibri"/>
+          <w:szCs w:val="24"/>
+        </w:rPr>
+        <w:t xml:space="preserve"> and </w:t>
+      </w:r>
+      <w:proofErr w:type="spellStart"/>
+      <w:r>
+        <w:rPr>
+          <w:rFonts w:ascii="Calibri" w:hAnsi="Calibri" w:cs="Calibri"/>
+          <w:szCs w:val="24"/>
+        </w:rPr>
+        <w:t>pthread_mutex_unlock</w:t>
+      </w:r>
+      <w:proofErr w:type="spellEnd"/>
+      <w:r>
+        <w:rPr>
+          <w:rFonts w:ascii="Calibri" w:hAnsi="Calibri" w:cs="Calibri"/>
+          <w:szCs w:val="24"/>
+        </w:rPr>
+        <w:t xml:space="preserve"> functions</w:t>
+      </w:r>
+      <w:r>
+        <w:rPr>
+          <w:rFonts w:ascii="Calibri" w:hAnsi="Calibri" w:cs="Calibri"/>
+          <w:szCs w:val="24"/>
+        </w:rPr>
+        <w:t xml:space="preserve"> </w:t>
+      </w:r>
+      <w:r>
+        <w:rPr>
+          <w:rFonts w:ascii="Calibri" w:hAnsi="Calibri" w:cs="Calibri"/>
+          <w:szCs w:val="24"/>
+        </w:rPr>
+        <w:t>(</w:t>
+      </w:r>
+      <w:proofErr w:type="spellStart"/>
+      <w:r>
+        <w:rPr>
+          <w:rFonts w:ascii="Calibri" w:hAnsi="Calibri" w:cs="Calibri"/>
+          <w:i/>
+          <w:szCs w:val="24"/>
+        </w:rPr>
+        <w:t>Silberschatz</w:t>
+      </w:r>
+      <w:proofErr w:type="spellEnd"/>
+      <w:r>
+        <w:rPr>
+          <w:rFonts w:ascii="Calibri" w:hAnsi="Calibri" w:cs="Calibri"/>
+          <w:i/>
+          <w:szCs w:val="24"/>
+        </w:rPr>
+        <w:t xml:space="preserve"> et al., 2014</w:t>
+      </w:r>
+      <w:r>
+        <w:rPr>
+          <w:rFonts w:ascii="Calibri" w:hAnsi="Calibri" w:cs="Calibri"/>
+          <w:szCs w:val="24"/>
+        </w:rPr>
+        <w:t>)</w:t>
+      </w:r>
+    </w:p>
+    <w:p>
+      <w:pPr>
+        <w:pStyle w:val="a4"/>
+        <w:rPr>
+          <w:rFonts w:ascii="Calibri" w:hAnsi="Calibri" w:cs="Calibri"/>
+          <w:sz w:val="24"/>
+          <w:szCs w:val="24"/>
+          <w:lang w:eastAsia="ko-KR"/>
+        </w:rPr>
+      </w:pPr>
+    </w:p>
+    <w:p>
+      <w:pPr>
+        <w:pStyle w:val="a4"/>
+        <w:rPr>
+          <w:rFonts w:ascii="Calibri" w:hAnsi="Calibri" w:cs="Calibri" w:hint="eastAsia"/>
+          <w:sz w:val="24"/>
+          <w:szCs w:val="24"/>
+          <w:lang w:eastAsia="ko-KR"/>
+        </w:rPr>
+      </w:pPr>
+      <w:r>
+        <w:rPr>
+          <w:rFonts w:ascii="Calibri" w:hAnsi="Calibri" w:cs="Calibri"/>
+          <w:sz w:val="24"/>
+          <w:szCs w:val="24"/>
+          <w:lang w:eastAsia="ko-KR"/>
+        </w:rPr>
+        <w:t xml:space="preserve">The mutex is acquired and released with the </w:t>
+      </w:r>
+      <w:proofErr w:type="spellStart"/>
+      <w:r>
+        <w:rPr>
+          <w:rFonts w:ascii="Calibri" w:hAnsi="Calibri" w:cs="Calibri"/>
+          <w:sz w:val="24"/>
+          <w:szCs w:val="24"/>
+          <w:lang w:eastAsia="ko-KR"/>
+        </w:rPr>
+        <w:t>pthread_mutex_lock</w:t>
+      </w:r>
+      <w:proofErr w:type="spellEnd"/>
+      <w:r>
+        <w:rPr>
+          <w:rFonts w:ascii="Calibri" w:hAnsi="Calibri" w:cs="Calibri"/>
+          <w:sz w:val="24"/>
+          <w:szCs w:val="24"/>
+          <w:lang w:eastAsia="ko-KR"/>
+        </w:rPr>
+        <w:t xml:space="preserve"> and </w:t>
+      </w:r>
+      <w:proofErr w:type="spellStart"/>
+      <w:r>
+        <w:rPr>
+          <w:rFonts w:ascii="Calibri" w:hAnsi="Calibri" w:cs="Calibri"/>
+          <w:sz w:val="24"/>
+          <w:szCs w:val="24"/>
+          <w:lang w:eastAsia="ko-KR"/>
+        </w:rPr>
+        <w:t>pthread_mutex_unklock</w:t>
+      </w:r>
+      <w:proofErr w:type="spellEnd"/>
+      <w:r>
+        <w:rPr>
+          <w:rFonts w:ascii="Calibri" w:hAnsi="Calibri" w:cs="Calibri"/>
+          <w:sz w:val="24"/>
+          <w:szCs w:val="24"/>
+          <w:lang w:eastAsia="ko-KR"/>
+        </w:rPr>
+        <w:t xml:space="preserve"> functions.</w:t>
+      </w:r>
+      <w:r>
+        <w:rPr>
+          <w:rFonts w:ascii="Calibri" w:hAnsi="Calibri" w:cs="Calibri"/>
+          <w:sz w:val="24"/>
+          <w:szCs w:val="24"/>
+          <w:lang w:eastAsia="ko-KR"/>
+        </w:rPr>
+        <w:t xml:space="preserve"> If the mutex lock is unavailable when the </w:t>
+      </w:r>
+      <w:proofErr w:type="spellStart"/>
+      <w:r>
+        <w:rPr>
+          <w:rFonts w:ascii="Calibri" w:hAnsi="Calibri" w:cs="Calibri"/>
+          <w:sz w:val="24"/>
+          <w:szCs w:val="24"/>
+          <w:lang w:eastAsia="ko-KR"/>
+        </w:rPr>
+        <w:t>pthread_mutex_lock</w:t>
+      </w:r>
+      <w:proofErr w:type="spellEnd"/>
+      <w:r>
+        <w:rPr>
+          <w:rFonts w:ascii="Calibri" w:hAnsi="Calibri" w:cs="Calibri"/>
+          <w:sz w:val="24"/>
+          <w:szCs w:val="24"/>
+          <w:lang w:eastAsia="ko-KR"/>
+        </w:rPr>
+        <w:t xml:space="preserve"> function is invoked, the calling thread is blocked until the owner invokes the </w:t>
+      </w:r>
+      <w:proofErr w:type="spellStart"/>
+      <w:r>
+        <w:rPr>
+          <w:rFonts w:ascii="Calibri" w:hAnsi="Calibri" w:cs="Calibri"/>
+          <w:sz w:val="24"/>
+          <w:szCs w:val="24"/>
+          <w:lang w:eastAsia="ko-KR"/>
+        </w:rPr>
+        <w:t>pthread_mutex_unlock</w:t>
+      </w:r>
+      <w:proofErr w:type="spellEnd"/>
+      <w:r>
+        <w:rPr>
+          <w:rFonts w:ascii="Calibri" w:hAnsi="Calibri" w:cs="Calibri"/>
+          <w:sz w:val="24"/>
+          <w:szCs w:val="24"/>
+          <w:lang w:eastAsia="ko-KR"/>
+        </w:rPr>
+        <w:t>.</w:t>
+      </w:r>
+      <w:r>
+        <w:rPr>
+          <w:rFonts w:ascii="Calibri" w:hAnsi="Calibri" w:cs="Calibri"/>
+          <w:sz w:val="24"/>
+          <w:szCs w:val="24"/>
+          <w:lang w:eastAsia="ko-KR"/>
+        </w:rPr>
+        <w:t xml:space="preserve"> Figure 8 shows the code for the following functions.</w:t>
+      </w:r>
+    </w:p>
+    <w:p>
+      <w:pPr>
+        <w:pStyle w:val="2"/>
+        <w:ind w:left="217" w:hanging="217"/>
+        <w:rPr>
+          <w:rFonts w:ascii="Calibri" w:hAnsi="Calibri" w:cs="Calibri" w:hint="eastAsia"/>
+          <w:sz w:val="24"/>
+          <w:szCs w:val="24"/>
+        </w:rPr>
+      </w:pPr>
+      <w:r>
+        <w:rPr>
+          <w:rFonts w:ascii="Calibri" w:hAnsi="Calibri" w:cs="Calibri" w:hint="eastAsia"/>
+          <w:sz w:val="24"/>
+          <w:szCs w:val="24"/>
+          <w:lang w:eastAsia="ko-KR"/>
+        </w:rPr>
+        <w:lastRenderedPageBreak/>
+        <w:t>P</w:t>
+      </w:r>
+      <w:r>
+        <w:rPr>
+          <w:rFonts w:ascii="Calibri" w:hAnsi="Calibri" w:cs="Calibri"/>
+          <w:sz w:val="24"/>
+          <w:szCs w:val="24"/>
+          <w:lang w:eastAsia="ko-KR"/>
+        </w:rPr>
+        <w:t xml:space="preserve">OSIX Synchronization - </w:t>
+      </w:r>
+      <w:r>
+        <w:rPr>
+          <w:rFonts w:ascii="Calibri" w:hAnsi="Calibri" w:cs="Calibri"/>
+          <w:sz w:val="24"/>
+          <w:szCs w:val="24"/>
+          <w:lang w:eastAsia="ko-KR"/>
+        </w:rPr>
+        <w:t>Semaphore</w:t>
+      </w:r>
+    </w:p>
+    <w:p>
+      <w:pPr>
+        <w:pStyle w:val="a4"/>
+        <w:rPr>
+          <w:rFonts w:ascii="Calibri" w:hAnsi="Calibri" w:cs="Calibri"/>
+          <w:sz w:val="24"/>
+          <w:szCs w:val="24"/>
+          <w:lang w:eastAsia="ko-KR"/>
+        </w:rPr>
+      </w:pPr>
+      <w:r>
+        <w:rPr>
+          <w:rFonts w:ascii="Calibri" w:hAnsi="Calibri" w:cs="Calibri"/>
+          <w:sz w:val="24"/>
+          <w:szCs w:val="24"/>
+          <w:lang w:eastAsia="ko-KR"/>
+        </w:rPr>
+        <w:t>POSIX system also provides the semaphores, although semaphores are not part of the POSIX standard and instead belong to the POSIX SEM extension. POSIX specifies two types of semaphores, which are named and unnamed semaphores. In this paper, we will only explain the named semaphore.</w:t>
+      </w:r>
+    </w:p>
+    <w:p>
+      <w:pPr>
+        <w:pStyle w:val="a4"/>
+        <w:rPr>
+          <w:rFonts w:ascii="Calibri" w:hAnsi="Calibri" w:cs="Calibri"/>
+          <w:sz w:val="24"/>
+          <w:szCs w:val="24"/>
+          <w:lang w:eastAsia="ko-KR"/>
+        </w:rPr>
+      </w:pPr>
+    </w:p>
+    <w:p>
+      <w:pPr>
+        <w:keepNext/>
+        <w:rPr>
+          <w:rFonts w:ascii="Calibri" w:hAnsi="Calibri" w:cs="Calibri"/>
+          <w:sz w:val="20"/>
+        </w:rPr>
+      </w:pPr>
+      <w:r>
+        <w:rPr>
+          <w:noProof/>
+        </w:rPr>
+        <w:drawing>
+          <wp:inline distT="0" distB="0" distL="0" distR="0" wp14:anchorId="52CC4344" wp14:editId="5B23CA57">
+            <wp:extent cx="5066326" cy="1163781"/>
+            <wp:effectExtent l="0" t="0" r="1270" b="0"/>
+            <wp:docPr id="12" name="그림 12"/>
+            <wp:cNvGraphicFramePr>
+              <a:graphicFrameLocks xmlns:a="http://schemas.openxmlformats.org/drawingml/2006/main" noChangeAspect="1"/>
+            </wp:cNvGraphicFramePr>
+            <a:graphic xmlns:a="http://schemas.openxmlformats.org/drawingml/2006/main">
+              <a:graphicData uri="http://schemas.openxmlformats.org/drawingml/2006/picture">
+                <pic:pic xmlns:pic="http://schemas.openxmlformats.org/drawingml/2006/picture">
+                  <pic:nvPicPr>
+                    <pic:cNvPr id="1" name=""/>
+                    <pic:cNvPicPr/>
+                  </pic:nvPicPr>
+                  <pic:blipFill>
+                    <a:blip r:embed="rId17"/>
+                    <a:stretch>
+                      <a:fillRect/>
+                    </a:stretch>
+                  </pic:blipFill>
+                  <pic:spPr>
+                    <a:xfrm>
+                      <a:off x="0" y="0"/>
+                      <a:ext cx="5084844" cy="1168035"/>
+                    </a:xfrm>
+                    <a:prstGeom prst="rect">
+                      <a:avLst/>
+                    </a:prstGeom>
+                  </pic:spPr>
+                </pic:pic>
+              </a:graphicData>
+            </a:graphic>
+          </wp:inline>
+        </w:drawing>
+      </w:r>
+      <w:r>
+        <w:rPr>
+          <w:rFonts w:ascii="Calibri" w:hAnsi="Calibri" w:cs="Calibri"/>
+          <w:sz w:val="20"/>
+        </w:rPr>
+        <w:t xml:space="preserve"> </w:t>
+      </w:r>
+    </w:p>
+    <w:p>
+      <w:pPr>
+        <w:pStyle w:val="aa"/>
+        <w:rPr>
+          <w:rFonts w:ascii="Calibri" w:hAnsi="Calibri" w:cs="Calibri"/>
+          <w:szCs w:val="24"/>
+        </w:rPr>
+      </w:pPr>
+      <w:r>
+        <w:rPr>
+          <w:rFonts w:ascii="Calibri" w:hAnsi="Calibri" w:cs="Calibri"/>
+          <w:szCs w:val="24"/>
+        </w:rPr>
+        <w:t>Figure</w:t>
+      </w:r>
+      <w:r>
+        <w:rPr>
+          <w:rFonts w:ascii="Calibri" w:hAnsi="Calibri" w:cs="Calibri"/>
+          <w:szCs w:val="24"/>
+        </w:rPr>
+        <w:t xml:space="preserve"> 9</w:t>
+      </w:r>
+      <w:r>
+        <w:rPr>
+          <w:rFonts w:ascii="Calibri" w:hAnsi="Calibri" w:cs="Calibri"/>
+          <w:szCs w:val="24"/>
+        </w:rPr>
+        <w:t xml:space="preserve"> –</w:t>
+      </w:r>
+      <w:r>
+        <w:rPr>
+          <w:rFonts w:ascii="Calibri" w:hAnsi="Calibri" w:cs="Calibri"/>
+          <w:szCs w:val="24"/>
+        </w:rPr>
+        <w:t xml:space="preserve"> </w:t>
+      </w:r>
+      <w:proofErr w:type="spellStart"/>
+      <w:r>
+        <w:rPr>
+          <w:rFonts w:ascii="Calibri" w:hAnsi="Calibri" w:cs="Calibri"/>
+          <w:szCs w:val="24"/>
+        </w:rPr>
+        <w:t>sem_open</w:t>
+      </w:r>
+      <w:proofErr w:type="spellEnd"/>
+      <w:r>
+        <w:rPr>
+          <w:rFonts w:ascii="Calibri" w:hAnsi="Calibri" w:cs="Calibri"/>
+          <w:szCs w:val="24"/>
+        </w:rPr>
+        <w:t xml:space="preserve"> </w:t>
+      </w:r>
+      <w:r>
+        <w:rPr>
+          <w:rFonts w:ascii="Calibri" w:hAnsi="Calibri" w:cs="Calibri"/>
+          <w:szCs w:val="24"/>
+        </w:rPr>
+        <w:t xml:space="preserve">function </w:t>
+      </w:r>
+      <w:r>
+        <w:rPr>
+          <w:rFonts w:ascii="Calibri" w:hAnsi="Calibri" w:cs="Calibri"/>
+          <w:szCs w:val="24"/>
+        </w:rPr>
+        <w:t>(</w:t>
+      </w:r>
+      <w:proofErr w:type="spellStart"/>
+      <w:r>
+        <w:rPr>
+          <w:rFonts w:ascii="Calibri" w:hAnsi="Calibri" w:cs="Calibri"/>
+          <w:i/>
+          <w:szCs w:val="24"/>
+        </w:rPr>
+        <w:t>Silberschatz</w:t>
+      </w:r>
+      <w:proofErr w:type="spellEnd"/>
+      <w:r>
+        <w:rPr>
+          <w:rFonts w:ascii="Calibri" w:hAnsi="Calibri" w:cs="Calibri"/>
+          <w:i/>
+          <w:szCs w:val="24"/>
+        </w:rPr>
+        <w:t xml:space="preserve"> et al., 2014</w:t>
+      </w:r>
+      <w:r>
+        <w:rPr>
+          <w:rFonts w:ascii="Calibri" w:hAnsi="Calibri" w:cs="Calibri"/>
+          <w:szCs w:val="24"/>
+        </w:rPr>
+        <w:t>)</w:t>
+      </w:r>
+    </w:p>
+    <w:p>
+      <w:pPr>
+        <w:pStyle w:val="a4"/>
+        <w:rPr>
+          <w:rFonts w:ascii="Calibri" w:hAnsi="Calibri" w:cs="Calibri" w:hint="eastAsia"/>
+          <w:sz w:val="24"/>
+          <w:szCs w:val="24"/>
+          <w:lang w:eastAsia="ko-KR"/>
+        </w:rPr>
+      </w:pPr>
+    </w:p>
+    <w:p>
+      <w:pPr>
+        <w:pStyle w:val="a4"/>
+        <w:rPr>
+          <w:rFonts w:ascii="Calibri" w:hAnsi="Calibri" w:cs="Calibri"/>
+          <w:sz w:val="24"/>
+          <w:szCs w:val="24"/>
+          <w:lang w:eastAsia="ko-KR"/>
+        </w:rPr>
+      </w:pPr>
+      <w:r>
+        <w:rPr>
+          <w:rFonts w:ascii="Calibri" w:hAnsi="Calibri" w:cs="Calibri"/>
+          <w:sz w:val="24"/>
+          <w:szCs w:val="24"/>
+          <w:lang w:eastAsia="ko-KR"/>
+        </w:rPr>
+        <w:t xml:space="preserve">The function </w:t>
+      </w:r>
+      <w:proofErr w:type="spellStart"/>
+      <w:r>
+        <w:rPr>
+          <w:rFonts w:ascii="Calibri" w:hAnsi="Calibri" w:cs="Calibri"/>
+          <w:sz w:val="24"/>
+          <w:szCs w:val="24"/>
+          <w:lang w:eastAsia="ko-KR"/>
+        </w:rPr>
+        <w:t>sem_open</w:t>
+      </w:r>
+      <w:proofErr w:type="spellEnd"/>
+      <w:r>
+        <w:rPr>
+          <w:rFonts w:ascii="Calibri" w:hAnsi="Calibri" w:cs="Calibri"/>
+          <w:sz w:val="24"/>
+          <w:szCs w:val="24"/>
+          <w:lang w:eastAsia="ko-KR"/>
+        </w:rPr>
+        <w:t xml:space="preserve"> is used to create and open a POSIX named semaphore. Figure 9 shows the code for the following function. The advantage of the named semaphore is that multiple unrelated threads can easily use a common semaphore as a synchronization mechanism by simply referring to the semaphore’s name.</w:t>
+      </w:r>
+    </w:p>
+    <w:p>
+      <w:pPr>
+        <w:pStyle w:val="a4"/>
+        <w:rPr>
+          <w:rFonts w:ascii="Calibri" w:hAnsi="Calibri" w:cs="Calibri"/>
+          <w:sz w:val="24"/>
+          <w:szCs w:val="24"/>
+          <w:lang w:eastAsia="ko-KR"/>
+        </w:rPr>
+      </w:pPr>
+    </w:p>
+    <w:p>
+      <w:pPr>
+        <w:keepNext/>
+        <w:rPr>
+          <w:rFonts w:ascii="Calibri" w:hAnsi="Calibri" w:cs="Calibri"/>
+          <w:sz w:val="20"/>
+        </w:rPr>
+      </w:pPr>
+      <w:r>
+        <w:rPr>
+          <w:noProof/>
+        </w:rPr>
+        <w:drawing>
+          <wp:inline distT="0" distB="0" distL="0" distR="0" wp14:anchorId="43371E30" wp14:editId="58FA802F">
+            <wp:extent cx="3086101" cy="1496291"/>
+            <wp:effectExtent l="0" t="0" r="0" b="8890"/>
+            <wp:docPr id="13" name="그림 13"/>
+            <wp:cNvGraphicFramePr>
+              <a:graphicFrameLocks xmlns:a="http://schemas.openxmlformats.org/drawingml/2006/main" noChangeAspect="1"/>
+            </wp:cNvGraphicFramePr>
+            <a:graphic xmlns:a="http://schemas.openxmlformats.org/drawingml/2006/main">
+              <a:graphicData uri="http://schemas.openxmlformats.org/drawingml/2006/picture">
+                <pic:pic xmlns:pic="http://schemas.openxmlformats.org/drawingml/2006/picture">
+                  <pic:nvPicPr>
+                    <pic:cNvPr id="1" name=""/>
+                    <pic:cNvPicPr/>
+                  </pic:nvPicPr>
+                  <pic:blipFill>
+                    <a:blip r:embed="rId18"/>
+                    <a:stretch>
+                      <a:fillRect/>
+                    </a:stretch>
+                  </pic:blipFill>
+                  <pic:spPr>
+                    <a:xfrm>
+                      <a:off x="0" y="0"/>
+                      <a:ext cx="3091588" cy="1498951"/>
+                    </a:xfrm>
+                    <a:prstGeom prst="rect">
+                      <a:avLst/>
+                    </a:prstGeom>
+                  </pic:spPr>
+                </pic:pic>
+              </a:graphicData>
+            </a:graphic>
+          </wp:inline>
+        </w:drawing>
+      </w:r>
+      <w:r>
+        <w:rPr>
+          <w:rFonts w:ascii="Calibri" w:hAnsi="Calibri" w:cs="Calibri"/>
+          <w:sz w:val="20"/>
+        </w:rPr>
+        <w:t xml:space="preserve"> </w:t>
+      </w:r>
+    </w:p>
+    <w:p>
+      <w:pPr>
+        <w:pStyle w:val="aa"/>
+        <w:rPr>
+          <w:rFonts w:ascii="Calibri" w:hAnsi="Calibri" w:cs="Calibri"/>
+          <w:szCs w:val="24"/>
+        </w:rPr>
+      </w:pPr>
+      <w:r>
+        <w:rPr>
+          <w:rFonts w:ascii="Calibri" w:hAnsi="Calibri" w:cs="Calibri"/>
+          <w:szCs w:val="24"/>
+        </w:rPr>
+        <w:t>Figure</w:t>
+      </w:r>
+      <w:r>
+        <w:rPr>
+          <w:rFonts w:ascii="Calibri" w:hAnsi="Calibri" w:cs="Calibri"/>
+          <w:szCs w:val="24"/>
+        </w:rPr>
+        <w:t xml:space="preserve"> </w:t>
+      </w:r>
+      <w:r>
+        <w:rPr>
+          <w:rFonts w:ascii="Calibri" w:hAnsi="Calibri" w:cs="Calibri"/>
+          <w:szCs w:val="24"/>
+        </w:rPr>
+        <w:t>10</w:t>
+      </w:r>
+      <w:r>
+        <w:rPr>
+          <w:rFonts w:ascii="Calibri" w:hAnsi="Calibri" w:cs="Calibri"/>
+          <w:szCs w:val="24"/>
+        </w:rPr>
+        <w:t xml:space="preserve"> –</w:t>
+      </w:r>
+      <w:r>
+        <w:rPr>
+          <w:rFonts w:ascii="Calibri" w:hAnsi="Calibri" w:cs="Calibri"/>
+          <w:szCs w:val="24"/>
+        </w:rPr>
+        <w:t xml:space="preserve"> </w:t>
+      </w:r>
+      <w:proofErr w:type="spellStart"/>
+      <w:r>
+        <w:rPr>
+          <w:rFonts w:ascii="Calibri" w:hAnsi="Calibri" w:cs="Calibri"/>
+          <w:szCs w:val="24"/>
+        </w:rPr>
+        <w:t>sem_</w:t>
+      </w:r>
+      <w:r>
+        <w:rPr>
+          <w:rFonts w:ascii="Calibri" w:hAnsi="Calibri" w:cs="Calibri"/>
+          <w:szCs w:val="24"/>
+        </w:rPr>
+        <w:t>wait</w:t>
+      </w:r>
+      <w:proofErr w:type="spellEnd"/>
+      <w:r>
+        <w:rPr>
+          <w:rFonts w:ascii="Calibri" w:hAnsi="Calibri" w:cs="Calibri"/>
+          <w:szCs w:val="24"/>
+        </w:rPr>
+        <w:t xml:space="preserve"> and </w:t>
+      </w:r>
+      <w:proofErr w:type="spellStart"/>
+      <w:r>
+        <w:rPr>
+          <w:rFonts w:ascii="Calibri" w:hAnsi="Calibri" w:cs="Calibri"/>
+          <w:szCs w:val="24"/>
+        </w:rPr>
+        <w:t>sem_post</w:t>
+      </w:r>
+      <w:proofErr w:type="spellEnd"/>
+      <w:r>
+        <w:rPr>
+          <w:rFonts w:ascii="Calibri" w:hAnsi="Calibri" w:cs="Calibri"/>
+          <w:szCs w:val="24"/>
+        </w:rPr>
+        <w:t xml:space="preserve"> function</w:t>
+      </w:r>
+      <w:r>
+        <w:rPr>
+          <w:rFonts w:ascii="Calibri" w:hAnsi="Calibri" w:cs="Calibri"/>
+          <w:szCs w:val="24"/>
+        </w:rPr>
+        <w:t>s</w:t>
+      </w:r>
+      <w:r>
+        <w:rPr>
+          <w:rFonts w:ascii="Calibri" w:hAnsi="Calibri" w:cs="Calibri"/>
+          <w:szCs w:val="24"/>
+        </w:rPr>
+        <w:t xml:space="preserve"> </w:t>
+      </w:r>
+      <w:r>
+        <w:rPr>
+          <w:rFonts w:ascii="Calibri" w:hAnsi="Calibri" w:cs="Calibri"/>
+          <w:szCs w:val="24"/>
+        </w:rPr>
+        <w:t>(</w:t>
+      </w:r>
+      <w:proofErr w:type="spellStart"/>
+      <w:r>
+        <w:rPr>
+          <w:rFonts w:ascii="Calibri" w:hAnsi="Calibri" w:cs="Calibri"/>
+          <w:i/>
+          <w:szCs w:val="24"/>
+        </w:rPr>
+        <w:t>Silberschatz</w:t>
+      </w:r>
+      <w:proofErr w:type="spellEnd"/>
+      <w:r>
+        <w:rPr>
+          <w:rFonts w:ascii="Calibri" w:hAnsi="Calibri" w:cs="Calibri"/>
+          <w:i/>
+          <w:szCs w:val="24"/>
+        </w:rPr>
+        <w:t xml:space="preserve"> et al., 2014</w:t>
+      </w:r>
+      <w:r>
+        <w:rPr>
+          <w:rFonts w:ascii="Calibri" w:hAnsi="Calibri" w:cs="Calibri"/>
+          <w:szCs w:val="24"/>
+        </w:rPr>
+        <w:t>)</w:t>
+      </w:r>
+    </w:p>
+    <w:p>
+      <w:pPr>
+        <w:pStyle w:val="a4"/>
+        <w:rPr>
+          <w:rFonts w:ascii="Calibri" w:hAnsi="Calibri" w:cs="Calibri"/>
+          <w:sz w:val="24"/>
+          <w:szCs w:val="24"/>
+          <w:lang w:eastAsia="ko-KR"/>
+        </w:rPr>
+      </w:pPr>
+    </w:p>
+    <w:p>
+      <w:pPr>
+        <w:pStyle w:val="a4"/>
+        <w:rPr>
+          <w:rFonts w:ascii="Calibri" w:hAnsi="Calibri" w:cs="Calibri" w:hint="eastAsia"/>
+          <w:sz w:val="24"/>
+          <w:szCs w:val="24"/>
+          <w:lang w:eastAsia="ko-KR"/>
+        </w:rPr>
+      </w:pPr>
+      <w:r>
+        <w:rPr>
+          <w:rFonts w:ascii="Calibri" w:hAnsi="Calibri" w:cs="Calibri"/>
+          <w:sz w:val="24"/>
+          <w:szCs w:val="24"/>
+          <w:lang w:eastAsia="ko-KR"/>
+        </w:rPr>
+        <w:t xml:space="preserve">Figure 10 shows the code for </w:t>
+      </w:r>
+      <w:proofErr w:type="spellStart"/>
+      <w:r>
+        <w:rPr>
+          <w:rFonts w:ascii="Calibri" w:hAnsi="Calibri" w:cs="Calibri"/>
+          <w:sz w:val="24"/>
+          <w:szCs w:val="24"/>
+          <w:lang w:eastAsia="ko-KR"/>
+        </w:rPr>
+        <w:t>sem_wait</w:t>
+      </w:r>
+      <w:proofErr w:type="spellEnd"/>
+      <w:r>
+        <w:rPr>
+          <w:rFonts w:ascii="Calibri" w:hAnsi="Calibri" w:cs="Calibri"/>
+          <w:sz w:val="24"/>
+          <w:szCs w:val="24"/>
+          <w:lang w:eastAsia="ko-KR"/>
+        </w:rPr>
+        <w:t xml:space="preserve"> and </w:t>
+      </w:r>
+      <w:proofErr w:type="spellStart"/>
+      <w:r>
+        <w:rPr>
+          <w:rFonts w:ascii="Calibri" w:hAnsi="Calibri" w:cs="Calibri"/>
+          <w:sz w:val="24"/>
+          <w:szCs w:val="24"/>
+          <w:lang w:eastAsia="ko-KR"/>
+        </w:rPr>
+        <w:t>sem_post</w:t>
+      </w:r>
+      <w:proofErr w:type="spellEnd"/>
+      <w:r>
+        <w:rPr>
+          <w:rFonts w:ascii="Calibri" w:hAnsi="Calibri" w:cs="Calibri"/>
+          <w:sz w:val="24"/>
+          <w:szCs w:val="24"/>
+          <w:lang w:eastAsia="ko-KR"/>
+        </w:rPr>
+        <w:t xml:space="preserve"> functions. Which takes the role of the semaphore’s signal and wait for operation which is presented in the previous section. Both LINUX and macOS systems provide the POSIX named semaphores.</w:t>
+      </w:r>
+    </w:p>
+    <w:p>
+      <w:pPr>
+        <w:pStyle w:val="2"/>
+        <w:ind w:left="217" w:hanging="217"/>
+        <w:rPr>
+          <w:rFonts w:ascii="Calibri" w:hAnsi="Calibri" w:cs="Calibri" w:hint="eastAsia"/>
+          <w:sz w:val="24"/>
+          <w:szCs w:val="24"/>
+        </w:rPr>
+      </w:pPr>
+      <w:r>
+        <w:rPr>
+          <w:rFonts w:ascii="Calibri" w:hAnsi="Calibri" w:cs="Calibri" w:hint="eastAsia"/>
+          <w:sz w:val="24"/>
+          <w:szCs w:val="24"/>
+          <w:lang w:eastAsia="ko-KR"/>
+        </w:rPr>
+        <w:t>P</w:t>
+      </w:r>
+      <w:r>
+        <w:rPr>
+          <w:rFonts w:ascii="Calibri" w:hAnsi="Calibri" w:cs="Calibri"/>
+          <w:sz w:val="24"/>
+          <w:szCs w:val="24"/>
+          <w:lang w:eastAsia="ko-KR"/>
+        </w:rPr>
+        <w:t xml:space="preserve">OSIX Synchronization </w:t>
+      </w:r>
+      <w:r>
+        <w:rPr>
+          <w:rFonts w:ascii="Calibri" w:hAnsi="Calibri" w:cs="Calibri"/>
+          <w:sz w:val="24"/>
+          <w:szCs w:val="24"/>
+          <w:lang w:eastAsia="ko-KR"/>
+        </w:rPr>
+        <w:t>–</w:t>
+      </w:r>
+      <w:r>
+        <w:rPr>
+          <w:rFonts w:ascii="Calibri" w:hAnsi="Calibri" w:cs="Calibri"/>
+          <w:sz w:val="24"/>
+          <w:szCs w:val="24"/>
+          <w:lang w:eastAsia="ko-KR"/>
+        </w:rPr>
+        <w:t xml:space="preserve"> </w:t>
+      </w:r>
+      <w:r>
+        <w:rPr>
+          <w:rFonts w:ascii="Calibri" w:hAnsi="Calibri" w:cs="Calibri"/>
+          <w:sz w:val="24"/>
+          <w:szCs w:val="24"/>
+          <w:lang w:eastAsia="ko-KR"/>
+        </w:rPr>
+        <w:t>Condition Variable</w:t>
+      </w:r>
+    </w:p>
+    <w:p>
+      <w:pPr>
+        <w:keepNext/>
+        <w:rPr>
+          <w:rFonts w:ascii="Calibri" w:hAnsi="Calibri" w:cs="Calibri"/>
+          <w:sz w:val="20"/>
+        </w:rPr>
+      </w:pPr>
+      <w:r>
+        <w:rPr>
+          <w:noProof/>
+        </w:rPr>
+        <w:drawing>
+          <wp:inline distT="0" distB="0" distL="0" distR="0" wp14:anchorId="381BB8DB" wp14:editId="0AA38A74">
+            <wp:extent cx="3237808" cy="1128156"/>
+            <wp:effectExtent l="0" t="0" r="1270" b="0"/>
+            <wp:docPr id="14" name="그림 14"/>
+            <wp:cNvGraphicFramePr>
+              <a:graphicFrameLocks xmlns:a="http://schemas.openxmlformats.org/drawingml/2006/main" noChangeAspect="1"/>
+            </wp:cNvGraphicFramePr>
+            <a:graphic xmlns:a="http://schemas.openxmlformats.org/drawingml/2006/main">
+              <a:graphicData uri="http://schemas.openxmlformats.org/drawingml/2006/picture">
+                <pic:pic xmlns:pic="http://schemas.openxmlformats.org/drawingml/2006/picture">
+                  <pic:nvPicPr>
+                    <pic:cNvPr id="1" name=""/>
+                    <pic:cNvPicPr/>
+                  </pic:nvPicPr>
+                  <pic:blipFill>
+                    <a:blip r:embed="rId19"/>
+                    <a:stretch>
+                      <a:fillRect/>
+                    </a:stretch>
+                  </pic:blipFill>
+                  <pic:spPr>
+                    <a:xfrm>
+                      <a:off x="0" y="0"/>
+                      <a:ext cx="3259430" cy="1135690"/>
+                    </a:xfrm>
+                    <a:prstGeom prst="rect">
+                      <a:avLst/>
+                    </a:prstGeom>
+                  </pic:spPr>
+                </pic:pic>
+              </a:graphicData>
+            </a:graphic>
+          </wp:inline>
+        </w:drawing>
+      </w:r>
+      <w:r>
+        <w:rPr>
+          <w:rFonts w:ascii="Calibri" w:hAnsi="Calibri" w:cs="Calibri"/>
+          <w:sz w:val="20"/>
+        </w:rPr>
+        <w:t xml:space="preserve"> </w:t>
+      </w:r>
+    </w:p>
+    <w:p>
+      <w:pPr>
+        <w:pStyle w:val="aa"/>
+        <w:rPr>
+          <w:rFonts w:ascii="Calibri" w:hAnsi="Calibri" w:cs="Calibri"/>
+          <w:szCs w:val="24"/>
+        </w:rPr>
+      </w:pPr>
+      <w:r>
+        <w:rPr>
+          <w:rFonts w:ascii="Calibri" w:hAnsi="Calibri" w:cs="Calibri"/>
+          <w:szCs w:val="24"/>
+        </w:rPr>
+        <w:t>Figure</w:t>
+      </w:r>
+      <w:r>
+        <w:rPr>
+          <w:rFonts w:ascii="Calibri" w:hAnsi="Calibri" w:cs="Calibri"/>
+          <w:szCs w:val="24"/>
+        </w:rPr>
+        <w:t xml:space="preserve"> 1</w:t>
+      </w:r>
+      <w:r>
+        <w:rPr>
+          <w:rFonts w:ascii="Calibri" w:hAnsi="Calibri" w:cs="Calibri"/>
+          <w:szCs w:val="24"/>
+        </w:rPr>
+        <w:t>1</w:t>
+      </w:r>
+      <w:r>
+        <w:rPr>
+          <w:rFonts w:ascii="Calibri" w:hAnsi="Calibri" w:cs="Calibri"/>
+          <w:szCs w:val="24"/>
+        </w:rPr>
+        <w:t xml:space="preserve"> –</w:t>
+      </w:r>
+      <w:r>
+        <w:rPr>
+          <w:rFonts w:ascii="Calibri" w:hAnsi="Calibri" w:cs="Calibri"/>
+          <w:szCs w:val="24"/>
+        </w:rPr>
+        <w:t xml:space="preserve"> </w:t>
+      </w:r>
+      <w:proofErr w:type="spellStart"/>
+      <w:r>
+        <w:rPr>
+          <w:rFonts w:ascii="Calibri" w:hAnsi="Calibri" w:cs="Calibri"/>
+          <w:szCs w:val="24"/>
+        </w:rPr>
+        <w:t>ptheard_cond_t</w:t>
+      </w:r>
+      <w:proofErr w:type="spellEnd"/>
+      <w:r>
+        <w:rPr>
+          <w:rFonts w:ascii="Calibri" w:hAnsi="Calibri" w:cs="Calibri"/>
+          <w:szCs w:val="24"/>
+        </w:rPr>
+        <w:t xml:space="preserve"> data type </w:t>
+      </w:r>
+      <w:r>
+        <w:rPr>
+          <w:rFonts w:ascii="Calibri" w:hAnsi="Calibri" w:cs="Calibri"/>
+          <w:szCs w:val="24"/>
+        </w:rPr>
+        <w:t xml:space="preserve">and </w:t>
+      </w:r>
+      <w:proofErr w:type="spellStart"/>
+      <w:r>
+        <w:rPr>
+          <w:rFonts w:ascii="Calibri" w:hAnsi="Calibri" w:cs="Calibri"/>
+          <w:szCs w:val="24"/>
+        </w:rPr>
+        <w:t>pthread_cond_init</w:t>
+      </w:r>
+      <w:proofErr w:type="spellEnd"/>
+      <w:r>
+        <w:rPr>
+          <w:rFonts w:ascii="Calibri" w:hAnsi="Calibri" w:cs="Calibri"/>
+          <w:szCs w:val="24"/>
+        </w:rPr>
+        <w:t xml:space="preserve"> function </w:t>
+      </w:r>
+      <w:r>
+        <w:rPr>
+          <w:rFonts w:ascii="Calibri" w:hAnsi="Calibri" w:cs="Calibri"/>
+          <w:szCs w:val="24"/>
+        </w:rPr>
+        <w:t>(</w:t>
+      </w:r>
+      <w:proofErr w:type="spellStart"/>
+      <w:r>
+        <w:rPr>
+          <w:rFonts w:ascii="Calibri" w:hAnsi="Calibri" w:cs="Calibri"/>
+          <w:i/>
+          <w:szCs w:val="24"/>
+        </w:rPr>
+        <w:t>Silberschatz</w:t>
+      </w:r>
+      <w:proofErr w:type="spellEnd"/>
+      <w:r>
+        <w:rPr>
+          <w:rFonts w:ascii="Calibri" w:hAnsi="Calibri" w:cs="Calibri"/>
+          <w:i/>
+          <w:szCs w:val="24"/>
+        </w:rPr>
+        <w:t xml:space="preserve"> et al., 2014</w:t>
+      </w:r>
+      <w:r>
+        <w:rPr>
+          <w:rFonts w:ascii="Calibri" w:hAnsi="Calibri" w:cs="Calibri"/>
+          <w:szCs w:val="24"/>
+        </w:rPr>
+        <w:t>)</w:t>
+      </w:r>
+    </w:p>
+    <w:p>
+      <w:pPr>
+        <w:pStyle w:val="a4"/>
+        <w:rPr>
+          <w:rFonts w:ascii="Calibri" w:hAnsi="Calibri" w:cs="Calibri" w:hint="eastAsia"/>
+          <w:sz w:val="24"/>
+          <w:szCs w:val="24"/>
+          <w:lang w:eastAsia="ko-KR"/>
+        </w:rPr>
+      </w:pPr>
+    </w:p>
+    <w:p>
+      <w:pPr>
+        <w:pStyle w:val="a4"/>
+        <w:rPr>
+          <w:rFonts w:ascii="Calibri" w:hAnsi="Calibri" w:cs="Calibri"/>
+          <w:sz w:val="24"/>
+          <w:szCs w:val="24"/>
+          <w:lang w:eastAsia="ko-KR"/>
+        </w:rPr>
+      </w:pPr>
+      <w:r>
+        <w:rPr>
+          <w:rFonts w:ascii="Calibri" w:hAnsi="Calibri" w:cs="Calibri"/>
+          <w:sz w:val="24"/>
+          <w:szCs w:val="24"/>
+          <w:lang w:eastAsia="ko-KR"/>
+        </w:rPr>
+        <w:lastRenderedPageBreak/>
+        <w:t xml:space="preserve">Condition variables in </w:t>
+      </w:r>
+      <w:proofErr w:type="spellStart"/>
+      <w:r>
+        <w:rPr>
+          <w:rFonts w:ascii="Calibri" w:hAnsi="Calibri" w:cs="Calibri"/>
+          <w:sz w:val="24"/>
+          <w:szCs w:val="24"/>
+          <w:lang w:eastAsia="ko-KR"/>
+        </w:rPr>
+        <w:t>Pthreads</w:t>
+      </w:r>
+      <w:proofErr w:type="spellEnd"/>
+      <w:r>
+        <w:rPr>
+          <w:rFonts w:ascii="Calibri" w:hAnsi="Calibri" w:cs="Calibri"/>
+          <w:sz w:val="24"/>
+          <w:szCs w:val="24"/>
+          <w:lang w:eastAsia="ko-KR"/>
+        </w:rPr>
+        <w:t xml:space="preserve"> provide a locking mechanism to ensure data integrity. Condition variables in </w:t>
+      </w:r>
+      <w:proofErr w:type="spellStart"/>
+      <w:r>
+        <w:rPr>
+          <w:rFonts w:ascii="Calibri" w:hAnsi="Calibri" w:cs="Calibri"/>
+          <w:sz w:val="24"/>
+          <w:szCs w:val="24"/>
+          <w:lang w:eastAsia="ko-KR"/>
+        </w:rPr>
+        <w:t>Pthreads</w:t>
+      </w:r>
+      <w:proofErr w:type="spellEnd"/>
+      <w:r>
+        <w:rPr>
+          <w:rFonts w:ascii="Calibri" w:hAnsi="Calibri" w:cs="Calibri"/>
+          <w:sz w:val="24"/>
+          <w:szCs w:val="24"/>
+          <w:lang w:eastAsia="ko-KR"/>
+        </w:rPr>
+        <w:t xml:space="preserve"> use the </w:t>
+      </w:r>
+      <w:proofErr w:type="spellStart"/>
+      <w:r>
+        <w:rPr>
+          <w:rFonts w:ascii="Calibri" w:hAnsi="Calibri" w:cs="Calibri"/>
+          <w:sz w:val="24"/>
+          <w:szCs w:val="24"/>
+          <w:lang w:eastAsia="ko-KR"/>
+        </w:rPr>
+        <w:t>pthread_cond_t</w:t>
+      </w:r>
+      <w:proofErr w:type="spellEnd"/>
+      <w:r>
+        <w:rPr>
+          <w:rFonts w:ascii="Calibri" w:hAnsi="Calibri" w:cs="Calibri"/>
+          <w:sz w:val="24"/>
+          <w:szCs w:val="24"/>
+          <w:lang w:eastAsia="ko-KR"/>
+        </w:rPr>
+        <w:t xml:space="preserve"> data type and are initialized by the </w:t>
+      </w:r>
+      <w:proofErr w:type="spellStart"/>
+      <w:r>
+        <w:rPr>
+          <w:rFonts w:ascii="Calibri" w:hAnsi="Calibri" w:cs="Calibri"/>
+          <w:sz w:val="24"/>
+          <w:szCs w:val="24"/>
+          <w:lang w:eastAsia="ko-KR"/>
+        </w:rPr>
+        <w:t>pthread_cond_init</w:t>
+      </w:r>
+      <w:proofErr w:type="spellEnd"/>
+      <w:r>
+        <w:rPr>
+          <w:rFonts w:ascii="Calibri" w:hAnsi="Calibri" w:cs="Calibri"/>
+          <w:sz w:val="24"/>
+          <w:szCs w:val="24"/>
+          <w:lang w:eastAsia="ko-KR"/>
+        </w:rPr>
+        <w:t xml:space="preserve"> function. Figure 11 shows the code of the following data type and function.</w:t>
+      </w:r>
+    </w:p>
+    <w:p>
+      <w:pPr>
+        <w:pStyle w:val="a4"/>
+        <w:rPr>
+          <w:rFonts w:ascii="Calibri" w:hAnsi="Calibri" w:cs="Calibri"/>
+          <w:sz w:val="24"/>
+          <w:szCs w:val="24"/>
+          <w:lang w:eastAsia="ko-KR"/>
+        </w:rPr>
+      </w:pPr>
+    </w:p>
+    <w:p>
+      <w:pPr>
+        <w:keepNext/>
+        <w:rPr>
+          <w:rFonts w:ascii="Calibri" w:hAnsi="Calibri" w:cs="Calibri"/>
+          <w:sz w:val="20"/>
+        </w:rPr>
+      </w:pPr>
+      <w:r>
+        <w:rPr>
+          <w:noProof/>
+        </w:rPr>
+        <w:drawing>
+          <wp:inline distT="0" distB="0" distL="0" distR="0" wp14:anchorId="77AFEB75" wp14:editId="70D7E0FC">
+            <wp:extent cx="4024800" cy="1080000"/>
+            <wp:effectExtent l="0" t="0" r="0" b="6350"/>
+            <wp:docPr id="15" name="그림 15"/>
+            <wp:cNvGraphicFramePr>
+              <a:graphicFrameLocks xmlns:a="http://schemas.openxmlformats.org/drawingml/2006/main" noChangeAspect="1"/>
+            </wp:cNvGraphicFramePr>
+            <a:graphic xmlns:a="http://schemas.openxmlformats.org/drawingml/2006/main">
+              <a:graphicData uri="http://schemas.openxmlformats.org/drawingml/2006/picture">
+                <pic:pic xmlns:pic="http://schemas.openxmlformats.org/drawingml/2006/picture">
+                  <pic:nvPicPr>
+                    <pic:cNvPr id="1" name=""/>
+                    <pic:cNvPicPr/>
+                  </pic:nvPicPr>
+                  <pic:blipFill>
+                    <a:blip r:embed="rId20"/>
+                    <a:stretch>
+                      <a:fillRect/>
+                    </a:stretch>
+                  </pic:blipFill>
+                  <pic:spPr>
+                    <a:xfrm>
+                      <a:off x="0" y="0"/>
+                      <a:ext cx="4024800" cy="1080000"/>
+                    </a:xfrm>
+                    <a:prstGeom prst="rect">
+                      <a:avLst/>
+                    </a:prstGeom>
+                  </pic:spPr>
+                </pic:pic>
+              </a:graphicData>
+            </a:graphic>
+          </wp:inline>
+        </w:drawing>
+      </w:r>
+      <w:r>
+        <w:rPr>
+          <w:rFonts w:ascii="Calibri" w:hAnsi="Calibri" w:cs="Calibri"/>
+          <w:sz w:val="20"/>
+        </w:rPr>
+        <w:t xml:space="preserve"> </w:t>
+      </w:r>
+    </w:p>
+    <w:p>
+      <w:pPr>
+        <w:pStyle w:val="aa"/>
+        <w:rPr>
+          <w:rFonts w:ascii="Calibri" w:hAnsi="Calibri" w:cs="Calibri" w:hint="eastAsia"/>
+          <w:szCs w:val="24"/>
+        </w:rPr>
+      </w:pPr>
+      <w:r>
+        <w:rPr>
+          <w:rFonts w:ascii="Calibri" w:hAnsi="Calibri" w:cs="Calibri"/>
+          <w:szCs w:val="24"/>
+        </w:rPr>
+        <w:t>Figure</w:t>
+      </w:r>
+      <w:r>
+        <w:rPr>
+          <w:rFonts w:ascii="Calibri" w:hAnsi="Calibri" w:cs="Calibri"/>
+          <w:szCs w:val="24"/>
+        </w:rPr>
+        <w:t xml:space="preserve"> 1</w:t>
+      </w:r>
+      <w:r>
+        <w:rPr>
+          <w:rFonts w:ascii="Calibri" w:hAnsi="Calibri" w:cs="Calibri"/>
+          <w:szCs w:val="24"/>
+        </w:rPr>
+        <w:t>2</w:t>
+      </w:r>
+      <w:r>
+        <w:rPr>
+          <w:rFonts w:ascii="Calibri" w:hAnsi="Calibri" w:cs="Calibri"/>
+          <w:szCs w:val="24"/>
+        </w:rPr>
+        <w:t xml:space="preserve"> –</w:t>
+      </w:r>
+      <w:r>
+        <w:rPr>
+          <w:rFonts w:ascii="Calibri" w:hAnsi="Calibri" w:cs="Calibri"/>
+          <w:szCs w:val="24"/>
+        </w:rPr>
+        <w:t xml:space="preserve"> </w:t>
+      </w:r>
+      <w:proofErr w:type="spellStart"/>
+      <w:r>
+        <w:rPr>
+          <w:rFonts w:ascii="Calibri" w:hAnsi="Calibri" w:cs="Calibri"/>
+          <w:szCs w:val="24"/>
+        </w:rPr>
+        <w:t>pthread_cond_wait</w:t>
+      </w:r>
+      <w:proofErr w:type="spellEnd"/>
+      <w:r>
+        <w:rPr>
+          <w:rFonts w:ascii="Calibri" w:hAnsi="Calibri" w:cs="Calibri"/>
+          <w:szCs w:val="24"/>
+        </w:rPr>
+        <w:t xml:space="preserve"> function </w:t>
+      </w:r>
+      <w:r>
+        <w:rPr>
+          <w:rFonts w:ascii="Calibri" w:hAnsi="Calibri" w:cs="Calibri"/>
+          <w:szCs w:val="24"/>
+        </w:rPr>
+        <w:t>(</w:t>
+      </w:r>
+      <w:proofErr w:type="spellStart"/>
+      <w:r>
+        <w:rPr>
+          <w:rFonts w:ascii="Calibri" w:hAnsi="Calibri" w:cs="Calibri"/>
+          <w:i/>
+          <w:szCs w:val="24"/>
+        </w:rPr>
+        <w:t>Silberschatz</w:t>
+      </w:r>
+      <w:proofErr w:type="spellEnd"/>
+      <w:r>
+        <w:rPr>
+          <w:rFonts w:ascii="Calibri" w:hAnsi="Calibri" w:cs="Calibri"/>
+          <w:i/>
+          <w:szCs w:val="24"/>
+        </w:rPr>
+        <w:t xml:space="preserve"> et al., 2014</w:t>
+      </w:r>
+      <w:r>
+        <w:rPr>
+          <w:rFonts w:ascii="Calibri" w:hAnsi="Calibri" w:cs="Calibri"/>
+          <w:szCs w:val="24"/>
+        </w:rPr>
+        <w:t>)</w:t>
+      </w:r>
+    </w:p>
+    <w:p>
+      <w:pPr>
+        <w:pStyle w:val="a4"/>
+        <w:rPr>
+          <w:rFonts w:ascii="Calibri" w:hAnsi="Calibri" w:cs="Calibri" w:hint="eastAsia"/>
+          <w:sz w:val="24"/>
+          <w:szCs w:val="24"/>
+          <w:lang w:eastAsia="ko-KR"/>
+        </w:rPr>
+      </w:pPr>
+    </w:p>
+    <w:p>
+      <w:pPr>
+        <w:pStyle w:val="a4"/>
+        <w:rPr>
+          <w:rFonts w:ascii="Calibri" w:hAnsi="Calibri" w:cs="Calibri"/>
+          <w:sz w:val="24"/>
+          <w:szCs w:val="24"/>
+          <w:lang w:eastAsia="ko-KR"/>
+        </w:rPr>
+      </w:pPr>
+      <w:r>
+        <w:rPr>
+          <w:rFonts w:ascii="Calibri" w:hAnsi="Calibri" w:cs="Calibri"/>
+          <w:sz w:val="24"/>
+          <w:szCs w:val="24"/>
+          <w:lang w:eastAsia="ko-KR"/>
+        </w:rPr>
+        <w:t xml:space="preserve">The </w:t>
+      </w:r>
+      <w:proofErr w:type="spellStart"/>
+      <w:r>
+        <w:rPr>
+          <w:rFonts w:ascii="Calibri" w:hAnsi="Calibri" w:cs="Calibri"/>
+          <w:sz w:val="24"/>
+          <w:szCs w:val="24"/>
+          <w:lang w:eastAsia="ko-KR"/>
+        </w:rPr>
+        <w:t>pthread_cond_wait</w:t>
+      </w:r>
+      <w:proofErr w:type="spellEnd"/>
+      <w:r>
+        <w:rPr>
+          <w:rFonts w:ascii="Calibri" w:hAnsi="Calibri" w:cs="Calibri"/>
+          <w:sz w:val="24"/>
+          <w:szCs w:val="24"/>
+          <w:lang w:eastAsia="ko-KR"/>
+        </w:rPr>
+        <w:t xml:space="preserve"> function is used for waiting on a condition variable. The code presented in Figure 12 shows how a thread can wait for the following condition to become true using a </w:t>
+      </w:r>
+      <w:proofErr w:type="spellStart"/>
+      <w:r>
+        <w:rPr>
+          <w:rFonts w:ascii="Calibri" w:hAnsi="Calibri" w:cs="Calibri"/>
+          <w:sz w:val="24"/>
+          <w:szCs w:val="24"/>
+          <w:lang w:eastAsia="ko-KR"/>
+        </w:rPr>
+        <w:t>Pthreads</w:t>
+      </w:r>
+      <w:proofErr w:type="spellEnd"/>
+      <w:r>
+        <w:rPr>
+          <w:rFonts w:ascii="Calibri" w:hAnsi="Calibri" w:cs="Calibri"/>
+          <w:sz w:val="24"/>
+          <w:szCs w:val="24"/>
+          <w:lang w:eastAsia="ko-KR"/>
+        </w:rPr>
+        <w:t xml:space="preserve"> condition variable. The mutex lock associated with the condition variable must be locked before the </w:t>
+      </w:r>
+      <w:proofErr w:type="spellStart"/>
+      <w:r>
+        <w:rPr>
+          <w:rFonts w:ascii="Calibri" w:hAnsi="Calibri" w:cs="Calibri"/>
+          <w:sz w:val="24"/>
+          <w:szCs w:val="24"/>
+          <w:lang w:eastAsia="ko-KR"/>
+        </w:rPr>
+        <w:t>pthread_cond_wait</w:t>
+      </w:r>
+      <w:proofErr w:type="spellEnd"/>
+      <w:r>
+        <w:rPr>
+          <w:rFonts w:ascii="Calibri" w:hAnsi="Calibri" w:cs="Calibri"/>
+          <w:sz w:val="24"/>
+          <w:szCs w:val="24"/>
+          <w:lang w:eastAsia="ko-KR"/>
+        </w:rPr>
+        <w:t xml:space="preserve"> function is called since it is used to protect the data in the conditional clause from a possible race condition.</w:t>
+      </w:r>
+    </w:p>
+    <w:p>
+      <w:pPr>
+        <w:pStyle w:val="a4"/>
+        <w:rPr>
+          <w:rFonts w:ascii="Calibri" w:hAnsi="Calibri" w:cs="Calibri"/>
+          <w:sz w:val="24"/>
+          <w:szCs w:val="24"/>
+          <w:lang w:eastAsia="ko-KR"/>
+        </w:rPr>
+      </w:pPr>
+    </w:p>
+    <w:p>
+      <w:pPr>
+        <w:keepNext/>
+        <w:rPr>
+          <w:rFonts w:ascii="Calibri" w:hAnsi="Calibri" w:cs="Calibri"/>
+          <w:sz w:val="20"/>
+        </w:rPr>
+      </w:pPr>
+      <w:r>
+        <w:rPr>
+          <w:noProof/>
+        </w:rPr>
+        <w:drawing>
+          <wp:inline distT="0" distB="0" distL="0" distR="0" wp14:anchorId="108FF6E2" wp14:editId="24DF17B0">
+            <wp:extent cx="2998800" cy="900000"/>
+            <wp:effectExtent l="0" t="0" r="0" b="0"/>
+            <wp:docPr id="16" name="그림 16"/>
+            <wp:cNvGraphicFramePr>
+              <a:graphicFrameLocks xmlns:a="http://schemas.openxmlformats.org/drawingml/2006/main" noChangeAspect="1"/>
+            </wp:cNvGraphicFramePr>
+            <a:graphic xmlns:a="http://schemas.openxmlformats.org/drawingml/2006/main">
+              <a:graphicData uri="http://schemas.openxmlformats.org/drawingml/2006/picture">
+                <pic:pic xmlns:pic="http://schemas.openxmlformats.org/drawingml/2006/picture">
+                  <pic:nvPicPr>
+                    <pic:cNvPr id="1" name=""/>
+                    <pic:cNvPicPr/>
+                  </pic:nvPicPr>
+                  <pic:blipFill>
+                    <a:blip r:embed="rId21"/>
+                    <a:stretch>
+                      <a:fillRect/>
+                    </a:stretch>
+                  </pic:blipFill>
+                  <pic:spPr>
+                    <a:xfrm>
+                      <a:off x="0" y="0"/>
+                      <a:ext cx="2998800" cy="900000"/>
+                    </a:xfrm>
+                    <a:prstGeom prst="rect">
+                      <a:avLst/>
+                    </a:prstGeom>
+                  </pic:spPr>
+                </pic:pic>
+              </a:graphicData>
+            </a:graphic>
+          </wp:inline>
+        </w:drawing>
+      </w:r>
+      <w:r>
+        <w:rPr>
+          <w:rFonts w:ascii="Calibri" w:hAnsi="Calibri" w:cs="Calibri"/>
+          <w:sz w:val="20"/>
+        </w:rPr>
+        <w:t xml:space="preserve"> </w:t>
+      </w:r>
+    </w:p>
+    <w:p>
+      <w:pPr>
+        <w:pStyle w:val="aa"/>
+        <w:rPr>
+          <w:rFonts w:ascii="Calibri" w:hAnsi="Calibri" w:cs="Calibri" w:hint="eastAsia"/>
+          <w:szCs w:val="24"/>
+        </w:rPr>
+      </w:pPr>
+      <w:r>
+        <w:rPr>
+          <w:rFonts w:ascii="Calibri" w:hAnsi="Calibri" w:cs="Calibri"/>
+          <w:szCs w:val="24"/>
+        </w:rPr>
+        <w:t>Figure</w:t>
+      </w:r>
+      <w:r>
+        <w:rPr>
+          <w:rFonts w:ascii="Calibri" w:hAnsi="Calibri" w:cs="Calibri"/>
+          <w:szCs w:val="24"/>
+        </w:rPr>
+        <w:t xml:space="preserve"> 12</w:t>
+      </w:r>
+      <w:r>
+        <w:rPr>
+          <w:rFonts w:ascii="Calibri" w:hAnsi="Calibri" w:cs="Calibri"/>
+          <w:szCs w:val="24"/>
+        </w:rPr>
+        <w:t xml:space="preserve"> –</w:t>
+      </w:r>
+      <w:r>
+        <w:rPr>
+          <w:rFonts w:ascii="Calibri" w:hAnsi="Calibri" w:cs="Calibri"/>
+          <w:szCs w:val="24"/>
+        </w:rPr>
+        <w:t xml:space="preserve"> </w:t>
+      </w:r>
+      <w:proofErr w:type="spellStart"/>
+      <w:r>
+        <w:rPr>
+          <w:rFonts w:ascii="Calibri" w:hAnsi="Calibri" w:cs="Calibri"/>
+          <w:szCs w:val="24"/>
+        </w:rPr>
+        <w:t>pthread_cond_</w:t>
+      </w:r>
+      <w:r>
+        <w:rPr>
+          <w:rFonts w:ascii="Calibri" w:hAnsi="Calibri" w:cs="Calibri"/>
+          <w:szCs w:val="24"/>
+        </w:rPr>
+        <w:t>signal</w:t>
+      </w:r>
+      <w:proofErr w:type="spellEnd"/>
+      <w:r>
+        <w:rPr>
+          <w:rFonts w:ascii="Calibri" w:hAnsi="Calibri" w:cs="Calibri"/>
+          <w:szCs w:val="24"/>
+        </w:rPr>
+        <w:t xml:space="preserve"> function </w:t>
+      </w:r>
+      <w:r>
+        <w:rPr>
+          <w:rFonts w:ascii="Calibri" w:hAnsi="Calibri" w:cs="Calibri"/>
+          <w:szCs w:val="24"/>
+        </w:rPr>
+        <w:t>(</w:t>
+      </w:r>
+      <w:proofErr w:type="spellStart"/>
+      <w:r>
+        <w:rPr>
+          <w:rFonts w:ascii="Calibri" w:hAnsi="Calibri" w:cs="Calibri"/>
+          <w:i/>
+          <w:szCs w:val="24"/>
+        </w:rPr>
+        <w:t>Silberschatz</w:t>
+      </w:r>
+      <w:proofErr w:type="spellEnd"/>
+      <w:r>
+        <w:rPr>
+          <w:rFonts w:ascii="Calibri" w:hAnsi="Calibri" w:cs="Calibri"/>
+          <w:i/>
+          <w:szCs w:val="24"/>
+        </w:rPr>
+        <w:t xml:space="preserve"> et al., 2014</w:t>
+      </w:r>
+      <w:r>
+        <w:rPr>
+          <w:rFonts w:ascii="Calibri" w:hAnsi="Calibri" w:cs="Calibri"/>
+          <w:szCs w:val="24"/>
+        </w:rPr>
+        <w:t>)</w:t>
+      </w:r>
+    </w:p>
+    <w:p>
+      <w:pPr>
+        <w:pStyle w:val="a4"/>
+        <w:rPr>
+          <w:rFonts w:ascii="Calibri" w:hAnsi="Calibri" w:cs="Calibri" w:hint="eastAsia"/>
+          <w:sz w:val="24"/>
+          <w:szCs w:val="24"/>
+          <w:lang w:eastAsia="ko-KR"/>
+        </w:rPr>
+      </w:pPr>
+    </w:p>
+    <w:p>
+      <w:pPr>
+        <w:pStyle w:val="a4"/>
+        <w:rPr>
+          <w:rFonts w:ascii="Calibri" w:hAnsi="Calibri" w:cs="Calibri" w:hint="eastAsia"/>
+          <w:sz w:val="24"/>
+          <w:szCs w:val="24"/>
+          <w:lang w:eastAsia="ko-KR"/>
+        </w:rPr>
+      </w:pPr>
+      <w:r>
+        <w:rPr>
+          <w:rFonts w:ascii="Calibri" w:hAnsi="Calibri" w:cs="Calibri" w:hint="eastAsia"/>
+          <w:sz w:val="24"/>
+          <w:szCs w:val="24"/>
+          <w:lang w:eastAsia="ko-KR"/>
+        </w:rPr>
+        <w:t>A</w:t>
+      </w:r>
+      <w:r>
+        <w:rPr>
+          <w:rFonts w:ascii="Calibri" w:hAnsi="Calibri" w:cs="Calibri"/>
+          <w:sz w:val="24"/>
+          <w:szCs w:val="24"/>
+          <w:lang w:eastAsia="ko-KR"/>
+        </w:rPr>
+        <w:t xml:space="preserve"> thread that modifies the sheared data can invoke the </w:t>
+      </w:r>
+      <w:proofErr w:type="spellStart"/>
+      <w:r>
+        <w:rPr>
+          <w:rFonts w:ascii="Calibri" w:hAnsi="Calibri" w:cs="Calibri"/>
+          <w:sz w:val="24"/>
+          <w:szCs w:val="24"/>
+          <w:lang w:eastAsia="ko-KR"/>
+        </w:rPr>
+        <w:t>pthread_cond_signal</w:t>
+      </w:r>
+      <w:proofErr w:type="spellEnd"/>
+      <w:r>
+        <w:rPr>
+          <w:rFonts w:ascii="Calibri" w:hAnsi="Calibri" w:cs="Calibri"/>
+          <w:sz w:val="24"/>
+          <w:szCs w:val="24"/>
+          <w:lang w:eastAsia="ko-KR"/>
+        </w:rPr>
+        <w:t xml:space="preserve"> function to return the conditional variable.</w:t>
+      </w:r>
+      <w:r>
+        <w:rPr>
+          <w:rFonts w:ascii="Calibri" w:hAnsi="Calibri" w:cs="Calibri"/>
+          <w:sz w:val="24"/>
+          <w:szCs w:val="24"/>
+          <w:lang w:eastAsia="ko-KR"/>
+        </w:rPr>
+        <w:t xml:space="preserve"> Figure 1</w:t>
+      </w:r>
+      <w:r>
+        <w:rPr>
+          <w:rFonts w:ascii="Calibri" w:hAnsi="Calibri" w:cs="Calibri"/>
+          <w:sz w:val="24"/>
+          <w:szCs w:val="24"/>
+          <w:lang w:eastAsia="ko-KR"/>
+        </w:rPr>
+        <w:t>3 shows the code of the following function.</w:t>
+      </w:r>
+      <w:r>
+        <w:rPr>
+          <w:rFonts w:ascii="Calibri" w:hAnsi="Calibri" w:cs="Calibri"/>
+          <w:sz w:val="24"/>
+          <w:szCs w:val="24"/>
+          <w:lang w:eastAsia="ko-KR"/>
+        </w:rPr>
+        <w:t xml:space="preserve"> It is important to note that the call to the </w:t>
+      </w:r>
+      <w:proofErr w:type="spellStart"/>
+      <w:r>
+        <w:rPr>
+          <w:rFonts w:ascii="Calibri" w:hAnsi="Calibri" w:cs="Calibri"/>
+          <w:sz w:val="24"/>
+          <w:szCs w:val="24"/>
+          <w:lang w:eastAsia="ko-KR"/>
+        </w:rPr>
+        <w:t>pthread_cond_signal</w:t>
+      </w:r>
+      <w:proofErr w:type="spellEnd"/>
+      <w:r>
+        <w:rPr>
+          <w:rFonts w:ascii="Calibri" w:hAnsi="Calibri" w:cs="Calibri"/>
+          <w:sz w:val="24"/>
+          <w:szCs w:val="24"/>
+          <w:lang w:eastAsia="ko-KR"/>
+        </w:rPr>
+        <w:t xml:space="preserve"> does not release the mutex lock. </w:t>
+      </w:r>
+      <w:r>
+        <w:rPr>
+          <w:rFonts w:ascii="Calibri" w:hAnsi="Calibri" w:cs="Calibri"/>
+          <w:sz w:val="24"/>
+          <w:szCs w:val="24"/>
+          <w:lang w:eastAsia="ko-KR"/>
+        </w:rPr>
+        <w:t xml:space="preserve">Once the mutex lock is released, the signaled thread becomes the owner of the mutex lock and returns the control from the call to the </w:t>
+      </w:r>
+      <w:proofErr w:type="spellStart"/>
+      <w:r>
+        <w:rPr>
+          <w:rFonts w:ascii="Calibri" w:hAnsi="Calibri" w:cs="Calibri"/>
+          <w:sz w:val="24"/>
+          <w:szCs w:val="24"/>
+          <w:lang w:eastAsia="ko-KR"/>
+        </w:rPr>
+        <w:t>pthread_cond_wait</w:t>
+      </w:r>
+      <w:proofErr w:type="spellEnd"/>
+      <w:r>
+        <w:rPr>
+          <w:rFonts w:ascii="Calibri" w:hAnsi="Calibri" w:cs="Calibri"/>
+          <w:sz w:val="24"/>
+          <w:szCs w:val="24"/>
+          <w:lang w:eastAsia="ko-KR"/>
+        </w:rPr>
+        <w:t xml:space="preserve"> function.</w:t>
       </w:r>
     </w:p>
     <w:bookmarkEnd w:id="2"/>
@@ -2786,7 +5259,7 @@
                     </pic:cNvPicPr>
                   </pic:nvPicPr>
                   <pic:blipFill>
-                    <a:blip r:embed="rId12">
+                    <a:blip r:embed="rId22">
                       <a:extLst>
                         <a:ext uri="{28A0092B-C50C-407E-A947-70E740481C1C}">
                           <a14:useLocalDpi xmlns:a14="http://schemas.microsoft.com/office/drawing/2010/main" val="0"/>
@@ -2822,12 +5295,14 @@
       <w:pPr>
         <w:pStyle w:val="a4"/>
         <w:rPr>
-          <w:rFonts w:ascii="Calibri" w:hAnsi="Calibri" w:cs="Calibri"/>
-          <w:sz w:val="24"/>
-          <w:szCs w:val="24"/>
-          <w:lang w:eastAsia="ko-KR"/>
-        </w:rPr>
-      </w:pPr>
+          <w:rFonts w:ascii="Calibri" w:hAnsi="Calibri" w:cs="Calibri" w:hint="eastAsia"/>
+          <w:sz w:val="24"/>
+          <w:szCs w:val="24"/>
+          <w:lang w:eastAsia="ko-KR"/>
+        </w:rPr>
+      </w:pPr>
+      <w:bookmarkStart w:id="3" w:name="_GoBack"/>
+      <w:bookmarkEnd w:id="3"/>
     </w:p>
     <w:p>
       <w:pPr>
@@ -2850,6 +5325,7 @@
           <w:szCs w:val="24"/>
           <w:lang w:eastAsia="ko-KR"/>
         </w:rPr>
+        <w:lastRenderedPageBreak/>
         <w:t>M</w:t>
       </w:r>
       <w:r>
@@ -2876,7 +5352,6 @@
         <w:rPr>
           <w:noProof/>
         </w:rPr>
-        <w:lastRenderedPageBreak/>
         <w:drawing>
           <wp:inline distT="0" distB="0" distL="0" distR="0" wp14:anchorId="45786F74" wp14:editId="1D759475">
             <wp:extent cx="5715000" cy="838200"/>
@@ -2895,7 +5370,7 @@
                     </pic:cNvPicPr>
                   </pic:nvPicPr>
                   <pic:blipFill>
-                    <a:blip r:embed="rId13">
+                    <a:blip r:embed="rId23">
                       <a:extLst>
                         <a:ext uri="{28A0092B-C50C-407E-A947-70E740481C1C}">
                           <a14:useLocalDpi xmlns:a14="http://schemas.microsoft.com/office/drawing/2010/main" val="0"/>
@@ -3326,6 +5801,7 @@
           <w:szCs w:val="24"/>
           <w:lang w:eastAsia="ko-KR"/>
         </w:rPr>
+        <w:lastRenderedPageBreak/>
         <w:t>P</w:t>
       </w:r>
       <w:r>
@@ -3656,6 +6132,7 @@
         <w:spacing w:line="200" w:lineRule="atLeast"/>
         <w:ind w:left="238" w:hanging="238"/>
         <w:rPr>
+          <w:rStyle w:val="a7"/>
           <w:rFonts w:ascii="Calibri" w:hAnsi="Calibri" w:cs="Calibri"/>
           <w:sz w:val="17"/>
           <w:lang w:eastAsia="ko-KR"/>
@@ -3713,7 +6190,7 @@
         </w:rPr>
         <w:t xml:space="preserve">-DKU-cis-MSE. GitHub. Retrieved September 8, 2022, from </w:t>
       </w:r>
-      <w:hyperlink r:id="rId14" w:history="1">
+      <w:hyperlink r:id="rId24" w:history="1">
         <w:r>
           <w:rPr>
             <w:rStyle w:val="a7"/>
@@ -3724,6 +6201,100 @@
           <w:t>https://github.com/mobile-os-dku-cis-mse/</w:t>
         </w:r>
       </w:hyperlink>
+    </w:p>
+    <w:p>
+      <w:pPr>
+        <w:spacing w:line="200" w:lineRule="atLeast"/>
+        <w:ind w:left="238" w:hanging="238"/>
+        <w:rPr>
+          <w:rFonts w:ascii="Calibri" w:hAnsi="Calibri" w:cs="Calibri"/>
+          <w:sz w:val="17"/>
+          <w:lang w:eastAsia="ko-KR"/>
+        </w:rPr>
+      </w:pPr>
+    </w:p>
+    <w:p>
+      <w:pPr>
+        <w:spacing w:line="200" w:lineRule="atLeast"/>
+        <w:ind w:left="238" w:hanging="238"/>
+        <w:rPr>
+          <w:rFonts w:ascii="Calibri" w:hAnsi="Calibri" w:cs="Calibri"/>
+          <w:sz w:val="17"/>
+          <w:lang w:eastAsia="ko-KR"/>
+        </w:rPr>
+      </w:pPr>
+      <w:r>
+        <w:rPr>
+          <w:rFonts w:ascii="Calibri" w:hAnsi="Calibri" w:cs="Calibri" w:hint="eastAsia"/>
+          <w:sz w:val="17"/>
+          <w:lang w:eastAsia="ko-KR"/>
+        </w:rPr>
+        <w:t>[</w:t>
+      </w:r>
+      <w:r>
+        <w:rPr>
+          <w:rFonts w:ascii="Calibri" w:hAnsi="Calibri" w:cs="Calibri"/>
+          <w:sz w:val="17"/>
+          <w:lang w:eastAsia="ko-KR"/>
+        </w:rPr>
+        <w:t xml:space="preserve">3] </w:t>
+      </w:r>
+      <w:r>
+        <w:rPr>
+          <w:rFonts w:ascii="Calibri" w:hAnsi="Calibri" w:cs="Calibri"/>
+          <w:sz w:val="17"/>
+          <w:lang w:eastAsia="ko-KR"/>
+        </w:rPr>
+        <w:t xml:space="preserve">Yan, D. (2020, December 22). </w:t>
+      </w:r>
+      <w:r>
+        <w:rPr>
+          <w:rFonts w:ascii="Calibri" w:hAnsi="Calibri" w:cs="Calibri"/>
+          <w:i/>
+          <w:iCs/>
+          <w:sz w:val="17"/>
+          <w:lang w:eastAsia="ko-KR"/>
+        </w:rPr>
+        <w:t>Producer-consumer problem using mutex in C++</w:t>
+      </w:r>
+      <w:r>
+        <w:rPr>
+          <w:rFonts w:ascii="Calibri" w:hAnsi="Calibri" w:cs="Calibri"/>
+          <w:sz w:val="17"/>
+          <w:lang w:eastAsia="ko-KR"/>
+        </w:rPr>
+        <w:t xml:space="preserve">. Medium. Retrieved September 9, 2022, from </w:t>
+      </w:r>
+      <w:hyperlink r:id="rId25" w:history="1">
+        <w:r>
+          <w:rPr>
+            <w:rStyle w:val="a7"/>
+            <w:rFonts w:ascii="Calibri" w:hAnsi="Calibri" w:cs="Calibri"/>
+            <w:sz w:val="17"/>
+            <w:lang w:eastAsia="ko-KR"/>
+          </w:rPr>
+          <w:t>https://levelup.gitconnected.com/producer-consumer-problem-using-mutex-in-c-764865c47483</w:t>
+        </w:r>
+      </w:hyperlink>
+      <w:r>
+        <w:rPr>
+          <w:rFonts w:ascii="Calibri" w:hAnsi="Calibri" w:cs="Calibri"/>
+          <w:sz w:val="17"/>
+          <w:lang w:eastAsia="ko-KR"/>
+        </w:rPr>
+        <w:t xml:space="preserve"> </w:t>
+      </w:r>
+    </w:p>
+    <w:p>
+      <w:pPr>
+        <w:spacing w:line="200" w:lineRule="atLeast"/>
+        <w:ind w:left="238" w:hanging="238"/>
+        <w:rPr>
+          <w:rFonts w:ascii="Calibri" w:hAnsi="Calibri" w:cs="Calibri" w:hint="eastAsia"/>
+          <w:sz w:val="17"/>
+          <w:lang w:eastAsia="ko-KR"/>
+        </w:rPr>
+      </w:pPr>
     </w:p>
     <w:sectPr>
       <w:pgSz w:w="11905" w:h="16840"/>
@@ -8456,7 +11027,7 @@
 </file>
 
 <file path=customXml/itemProps1.xml><?xml version="1.0" encoding="utf-8"?>
-<ds:datastoreItem xmlns:ds="http://schemas.openxmlformats.org/officeDocument/2006/customXml" ds:itemID="{BED3792C-2F2C-4C9B-A422-0CA9643CBD7D}">
+<ds:datastoreItem xmlns:ds="http://schemas.openxmlformats.org/officeDocument/2006/customXml" ds:itemID="{1B0D92C7-E553-48FC-B151-B6A0D906D5BE}">
   <ds:schemaRefs>
     <ds:schemaRef ds:uri="http://schemas.openxmlformats.org/officeDocument/2006/bibliography"/>
   </ds:schemaRefs>

</xml_diff>